<commit_message>
Top lines on SED
</commit_message>
<xml_diff>
--- a/Államvizsga_Dolgozat_Ágoston_István.docx
+++ b/Államvizsga_Dolgozat_Ágoston_István.docx
@@ -45,17 +45,1166 @@
           <w:sz w:val="24"/>
         </w:rPr>
       </w:pPr>
-      <w:bookmarkStart w:id="0" w:name="_GoBack"/>
+    </w:p>
+    <w:p>
+      <w:pPr>
+        <w:rPr>
+          <w:rFonts w:ascii="Arial" w:hAnsi="Arial" w:cs="Arial"/>
+          <w:sz w:val="24"/>
+        </w:rPr>
+        <w:sectPr>
+          <w:headerReference w:type="default" r:id="rId8"/>
+          <w:footerReference w:type="default" r:id="rId9"/>
+          <w:headerReference w:type="first" r:id="rId10"/>
+          <w:pgSz w:w="11906" w:h="16838"/>
+          <w:pgMar w:top="1417" w:right="1417" w:bottom="1417" w:left="1417" w:header="708" w:footer="708" w:gutter="0"/>
+          <w:pgNumType w:start="0"/>
+          <w:cols w:space="708"/>
+          <w:titlePg/>
+          <w:docGrid w:linePitch="360"/>
+        </w:sectPr>
+      </w:pPr>
+    </w:p>
+    <w:p>
+      <w:pPr>
+        <w:rPr>
+          <w:rFonts w:ascii="Arial" w:hAnsi="Arial" w:cs="Arial"/>
+          <w:sz w:val="24"/>
+        </w:rPr>
+      </w:pPr>
+    </w:p>
+    <w:p>
+      <w:pPr>
+        <w:rPr>
+          <w:rFonts w:ascii="Arial" w:hAnsi="Arial" w:cs="Arial"/>
+          <w:sz w:val="24"/>
+        </w:rPr>
+      </w:pPr>
+    </w:p>
+    <w:p>
+      <w:pPr>
+        <w:rPr>
+          <w:rFonts w:ascii="Arial" w:hAnsi="Arial" w:cs="Arial"/>
+          <w:sz w:val="24"/>
+        </w:rPr>
+      </w:pPr>
+    </w:p>
+    <w:p>
+      <w:pPr>
+        <w:tabs>
+          <w:tab w:val="left" w:pos="7588"/>
+        </w:tabs>
+        <w:rPr>
+          <w:rFonts w:ascii="Arial" w:hAnsi="Arial" w:cs="Arial"/>
+          <w:sz w:val="24"/>
+        </w:rPr>
+      </w:pPr>
+    </w:p>
+    <w:sdt>
+      <w:sdtPr>
+        <w:rPr>
+          <w:b/>
+        </w:rPr>
+        <w:id w:val="-874620161"/>
+        <w:docPartObj>
+          <w:docPartGallery w:val="Table of Contents"/>
+          <w:docPartUnique/>
+        </w:docPartObj>
+      </w:sdtPr>
+      <w:sdtContent>
+        <w:p>
+          <w:pPr>
+            <w:tabs>
+              <w:tab w:val="left" w:pos="3138"/>
+            </w:tabs>
+            <w:jc w:val="center"/>
+            <w:rPr>
+              <w:rFonts w:ascii="Times New Roman" w:hAnsi="Times New Roman" w:cs="Times New Roman"/>
+              <w:sz w:val="32"/>
+            </w:rPr>
+          </w:pPr>
+          <w:r>
+            <w:rPr>
+              <w:rFonts w:ascii="Times New Roman" w:hAnsi="Times New Roman" w:cs="Times New Roman"/>
+              <w:sz w:val="32"/>
+            </w:rPr>
+            <w:t>Tartalomjegyzék</w:t>
+          </w:r>
+        </w:p>
+        <w:p>
+          <w:pPr>
+            <w:pStyle w:val="TJ1"/>
+            <w:tabs>
+              <w:tab w:val="left" w:pos="440"/>
+              <w:tab w:val="right" w:leader="dot" w:pos="9062"/>
+            </w:tabs>
+            <w:rPr>
+              <w:rFonts w:asciiTheme="minorHAnsi" w:eastAsiaTheme="minorEastAsia" w:hAnsiTheme="minorHAnsi"/>
+              <w:noProof/>
+              <w:sz w:val="22"/>
+              <w:lang w:val="hu-HU" w:eastAsia="hu-HU"/>
+            </w:rPr>
+          </w:pPr>
+          <w:r>
+            <w:rPr>
+              <w:lang w:val="hu-HU"/>
+            </w:rPr>
+            <w:fldChar w:fldCharType="begin"/>
+          </w:r>
+          <w:r>
+            <w:rPr>
+              <w:lang w:val="hu-HU"/>
+            </w:rPr>
+            <w:instrText xml:space="preserve"> TOC \o "1-5" \h \z \u </w:instrText>
+          </w:r>
+          <w:r>
+            <w:rPr>
+              <w:lang w:val="hu-HU"/>
+            </w:rPr>
+            <w:fldChar w:fldCharType="separate"/>
+          </w:r>
+          <w:hyperlink w:anchor="_Toc517617725" w:history="1">
+            <w:r>
+              <w:rPr>
+                <w:rStyle w:val="Hiperhivatkozs"/>
+                <w:rFonts w:ascii="Arial" w:hAnsi="Arial" w:cs="Arial"/>
+                <w:noProof/>
+              </w:rPr>
+              <w:t>1.</w:t>
+            </w:r>
+            <w:r>
+              <w:rPr>
+                <w:rFonts w:asciiTheme="minorHAnsi" w:eastAsiaTheme="minorEastAsia" w:hAnsiTheme="minorHAnsi"/>
+                <w:noProof/>
+                <w:sz w:val="22"/>
+                <w:lang w:val="hu-HU" w:eastAsia="hu-HU"/>
+              </w:rPr>
+              <w:tab/>
+            </w:r>
+            <w:r>
+              <w:rPr>
+                <w:rStyle w:val="Hiperhivatkozs"/>
+                <w:rFonts w:ascii="Arial" w:hAnsi="Arial" w:cs="Arial"/>
+                <w:noProof/>
+              </w:rPr>
+              <w:t>Bevezető</w:t>
+            </w:r>
+            <w:r>
+              <w:rPr>
+                <w:noProof/>
+                <w:webHidden/>
+              </w:rPr>
+              <w:tab/>
+            </w:r>
+            <w:r>
+              <w:rPr>
+                <w:noProof/>
+                <w:webHidden/>
+              </w:rPr>
+              <w:fldChar w:fldCharType="begin"/>
+            </w:r>
+            <w:r>
+              <w:rPr>
+                <w:noProof/>
+                <w:webHidden/>
+              </w:rPr>
+              <w:instrText xml:space="preserve"> PAGEREF _Toc517617725 \h </w:instrText>
+            </w:r>
+            <w:r>
+              <w:rPr>
+                <w:noProof/>
+                <w:webHidden/>
+              </w:rPr>
+            </w:r>
+            <w:r>
+              <w:rPr>
+                <w:noProof/>
+                <w:webHidden/>
+              </w:rPr>
+              <w:fldChar w:fldCharType="separate"/>
+            </w:r>
+            <w:r>
+              <w:rPr>
+                <w:noProof/>
+                <w:webHidden/>
+              </w:rPr>
+              <w:t>1</w:t>
+            </w:r>
+            <w:r>
+              <w:rPr>
+                <w:noProof/>
+                <w:webHidden/>
+              </w:rPr>
+              <w:fldChar w:fldCharType="end"/>
+            </w:r>
+          </w:hyperlink>
+        </w:p>
+        <w:p>
+          <w:pPr>
+            <w:rPr>
+              <w:rFonts w:ascii="Times New Roman" w:hAnsi="Times New Roman"/>
+              <w:bCs/>
+              <w:sz w:val="24"/>
+            </w:rPr>
+          </w:pPr>
+          <w:r>
+            <w:fldChar w:fldCharType="end"/>
+          </w:r>
+        </w:p>
+      </w:sdtContent>
+    </w:sdt>
+    <w:p>
+      <w:pPr>
+        <w:tabs>
+          <w:tab w:val="left" w:pos="7588"/>
+        </w:tabs>
+        <w:rPr>
+          <w:rFonts w:ascii="Arial" w:hAnsi="Arial" w:cs="Arial"/>
+          <w:sz w:val="24"/>
+        </w:rPr>
+      </w:pPr>
+    </w:p>
+    <w:p>
+      <w:pPr>
+        <w:rPr>
+          <w:rFonts w:ascii="Arial" w:hAnsi="Arial" w:cs="Arial"/>
+          <w:sz w:val="24"/>
+        </w:rPr>
+      </w:pPr>
+    </w:p>
+    <w:p>
+      <w:pPr>
+        <w:rPr>
+          <w:rFonts w:ascii="Arial" w:hAnsi="Arial" w:cs="Arial"/>
+          <w:sz w:val="24"/>
+        </w:rPr>
+      </w:pPr>
+    </w:p>
+    <w:p>
+      <w:pPr>
+        <w:rPr>
+          <w:rFonts w:ascii="Arial" w:hAnsi="Arial" w:cs="Arial"/>
+          <w:sz w:val="24"/>
+        </w:rPr>
+      </w:pPr>
+    </w:p>
+    <w:p>
+      <w:pPr>
+        <w:tabs>
+          <w:tab w:val="left" w:pos="7588"/>
+        </w:tabs>
+        <w:rPr>
+          <w:rFonts w:ascii="Arial" w:hAnsi="Arial" w:cs="Arial"/>
+          <w:sz w:val="24"/>
+        </w:rPr>
+      </w:pPr>
+    </w:p>
+    <w:p>
+      <w:pPr>
+        <w:tabs>
+          <w:tab w:val="left" w:pos="7588"/>
+        </w:tabs>
+        <w:rPr>
+          <w:rFonts w:ascii="Arial" w:hAnsi="Arial" w:cs="Arial"/>
+          <w:sz w:val="24"/>
+        </w:rPr>
+      </w:pPr>
+    </w:p>
+    <w:p>
+      <w:pPr>
+        <w:tabs>
+          <w:tab w:val="left" w:pos="7588"/>
+        </w:tabs>
+        <w:rPr>
+          <w:rFonts w:ascii="Arial" w:hAnsi="Arial" w:cs="Arial"/>
+          <w:sz w:val="24"/>
+        </w:rPr>
+      </w:pPr>
+    </w:p>
+    <w:p>
+      <w:pPr>
+        <w:tabs>
+          <w:tab w:val="left" w:pos="7588"/>
+        </w:tabs>
+        <w:rPr>
+          <w:rFonts w:ascii="Arial" w:hAnsi="Arial" w:cs="Arial"/>
+          <w:sz w:val="24"/>
+        </w:rPr>
+      </w:pPr>
+    </w:p>
+    <w:p>
+      <w:pPr>
+        <w:tabs>
+          <w:tab w:val="left" w:pos="7588"/>
+        </w:tabs>
+        <w:rPr>
+          <w:rFonts w:ascii="Arial" w:hAnsi="Arial" w:cs="Arial"/>
+          <w:sz w:val="24"/>
+        </w:rPr>
+      </w:pPr>
+    </w:p>
+    <w:p>
+      <w:pPr>
+        <w:tabs>
+          <w:tab w:val="left" w:pos="7588"/>
+        </w:tabs>
+        <w:rPr>
+          <w:rFonts w:ascii="Arial" w:hAnsi="Arial" w:cs="Arial"/>
+          <w:sz w:val="24"/>
+        </w:rPr>
+      </w:pPr>
+    </w:p>
+    <w:p>
+      <w:pPr>
+        <w:tabs>
+          <w:tab w:val="left" w:pos="7588"/>
+        </w:tabs>
+        <w:rPr>
+          <w:rFonts w:ascii="Arial" w:hAnsi="Arial" w:cs="Arial"/>
+          <w:sz w:val="24"/>
+        </w:rPr>
+      </w:pPr>
+    </w:p>
+    <w:p>
+      <w:pPr>
+        <w:tabs>
+          <w:tab w:val="left" w:pos="7588"/>
+        </w:tabs>
+        <w:rPr>
+          <w:rFonts w:ascii="Arial" w:hAnsi="Arial" w:cs="Arial"/>
+          <w:sz w:val="24"/>
+        </w:rPr>
+      </w:pPr>
+    </w:p>
+    <w:p>
+      <w:pPr>
+        <w:tabs>
+          <w:tab w:val="left" w:pos="7588"/>
+        </w:tabs>
+        <w:rPr>
+          <w:rFonts w:ascii="Arial" w:hAnsi="Arial" w:cs="Arial"/>
+          <w:sz w:val="24"/>
+        </w:rPr>
+      </w:pPr>
+    </w:p>
+    <w:p>
+      <w:pPr>
+        <w:tabs>
+          <w:tab w:val="left" w:pos="7588"/>
+        </w:tabs>
+        <w:rPr>
+          <w:rFonts w:ascii="Arial" w:hAnsi="Arial" w:cs="Arial"/>
+          <w:sz w:val="24"/>
+        </w:rPr>
+      </w:pPr>
+    </w:p>
+    <w:p>
+      <w:pPr>
+        <w:tabs>
+          <w:tab w:val="left" w:pos="7588"/>
+        </w:tabs>
+        <w:rPr>
+          <w:rFonts w:ascii="Arial" w:hAnsi="Arial" w:cs="Arial"/>
+          <w:sz w:val="24"/>
+        </w:rPr>
+      </w:pPr>
+    </w:p>
+    <w:p>
+      <w:pPr>
+        <w:tabs>
+          <w:tab w:val="left" w:pos="7588"/>
+        </w:tabs>
+        <w:rPr>
+          <w:rFonts w:ascii="Arial" w:hAnsi="Arial" w:cs="Arial"/>
+          <w:sz w:val="24"/>
+        </w:rPr>
+      </w:pPr>
+    </w:p>
+    <w:p>
+      <w:pPr>
+        <w:tabs>
+          <w:tab w:val="left" w:pos="7588"/>
+        </w:tabs>
+        <w:rPr>
+          <w:rFonts w:ascii="Arial" w:hAnsi="Arial" w:cs="Arial"/>
+          <w:sz w:val="24"/>
+        </w:rPr>
+      </w:pPr>
+    </w:p>
+    <w:p>
+      <w:pPr>
+        <w:tabs>
+          <w:tab w:val="left" w:pos="7588"/>
+        </w:tabs>
+        <w:rPr>
+          <w:rFonts w:ascii="Arial" w:hAnsi="Arial" w:cs="Arial"/>
+          <w:sz w:val="24"/>
+        </w:rPr>
+      </w:pPr>
+    </w:p>
+    <w:p>
+      <w:pPr>
+        <w:tabs>
+          <w:tab w:val="left" w:pos="7588"/>
+        </w:tabs>
+        <w:rPr>
+          <w:rFonts w:ascii="Arial" w:hAnsi="Arial" w:cs="Arial"/>
+          <w:sz w:val="24"/>
+        </w:rPr>
+      </w:pPr>
+    </w:p>
+    <w:p>
+      <w:pPr>
+        <w:tabs>
+          <w:tab w:val="left" w:pos="7588"/>
+        </w:tabs>
+        <w:rPr>
+          <w:rFonts w:ascii="Arial" w:hAnsi="Arial" w:cs="Arial"/>
+          <w:sz w:val="24"/>
+        </w:rPr>
+      </w:pPr>
+    </w:p>
+    <w:p>
+      <w:pPr>
+        <w:tabs>
+          <w:tab w:val="left" w:pos="7588"/>
+        </w:tabs>
+        <w:rPr>
+          <w:rFonts w:ascii="Arial" w:hAnsi="Arial" w:cs="Arial"/>
+          <w:sz w:val="24"/>
+        </w:rPr>
+      </w:pPr>
+    </w:p>
+    <w:p>
+      <w:pPr>
+        <w:tabs>
+          <w:tab w:val="left" w:pos="7588"/>
+        </w:tabs>
+        <w:rPr>
+          <w:rFonts w:ascii="Arial" w:hAnsi="Arial" w:cs="Arial"/>
+          <w:sz w:val="24"/>
+        </w:rPr>
+      </w:pPr>
+    </w:p>
+    <w:p>
+      <w:pPr>
+        <w:tabs>
+          <w:tab w:val="left" w:pos="7588"/>
+        </w:tabs>
+        <w:rPr>
+          <w:rFonts w:ascii="Arial" w:hAnsi="Arial" w:cs="Arial"/>
+          <w:sz w:val="24"/>
+        </w:rPr>
+      </w:pPr>
+    </w:p>
+    <w:p>
+      <w:pPr>
+        <w:tabs>
+          <w:tab w:val="left" w:pos="7588"/>
+        </w:tabs>
+        <w:rPr>
+          <w:rFonts w:ascii="Arial" w:hAnsi="Arial" w:cs="Arial"/>
+          <w:sz w:val="24"/>
+        </w:rPr>
+      </w:pPr>
+    </w:p>
+    <w:p>
+      <w:pPr>
+        <w:tabs>
+          <w:tab w:val="left" w:pos="7588"/>
+        </w:tabs>
+        <w:rPr>
+          <w:rFonts w:ascii="Arial" w:hAnsi="Arial" w:cs="Arial"/>
+          <w:sz w:val="24"/>
+        </w:rPr>
+      </w:pPr>
+    </w:p>
+    <w:p>
+      <w:pPr>
+        <w:pStyle w:val="Listaszerbekezds"/>
+        <w:numPr>
+          <w:ilvl w:val="0"/>
+          <w:numId w:val="1"/>
+        </w:numPr>
+        <w:tabs>
+          <w:tab w:val="left" w:pos="7588"/>
+        </w:tabs>
+        <w:outlineLvl w:val="0"/>
+        <w:rPr>
+          <w:rFonts w:ascii="Arial" w:hAnsi="Arial" w:cs="Arial"/>
+          <w:sz w:val="24"/>
+        </w:rPr>
+      </w:pPr>
+      <w:bookmarkStart w:id="0" w:name="_Toc517617725"/>
+      <w:r>
+        <w:rPr>
+          <w:rFonts w:ascii="Arial" w:hAnsi="Arial" w:cs="Arial"/>
+          <w:sz w:val="24"/>
+        </w:rPr>
+        <w:t>Bevezető</w:t>
+      </w:r>
       <w:bookmarkEnd w:id="0"/>
+      <w:r>
+        <w:rPr>
+          <w:rFonts w:ascii="Arial" w:hAnsi="Arial" w:cs="Arial"/>
+          <w:sz w:val="24"/>
+        </w:rPr>
+        <w:br/>
+      </w:r>
+      <w:r>
+        <w:rPr>
+          <w:rFonts w:ascii="Arial" w:hAnsi="Arial" w:cs="Arial"/>
+          <w:sz w:val="24"/>
+        </w:rPr>
+        <w:br w:type="page"/>
+      </w:r>
+    </w:p>
+    <w:p>
+      <w:pPr>
+        <w:pStyle w:val="Listaszerbekezds"/>
+        <w:numPr>
+          <w:ilvl w:val="0"/>
+          <w:numId w:val="1"/>
+        </w:numPr>
+        <w:tabs>
+          <w:tab w:val="left" w:pos="7588"/>
+        </w:tabs>
+        <w:rPr>
+          <w:rFonts w:ascii="Arial" w:hAnsi="Arial" w:cs="Arial"/>
+          <w:sz w:val="24"/>
+        </w:rPr>
+      </w:pPr>
+      <w:r>
+        <w:rPr>
+          <w:rFonts w:ascii="Arial" w:hAnsi="Arial" w:cs="Arial"/>
+          <w:sz w:val="24"/>
+        </w:rPr>
+        <w:lastRenderedPageBreak/>
+        <w:t>Test</w:t>
+      </w:r>
+      <w:bookmarkStart w:id="1" w:name="_GoBack"/>
+      <w:bookmarkEnd w:id="1"/>
+    </w:p>
+    <w:p>
+      <w:pPr>
+        <w:tabs>
+          <w:tab w:val="left" w:pos="7588"/>
+        </w:tabs>
+        <w:rPr>
+          <w:rFonts w:ascii="Arial" w:hAnsi="Arial" w:cs="Arial"/>
+          <w:sz w:val="24"/>
+        </w:rPr>
+      </w:pPr>
+    </w:p>
+    <w:p>
+      <w:pPr>
+        <w:tabs>
+          <w:tab w:val="left" w:pos="7588"/>
+        </w:tabs>
+        <w:rPr>
+          <w:rFonts w:ascii="Arial" w:hAnsi="Arial" w:cs="Arial"/>
+          <w:sz w:val="24"/>
+        </w:rPr>
+      </w:pPr>
+    </w:p>
+    <w:p>
+      <w:pPr>
+        <w:tabs>
+          <w:tab w:val="left" w:pos="7588"/>
+        </w:tabs>
+        <w:rPr>
+          <w:rFonts w:ascii="Arial" w:hAnsi="Arial" w:cs="Arial"/>
+          <w:sz w:val="24"/>
+        </w:rPr>
+      </w:pPr>
+    </w:p>
+    <w:p>
+      <w:pPr>
+        <w:tabs>
+          <w:tab w:val="left" w:pos="7588"/>
+        </w:tabs>
+        <w:rPr>
+          <w:rFonts w:ascii="Arial" w:hAnsi="Arial" w:cs="Arial"/>
+          <w:sz w:val="24"/>
+        </w:rPr>
+      </w:pPr>
+    </w:p>
+    <w:p>
+      <w:pPr>
+        <w:tabs>
+          <w:tab w:val="left" w:pos="7588"/>
+        </w:tabs>
+        <w:rPr>
+          <w:rFonts w:ascii="Arial" w:hAnsi="Arial" w:cs="Arial"/>
+          <w:sz w:val="24"/>
+        </w:rPr>
+      </w:pPr>
+    </w:p>
+    <w:p>
+      <w:pPr>
+        <w:tabs>
+          <w:tab w:val="left" w:pos="7588"/>
+        </w:tabs>
+        <w:rPr>
+          <w:rFonts w:ascii="Arial" w:hAnsi="Arial" w:cs="Arial"/>
+          <w:sz w:val="24"/>
+        </w:rPr>
+      </w:pPr>
+    </w:p>
+    <w:p>
+      <w:pPr>
+        <w:tabs>
+          <w:tab w:val="left" w:pos="7588"/>
+        </w:tabs>
+        <w:rPr>
+          <w:rFonts w:ascii="Arial" w:hAnsi="Arial" w:cs="Arial"/>
+          <w:sz w:val="24"/>
+        </w:rPr>
+      </w:pPr>
+    </w:p>
+    <w:p>
+      <w:pPr>
+        <w:tabs>
+          <w:tab w:val="left" w:pos="7588"/>
+        </w:tabs>
+        <w:rPr>
+          <w:rFonts w:ascii="Arial" w:hAnsi="Arial" w:cs="Arial"/>
+          <w:sz w:val="24"/>
+        </w:rPr>
+      </w:pPr>
+    </w:p>
+    <w:p>
+      <w:pPr>
+        <w:tabs>
+          <w:tab w:val="left" w:pos="7588"/>
+        </w:tabs>
+        <w:rPr>
+          <w:rFonts w:ascii="Arial" w:hAnsi="Arial" w:cs="Arial"/>
+          <w:sz w:val="24"/>
+        </w:rPr>
+      </w:pPr>
+    </w:p>
+    <w:p>
+      <w:pPr>
+        <w:tabs>
+          <w:tab w:val="left" w:pos="7588"/>
+        </w:tabs>
+        <w:rPr>
+          <w:rFonts w:ascii="Arial" w:hAnsi="Arial" w:cs="Arial"/>
+          <w:sz w:val="24"/>
+        </w:rPr>
+      </w:pPr>
+    </w:p>
+    <w:p>
+      <w:pPr>
+        <w:tabs>
+          <w:tab w:val="left" w:pos="7588"/>
+        </w:tabs>
+        <w:rPr>
+          <w:rFonts w:ascii="Arial" w:hAnsi="Arial" w:cs="Arial"/>
+          <w:sz w:val="24"/>
+        </w:rPr>
+      </w:pPr>
+    </w:p>
+    <w:p>
+      <w:pPr>
+        <w:tabs>
+          <w:tab w:val="left" w:pos="7588"/>
+        </w:tabs>
+        <w:rPr>
+          <w:rFonts w:ascii="Arial" w:hAnsi="Arial" w:cs="Arial"/>
+          <w:sz w:val="24"/>
+        </w:rPr>
+      </w:pPr>
+    </w:p>
+    <w:p>
+      <w:pPr>
+        <w:tabs>
+          <w:tab w:val="left" w:pos="7588"/>
+        </w:tabs>
+        <w:rPr>
+          <w:rFonts w:ascii="Arial" w:hAnsi="Arial" w:cs="Arial"/>
+          <w:sz w:val="24"/>
+        </w:rPr>
+      </w:pPr>
+    </w:p>
+    <w:p>
+      <w:pPr>
+        <w:tabs>
+          <w:tab w:val="left" w:pos="7588"/>
+        </w:tabs>
+        <w:rPr>
+          <w:rFonts w:ascii="Arial" w:hAnsi="Arial" w:cs="Arial"/>
+          <w:sz w:val="24"/>
+        </w:rPr>
+      </w:pPr>
+    </w:p>
+    <w:p>
+      <w:pPr>
+        <w:tabs>
+          <w:tab w:val="left" w:pos="7588"/>
+        </w:tabs>
+        <w:rPr>
+          <w:rFonts w:ascii="Arial" w:hAnsi="Arial" w:cs="Arial"/>
+          <w:sz w:val="24"/>
+        </w:rPr>
+      </w:pPr>
+    </w:p>
+    <w:p>
+      <w:pPr>
+        <w:tabs>
+          <w:tab w:val="left" w:pos="7588"/>
+        </w:tabs>
+        <w:rPr>
+          <w:rFonts w:ascii="Arial" w:hAnsi="Arial" w:cs="Arial"/>
+          <w:sz w:val="24"/>
+        </w:rPr>
+      </w:pPr>
+    </w:p>
+    <w:p>
+      <w:pPr>
+        <w:tabs>
+          <w:tab w:val="left" w:pos="7588"/>
+        </w:tabs>
+        <w:rPr>
+          <w:rFonts w:ascii="Arial" w:hAnsi="Arial" w:cs="Arial"/>
+          <w:sz w:val="24"/>
+        </w:rPr>
+      </w:pPr>
+    </w:p>
+    <w:p>
+      <w:pPr>
+        <w:tabs>
+          <w:tab w:val="left" w:pos="7588"/>
+        </w:tabs>
+        <w:rPr>
+          <w:rFonts w:ascii="Arial" w:hAnsi="Arial" w:cs="Arial"/>
+          <w:sz w:val="24"/>
+        </w:rPr>
+      </w:pPr>
+    </w:p>
+    <w:p>
+      <w:pPr>
+        <w:tabs>
+          <w:tab w:val="left" w:pos="7588"/>
+        </w:tabs>
+        <w:rPr>
+          <w:rFonts w:ascii="Arial" w:hAnsi="Arial" w:cs="Arial"/>
+          <w:sz w:val="24"/>
+        </w:rPr>
+      </w:pPr>
+    </w:p>
+    <w:p>
+      <w:pPr>
+        <w:tabs>
+          <w:tab w:val="left" w:pos="7588"/>
+        </w:tabs>
+        <w:rPr>
+          <w:rFonts w:ascii="Arial" w:hAnsi="Arial" w:cs="Arial"/>
+          <w:sz w:val="24"/>
+        </w:rPr>
+      </w:pPr>
+    </w:p>
+    <w:p>
+      <w:pPr>
+        <w:tabs>
+          <w:tab w:val="left" w:pos="7588"/>
+        </w:tabs>
+        <w:rPr>
+          <w:rFonts w:ascii="Arial" w:hAnsi="Arial" w:cs="Arial"/>
+          <w:sz w:val="24"/>
+        </w:rPr>
+      </w:pPr>
     </w:p>
     <w:sectPr>
       <w:pgSz w:w="11906" w:h="16838"/>
       <w:pgMar w:top="1417" w:right="1417" w:bottom="1417" w:left="1417" w:header="708" w:footer="708" w:gutter="0"/>
+      <w:pgNumType w:start="0"/>
       <w:cols w:space="708"/>
+      <w:titlePg/>
       <w:docGrid w:linePitch="360"/>
     </w:sectPr>
   </w:body>
 </w:document>
+</file>
+
+<file path=word/endnotes.xml><?xml version="1.0" encoding="utf-8"?>
+<w:endnotes xmlns:wpc="http://schemas.microsoft.com/office/word/2010/wordprocessingCanvas" xmlns:mc="http://schemas.openxmlformats.org/markup-compatibility/2006" xmlns:o="urn:schemas-microsoft-com:office:office" xmlns:r="http://schemas.openxmlformats.org/officeDocument/2006/relationships" xmlns:m="http://schemas.openxmlformats.org/officeDocument/2006/math" xmlns:v="urn:schemas-microsoft-com:vml" xmlns:wp14="http://schemas.microsoft.com/office/word/2010/wordprocessingDrawing" xmlns:wp="http://schemas.openxmlformats.org/drawingml/2006/wordprocessingDrawing" xmlns:w10="urn:schemas-microsoft-com:office:word" xmlns:w="http://schemas.openxmlformats.org/wordprocessingml/2006/main" xmlns:w14="http://schemas.microsoft.com/office/word/2010/wordml" xmlns:w15="http://schemas.microsoft.com/office/word/2012/wordml" xmlns:wpg="http://schemas.microsoft.com/office/word/2010/wordprocessingGroup" xmlns:wpi="http://schemas.microsoft.com/office/word/2010/wordprocessingInk" xmlns:wne="http://schemas.microsoft.com/office/word/2006/wordml" xmlns:wps="http://schemas.microsoft.com/office/word/2010/wordprocessingShape" mc:Ignorable="w14 w15 wp14">
+  <w:endnote w:type="separator" w:id="-1">
+    <w:p>
+      <w:pPr>
+        <w:spacing w:after="0" w:line="240" w:lineRule="auto"/>
+      </w:pPr>
+      <w:r>
+        <w:separator/>
+      </w:r>
+    </w:p>
+  </w:endnote>
+  <w:endnote w:type="continuationSeparator" w:id="0">
+    <w:p>
+      <w:pPr>
+        <w:spacing w:after="0" w:line="240" w:lineRule="auto"/>
+      </w:pPr>
+      <w:r>
+        <w:continuationSeparator/>
+      </w:r>
+    </w:p>
+  </w:endnote>
+</w:endnotes>
+</file>
+
+<file path=word/footer1.xml><?xml version="1.0" encoding="utf-8"?>
+<w:ftr xmlns:wpc="http://schemas.microsoft.com/office/word/2010/wordprocessingCanvas" xmlns:mc="http://schemas.openxmlformats.org/markup-compatibility/2006" xmlns:o="urn:schemas-microsoft-com:office:office" xmlns:r="http://schemas.openxmlformats.org/officeDocument/2006/relationships" xmlns:m="http://schemas.openxmlformats.org/officeDocument/2006/math" xmlns:v="urn:schemas-microsoft-com:vml" xmlns:wp14="http://schemas.microsoft.com/office/word/2010/wordprocessingDrawing" xmlns:wp="http://schemas.openxmlformats.org/drawingml/2006/wordprocessingDrawing" xmlns:w10="urn:schemas-microsoft-com:office:word" xmlns:w="http://schemas.openxmlformats.org/wordprocessingml/2006/main" xmlns:w14="http://schemas.microsoft.com/office/word/2010/wordml" xmlns:w15="http://schemas.microsoft.com/office/word/2012/wordml" xmlns:wpg="http://schemas.microsoft.com/office/word/2010/wordprocessingGroup" xmlns:wpi="http://schemas.microsoft.com/office/word/2010/wordprocessingInk" xmlns:wne="http://schemas.microsoft.com/office/word/2006/wordml" xmlns:wps="http://schemas.microsoft.com/office/word/2010/wordprocessingShape" mc:Ignorable="w14 w15 wp14">
+  <w:p>
+    <w:pPr>
+      <w:pStyle w:val="llb"/>
+      <w:jc w:val="center"/>
+      <w:rPr>
+        <w:caps/>
+        <w:color w:val="5B9BD5" w:themeColor="accent1"/>
+      </w:rPr>
+    </w:pPr>
+    <w:r>
+      <w:rPr>
+        <w:caps/>
+        <w:color w:val="5B9BD5" w:themeColor="accent1"/>
+      </w:rPr>
+      <w:fldChar w:fldCharType="begin"/>
+    </w:r>
+    <w:r>
+      <w:rPr>
+        <w:caps/>
+        <w:color w:val="5B9BD5" w:themeColor="accent1"/>
+      </w:rPr>
+      <w:instrText>PAGE   \* MERGEFORMAT</w:instrText>
+    </w:r>
+    <w:r>
+      <w:rPr>
+        <w:caps/>
+        <w:color w:val="5B9BD5" w:themeColor="accent1"/>
+      </w:rPr>
+      <w:fldChar w:fldCharType="separate"/>
+    </w:r>
+    <w:r>
+      <w:rPr>
+        <w:caps/>
+        <w:noProof/>
+        <w:color w:val="5B9BD5" w:themeColor="accent1"/>
+      </w:rPr>
+      <w:t>2</w:t>
+    </w:r>
+    <w:r>
+      <w:rPr>
+        <w:caps/>
+        <w:color w:val="5B9BD5" w:themeColor="accent1"/>
+      </w:rPr>
+      <w:fldChar w:fldCharType="end"/>
+    </w:r>
+  </w:p>
+  <w:p>
+    <w:pPr>
+      <w:pStyle w:val="llb"/>
+    </w:pPr>
+  </w:p>
+</w:ftr>
+</file>
+
+<file path=word/footnotes.xml><?xml version="1.0" encoding="utf-8"?>
+<w:footnotes xmlns:wpc="http://schemas.microsoft.com/office/word/2010/wordprocessingCanvas" xmlns:mc="http://schemas.openxmlformats.org/markup-compatibility/2006" xmlns:o="urn:schemas-microsoft-com:office:office" xmlns:r="http://schemas.openxmlformats.org/officeDocument/2006/relationships" xmlns:m="http://schemas.openxmlformats.org/officeDocument/2006/math" xmlns:v="urn:schemas-microsoft-com:vml" xmlns:wp14="http://schemas.microsoft.com/office/word/2010/wordprocessingDrawing" xmlns:wp="http://schemas.openxmlformats.org/drawingml/2006/wordprocessingDrawing" xmlns:w10="urn:schemas-microsoft-com:office:word" xmlns:w="http://schemas.openxmlformats.org/wordprocessingml/2006/main" xmlns:w14="http://schemas.microsoft.com/office/word/2010/wordml" xmlns:w15="http://schemas.microsoft.com/office/word/2012/wordml" xmlns:wpg="http://schemas.microsoft.com/office/word/2010/wordprocessingGroup" xmlns:wpi="http://schemas.microsoft.com/office/word/2010/wordprocessingInk" xmlns:wne="http://schemas.microsoft.com/office/word/2006/wordml" xmlns:wps="http://schemas.microsoft.com/office/word/2010/wordprocessingShape" mc:Ignorable="w14 w15 wp14">
+  <w:footnote w:type="separator" w:id="-1">
+    <w:p>
+      <w:pPr>
+        <w:spacing w:after="0" w:line="240" w:lineRule="auto"/>
+      </w:pPr>
+      <w:r>
+        <w:separator/>
+      </w:r>
+    </w:p>
+  </w:footnote>
+  <w:footnote w:type="continuationSeparator" w:id="0">
+    <w:p>
+      <w:pPr>
+        <w:spacing w:after="0" w:line="240" w:lineRule="auto"/>
+      </w:pPr>
+      <w:r>
+        <w:continuationSeparator/>
+      </w:r>
+    </w:p>
+  </w:footnote>
+</w:footnotes>
+</file>
+
+<file path=word/header1.xml><?xml version="1.0" encoding="utf-8"?>
+<w:hdr xmlns:wpc="http://schemas.microsoft.com/office/word/2010/wordprocessingCanvas" xmlns:mc="http://schemas.openxmlformats.org/markup-compatibility/2006" xmlns:o="urn:schemas-microsoft-com:office:office" xmlns:r="http://schemas.openxmlformats.org/officeDocument/2006/relationships" xmlns:m="http://schemas.openxmlformats.org/officeDocument/2006/math" xmlns:v="urn:schemas-microsoft-com:vml" xmlns:wp14="http://schemas.microsoft.com/office/word/2010/wordprocessingDrawing" xmlns:wp="http://schemas.openxmlformats.org/drawingml/2006/wordprocessingDrawing" xmlns:w10="urn:schemas-microsoft-com:office:word" xmlns:w="http://schemas.openxmlformats.org/wordprocessingml/2006/main" xmlns:w14="http://schemas.microsoft.com/office/word/2010/wordml" xmlns:w15="http://schemas.microsoft.com/office/word/2012/wordml" xmlns:wpg="http://schemas.microsoft.com/office/word/2010/wordprocessingGroup" xmlns:wpi="http://schemas.microsoft.com/office/word/2010/wordprocessingInk" xmlns:wne="http://schemas.microsoft.com/office/word/2006/wordml" xmlns:wps="http://schemas.microsoft.com/office/word/2010/wordprocessingShape" mc:Ignorable="w14 w15 wp14">
+  <w:p>
+    <w:pPr>
+      <w:pStyle w:val="lfej"/>
+      <w:jc w:val="right"/>
+    </w:pPr>
+    <w:fldSimple w:instr=" STYLEREF  &quot;Listaszerű bekezdés&quot;  \* MERGEFORMAT ">
+      <w:r>
+        <w:rPr>
+          <w:noProof/>
+        </w:rPr>
+        <w:t>Test</w:t>
+      </w:r>
+    </w:fldSimple>
+    <w:r>
+      <w:rPr>
+        <w:noProof/>
+        <w:lang w:eastAsia="hu-HU"/>
+      </w:rPr>
+      <mc:AlternateContent>
+        <mc:Choice Requires="wps">
+          <w:drawing>
+            <wp:anchor distT="0" distB="0" distL="114300" distR="114300" simplePos="0" relativeHeight="251659264" behindDoc="0" locked="0" layoutInCell="1" allowOverlap="1">
+              <wp:simplePos x="0" y="0"/>
+              <wp:positionH relativeFrom="column">
+                <wp:posOffset>-72859</wp:posOffset>
+              </wp:positionH>
+              <wp:positionV relativeFrom="paragraph">
+                <wp:posOffset>242183</wp:posOffset>
+              </wp:positionV>
+              <wp:extent cx="5831011" cy="0"/>
+              <wp:effectExtent l="0" t="0" r="36830" b="19050"/>
+              <wp:wrapNone/>
+              <wp:docPr id="5" name="Egyenes összekötő 5"/>
+              <wp:cNvGraphicFramePr/>
+              <a:graphic xmlns:a="http://schemas.openxmlformats.org/drawingml/2006/main">
+                <a:graphicData uri="http://schemas.microsoft.com/office/word/2010/wordprocessingShape">
+                  <wps:wsp>
+                    <wps:cNvCnPr/>
+                    <wps:spPr>
+                      <a:xfrm flipV="1">
+                        <a:off x="0" y="0"/>
+                        <a:ext cx="5831011" cy="0"/>
+                      </a:xfrm>
+                      <a:prstGeom prst="line">
+                        <a:avLst/>
+                      </a:prstGeom>
+                      <a:ln>
+                        <a:solidFill>
+                          <a:schemeClr val="tx1"/>
+                        </a:solidFill>
+                      </a:ln>
+                    </wps:spPr>
+                    <wps:style>
+                      <a:lnRef idx="1">
+                        <a:schemeClr val="dk1"/>
+                      </a:lnRef>
+                      <a:fillRef idx="0">
+                        <a:schemeClr val="dk1"/>
+                      </a:fillRef>
+                      <a:effectRef idx="0">
+                        <a:schemeClr val="dk1"/>
+                      </a:effectRef>
+                      <a:fontRef idx="minor">
+                        <a:schemeClr val="tx1"/>
+                      </a:fontRef>
+                    </wps:style>
+                    <wps:bodyPr/>
+                  </wps:wsp>
+                </a:graphicData>
+              </a:graphic>
+              <wp14:sizeRelH relativeFrom="margin">
+                <wp14:pctWidth>0</wp14:pctWidth>
+              </wp14:sizeRelH>
+              <wp14:sizeRelV relativeFrom="margin">
+                <wp14:pctHeight>0</wp14:pctHeight>
+              </wp14:sizeRelV>
+            </wp:anchor>
+          </w:drawing>
+        </mc:Choice>
+        <mc:Fallback>
+          <w:pict>
+            <v:line w14:anchorId="124D3EAB" id="Egyenes összekötő 5" o:spid="_x0000_s1026" style="position:absolute;flip:y;z-index:251659264;visibility:visible;mso-wrap-style:square;mso-width-percent:0;mso-height-percent:0;mso-wrap-distance-left:9pt;mso-wrap-distance-top:0;mso-wrap-distance-right:9pt;mso-wrap-distance-bottom:0;mso-position-horizontal:absolute;mso-position-horizontal-relative:text;mso-position-vertical:absolute;mso-position-vertical-relative:text;mso-width-percent:0;mso-height-percent:0;mso-width-relative:margin;mso-height-relative:margin" from="-5.75pt,19.05pt" to="453.4pt,19.05pt" o:gfxdata="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" strokecolor="black [3213]" strokeweight=".5pt">
+              <v:stroke joinstyle="miter"/>
+            </v:line>
+          </w:pict>
+        </mc:Fallback>
+      </mc:AlternateContent>
+    </w:r>
+  </w:p>
+</w:hdr>
+</file>
+
+<file path=word/header2.xml><?xml version="1.0" encoding="utf-8"?>
+<w:hdr xmlns:wpc="http://schemas.microsoft.com/office/word/2010/wordprocessingCanvas" xmlns:mc="http://schemas.openxmlformats.org/markup-compatibility/2006" xmlns:o="urn:schemas-microsoft-com:office:office" xmlns:r="http://schemas.openxmlformats.org/officeDocument/2006/relationships" xmlns:m="http://schemas.openxmlformats.org/officeDocument/2006/math" xmlns:v="urn:schemas-microsoft-com:vml" xmlns:wp14="http://schemas.microsoft.com/office/word/2010/wordprocessingDrawing" xmlns:wp="http://schemas.openxmlformats.org/drawingml/2006/wordprocessingDrawing" xmlns:w10="urn:schemas-microsoft-com:office:word" xmlns:w="http://schemas.openxmlformats.org/wordprocessingml/2006/main" xmlns:w14="http://schemas.microsoft.com/office/word/2010/wordml" xmlns:w15="http://schemas.microsoft.com/office/word/2012/wordml" xmlns:wpg="http://schemas.microsoft.com/office/word/2010/wordprocessingGroup" xmlns:wpi="http://schemas.microsoft.com/office/word/2010/wordprocessingInk" xmlns:wne="http://schemas.microsoft.com/office/word/2006/wordml" xmlns:wps="http://schemas.microsoft.com/office/word/2010/wordprocessingShape" mc:Ignorable="w14 w15 wp14">
+  <w:p>
+    <w:pPr>
+      <w:pStyle w:val="lfej"/>
+    </w:pPr>
+    <w:r>
+      <w:rPr>
+        <w:noProof/>
+        <w:lang w:eastAsia="hu-HU"/>
+      </w:rPr>
+      <mc:AlternateContent>
+        <mc:Choice Requires="wps">
+          <w:drawing>
+            <wp:anchor distT="0" distB="0" distL="114300" distR="114300" simplePos="0" relativeHeight="251661312" behindDoc="0" locked="0" layoutInCell="1" allowOverlap="1" wp14:anchorId="0FFF6D7E" wp14:editId="551842C7">
+              <wp:simplePos x="0" y="0"/>
+              <wp:positionH relativeFrom="column">
+                <wp:posOffset>0</wp:posOffset>
+              </wp:positionH>
+              <wp:positionV relativeFrom="paragraph">
+                <wp:posOffset>237904</wp:posOffset>
+              </wp:positionV>
+              <wp:extent cx="5831011" cy="0"/>
+              <wp:effectExtent l="0" t="0" r="36830" b="19050"/>
+              <wp:wrapNone/>
+              <wp:docPr id="6" name="Egyenes összekötő 6"/>
+              <wp:cNvGraphicFramePr/>
+              <a:graphic xmlns:a="http://schemas.openxmlformats.org/drawingml/2006/main">
+                <a:graphicData uri="http://schemas.microsoft.com/office/word/2010/wordprocessingShape">
+                  <wps:wsp>
+                    <wps:cNvCnPr/>
+                    <wps:spPr>
+                      <a:xfrm flipV="1">
+                        <a:off x="0" y="0"/>
+                        <a:ext cx="5831011" cy="0"/>
+                      </a:xfrm>
+                      <a:prstGeom prst="line">
+                        <a:avLst/>
+                      </a:prstGeom>
+                      <a:ln>
+                        <a:solidFill>
+                          <a:schemeClr val="tx1"/>
+                        </a:solidFill>
+                      </a:ln>
+                    </wps:spPr>
+                    <wps:style>
+                      <a:lnRef idx="1">
+                        <a:schemeClr val="dk1"/>
+                      </a:lnRef>
+                      <a:fillRef idx="0">
+                        <a:schemeClr val="dk1"/>
+                      </a:fillRef>
+                      <a:effectRef idx="0">
+                        <a:schemeClr val="dk1"/>
+                      </a:effectRef>
+                      <a:fontRef idx="minor">
+                        <a:schemeClr val="tx1"/>
+                      </a:fontRef>
+                    </wps:style>
+                    <wps:bodyPr/>
+                  </wps:wsp>
+                </a:graphicData>
+              </a:graphic>
+              <wp14:sizeRelH relativeFrom="margin">
+                <wp14:pctWidth>0</wp14:pctWidth>
+              </wp14:sizeRelH>
+              <wp14:sizeRelV relativeFrom="margin">
+                <wp14:pctHeight>0</wp14:pctHeight>
+              </wp14:sizeRelV>
+            </wp:anchor>
+          </w:drawing>
+        </mc:Choice>
+        <mc:Fallback>
+          <w:pict>
+            <v:line w14:anchorId="22132B8C" id="Egyenes összekötő 6" o:spid="_x0000_s1026" style="position:absolute;flip:y;z-index:251661312;visibility:visible;mso-wrap-style:square;mso-width-percent:0;mso-height-percent:0;mso-wrap-distance-left:9pt;mso-wrap-distance-top:0;mso-wrap-distance-right:9pt;mso-wrap-distance-bottom:0;mso-position-horizontal:absolute;mso-position-horizontal-relative:text;mso-position-vertical:absolute;mso-position-vertical-relative:text;mso-width-percent:0;mso-height-percent:0;mso-width-relative:margin;mso-height-relative:margin" from="0,18.75pt" to="459.15pt,18.75pt" o:gfxdata="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" strokecolor="black [3213]" strokeweight=".5pt">
+              <v:stroke joinstyle="miter"/>
+            </v:line>
+          </w:pict>
+        </mc:Fallback>
+      </mc:AlternateContent>
+    </w:r>
+  </w:p>
+</w:hdr>
+</file>
+
+<file path=word/numbering.xml><?xml version="1.0" encoding="utf-8"?>
+<w:numbering xmlns:wpc="http://schemas.microsoft.com/office/word/2010/wordprocessingCanvas" xmlns:mc="http://schemas.openxmlformats.org/markup-compatibility/2006" xmlns:o="urn:schemas-microsoft-com:office:office" xmlns:r="http://schemas.openxmlformats.org/officeDocument/2006/relationships" xmlns:m="http://schemas.openxmlformats.org/officeDocument/2006/math" xmlns:v="urn:schemas-microsoft-com:vml" xmlns:wp14="http://schemas.microsoft.com/office/word/2010/wordprocessingDrawing" xmlns:wp="http://schemas.openxmlformats.org/drawingml/2006/wordprocessingDrawing" xmlns:w10="urn:schemas-microsoft-com:office:word" xmlns:w="http://schemas.openxmlformats.org/wordprocessingml/2006/main" xmlns:w14="http://schemas.microsoft.com/office/word/2010/wordml" xmlns:w15="http://schemas.microsoft.com/office/word/2012/wordml" xmlns:wpg="http://schemas.microsoft.com/office/word/2010/wordprocessingGroup" xmlns:wpi="http://schemas.microsoft.com/office/word/2010/wordprocessingInk" xmlns:wne="http://schemas.microsoft.com/office/word/2006/wordml" xmlns:wps="http://schemas.microsoft.com/office/word/2010/wordprocessingShape" mc:Ignorable="w14 w15 wp14">
+  <w:abstractNum w:abstractNumId="0" w15:restartNumberingAfterBreak="0">
+    <w:nsid w:val="23EC3E86"/>
+    <w:multiLevelType w:val="hybridMultilevel"/>
+    <w:tmpl w:val="C8DC4F58"/>
+    <w:lvl w:ilvl="0" w:tplc="040E000F">
+      <w:start w:val="1"/>
+      <w:numFmt w:val="decimal"/>
+      <w:lvlText w:val="%1."/>
+      <w:lvlJc w:val="left"/>
+      <w:pPr>
+        <w:ind w:left="720" w:hanging="360"/>
+      </w:pPr>
+    </w:lvl>
+    <w:lvl w:ilvl="1" w:tplc="040E0019" w:tentative="1">
+      <w:start w:val="1"/>
+      <w:numFmt w:val="lowerLetter"/>
+      <w:lvlText w:val="%2."/>
+      <w:lvlJc w:val="left"/>
+      <w:pPr>
+        <w:ind w:left="1440" w:hanging="360"/>
+      </w:pPr>
+    </w:lvl>
+    <w:lvl w:ilvl="2" w:tplc="040E001B" w:tentative="1">
+      <w:start w:val="1"/>
+      <w:numFmt w:val="lowerRoman"/>
+      <w:lvlText w:val="%3."/>
+      <w:lvlJc w:val="right"/>
+      <w:pPr>
+        <w:ind w:left="2160" w:hanging="180"/>
+      </w:pPr>
+    </w:lvl>
+    <w:lvl w:ilvl="3" w:tplc="040E000F" w:tentative="1">
+      <w:start w:val="1"/>
+      <w:numFmt w:val="decimal"/>
+      <w:lvlText w:val="%4."/>
+      <w:lvlJc w:val="left"/>
+      <w:pPr>
+        <w:ind w:left="2880" w:hanging="360"/>
+      </w:pPr>
+    </w:lvl>
+    <w:lvl w:ilvl="4" w:tplc="040E0019" w:tentative="1">
+      <w:start w:val="1"/>
+      <w:numFmt w:val="lowerLetter"/>
+      <w:lvlText w:val="%5."/>
+      <w:lvlJc w:val="left"/>
+      <w:pPr>
+        <w:ind w:left="3600" w:hanging="360"/>
+      </w:pPr>
+    </w:lvl>
+    <w:lvl w:ilvl="5" w:tplc="040E001B" w:tentative="1">
+      <w:start w:val="1"/>
+      <w:numFmt w:val="lowerRoman"/>
+      <w:lvlText w:val="%6."/>
+      <w:lvlJc w:val="right"/>
+      <w:pPr>
+        <w:ind w:left="4320" w:hanging="180"/>
+      </w:pPr>
+    </w:lvl>
+    <w:lvl w:ilvl="6" w:tplc="040E000F" w:tentative="1">
+      <w:start w:val="1"/>
+      <w:numFmt w:val="decimal"/>
+      <w:lvlText w:val="%7."/>
+      <w:lvlJc w:val="left"/>
+      <w:pPr>
+        <w:ind w:left="5040" w:hanging="360"/>
+      </w:pPr>
+    </w:lvl>
+    <w:lvl w:ilvl="7" w:tplc="040E0019" w:tentative="1">
+      <w:start w:val="1"/>
+      <w:numFmt w:val="lowerLetter"/>
+      <w:lvlText w:val="%8."/>
+      <w:lvlJc w:val="left"/>
+      <w:pPr>
+        <w:ind w:left="5760" w:hanging="360"/>
+      </w:pPr>
+    </w:lvl>
+    <w:lvl w:ilvl="8" w:tplc="040E001B" w:tentative="1">
+      <w:start w:val="1"/>
+      <w:numFmt w:val="lowerRoman"/>
+      <w:lvlText w:val="%9."/>
+      <w:lvlJc w:val="right"/>
+      <w:pPr>
+        <w:ind w:left="6480" w:hanging="180"/>
+      </w:pPr>
+    </w:lvl>
+  </w:abstractNum>
+  <w:num w:numId="1">
+    <w:abstractNumId w:val="0"/>
+  </w:num>
+</w:numbering>
 </file>
 
 <file path=word/styles.xml><?xml version="1.0" encoding="utf-8"?>
@@ -67,6 +1216,648 @@
         <w:sz w:val="22"/>
         <w:szCs w:val="22"/>
         <w:lang w:val="hu-HU" w:eastAsia="en-US" w:bidi="ar-SA"/>
+      </w:rPr>
+    </w:rPrDefault>
+    <w:pPrDefault>
+      <w:pPr>
+        <w:spacing w:after="160" w:line="259" w:lineRule="auto"/>
+      </w:pPr>
+    </w:pPrDefault>
+  </w:docDefaults>
+  <w:latentStyles w:defLockedState="0" w:defUIPriority="99" w:defSemiHidden="0" w:defUnhideWhenUsed="0" w:defQFormat="0" w:count="371">
+    <w:lsdException w:name="Normal" w:uiPriority="0" w:qFormat="1"/>
+    <w:lsdException w:name="heading 1" w:uiPriority="9" w:qFormat="1"/>
+    <w:lsdException w:name="heading 2" w:semiHidden="1" w:uiPriority="9" w:unhideWhenUsed="1" w:qFormat="1"/>
+    <w:lsdException w:name="heading 3" w:semiHidden="1" w:uiPriority="9" w:unhideWhenUsed="1" w:qFormat="1"/>
+    <w:lsdException w:name="heading 4" w:semiHidden="1" w:uiPriority="9" w:unhideWhenUsed="1" w:qFormat="1"/>
+    <w:lsdException w:name="heading 5" w:semiHidden="1" w:uiPriority="9" w:unhideWhenUsed="1" w:qFormat="1"/>
+    <w:lsdException w:name="heading 6" w:semiHidden="1" w:uiPriority="9" w:unhideWhenUsed="1" w:qFormat="1"/>
+    <w:lsdException w:name="heading 7" w:semiHidden="1" w:uiPriority="9" w:unhideWhenUsed="1" w:qFormat="1"/>
+    <w:lsdException w:name="heading 8" w:semiHidden="1" w:uiPriority="9" w:unhideWhenUsed="1" w:qFormat="1"/>
+    <w:lsdException w:name="heading 9" w:semiHidden="1" w:uiPriority="9" w:unhideWhenUsed="1" w:qFormat="1"/>
+    <w:lsdException w:name="index 1" w:semiHidden="1" w:unhideWhenUsed="1"/>
+    <w:lsdException w:name="index 2" w:semiHidden="1" w:unhideWhenUsed="1"/>
+    <w:lsdException w:name="index 3" w:semiHidden="1" w:unhideWhenUsed="1"/>
+    <w:lsdException w:name="index 4" w:semiHidden="1" w:unhideWhenUsed="1"/>
+    <w:lsdException w:name="index 5" w:semiHidden="1" w:unhideWhenUsed="1"/>
+    <w:lsdException w:name="index 6" w:semiHidden="1" w:unhideWhenUsed="1"/>
+    <w:lsdException w:name="index 7" w:semiHidden="1" w:unhideWhenUsed="1"/>
+    <w:lsdException w:name="index 8" w:semiHidden="1" w:unhideWhenUsed="1"/>
+    <w:lsdException w:name="index 9" w:semiHidden="1" w:unhideWhenUsed="1"/>
+    <w:lsdException w:name="toc 1" w:semiHidden="1" w:uiPriority="39" w:unhideWhenUsed="1"/>
+    <w:lsdException w:name="toc 2" w:semiHidden="1" w:uiPriority="39" w:unhideWhenUsed="1"/>
+    <w:lsdException w:name="toc 3" w:semiHidden="1" w:uiPriority="39" w:unhideWhenUsed="1"/>
+    <w:lsdException w:name="toc 4" w:semiHidden="1" w:uiPriority="39" w:unhideWhenUsed="1"/>
+    <w:lsdException w:name="toc 5" w:semiHidden="1" w:uiPriority="39" w:unhideWhenUsed="1"/>
+    <w:lsdException w:name="toc 6" w:semiHidden="1" w:uiPriority="39" w:unhideWhenUsed="1"/>
+    <w:lsdException w:name="toc 7" w:semiHidden="1" w:uiPriority="39" w:unhideWhenUsed="1"/>
+    <w:lsdException w:name="toc 8" w:semiHidden="1" w:uiPriority="39" w:unhideWhenUsed="1"/>
+    <w:lsdException w:name="toc 9" w:semiHidden="1" w:uiPriority="39" w:unhideWhenUsed="1"/>
+    <w:lsdException w:name="Normal Indent" w:semiHidden="1" w:unhideWhenUsed="1"/>
+    <w:lsdException w:name="footnote text" w:semiHidden="1" w:unhideWhenUsed="1"/>
+    <w:lsdException w:name="annotation text" w:semiHidden="1" w:unhideWhenUsed="1"/>
+    <w:lsdException w:name="header" w:semiHidden="1" w:unhideWhenUsed="1"/>
+    <w:lsdException w:name="footer" w:semiHidden="1" w:unhideWhenUsed="1"/>
+    <w:lsdException w:name="index heading" w:semiHidden="1" w:unhideWhenUsed="1"/>
+    <w:lsdException w:name="caption" w:semiHidden="1" w:uiPriority="35" w:unhideWhenUsed="1" w:qFormat="1"/>
+    <w:lsdException w:name="table of figures" w:semiHidden="1" w:unhideWhenUsed="1"/>
+    <w:lsdException w:name="envelope address" w:semiHidden="1" w:unhideWhenUsed="1"/>
+    <w:lsdException w:name="envelope return" w:semiHidden="1" w:unhideWhenUsed="1"/>
+    <w:lsdException w:name="footnote reference" w:semiHidden="1" w:unhideWhenUsed="1"/>
+    <w:lsdException w:name="annotation reference" w:semiHidden="1" w:unhideWhenUsed="1"/>
+    <w:lsdException w:name="line number" w:semiHidden="1" w:unhideWhenUsed="1"/>
+    <w:lsdException w:name="page number" w:semiHidden="1" w:unhideWhenUsed="1"/>
+    <w:lsdException w:name="endnote reference" w:semiHidden="1" w:unhideWhenUsed="1"/>
+    <w:lsdException w:name="endnote text" w:semiHidden="1" w:unhideWhenUsed="1"/>
+    <w:lsdException w:name="table of authorities" w:semiHidden="1" w:unhideWhenUsed="1"/>
+    <w:lsdException w:name="macro" w:semiHidden="1" w:unhideWhenUsed="1"/>
+    <w:lsdException w:name="toa heading" w:semiHidden="1" w:unhideWhenUsed="1"/>
+    <w:lsdException w:name="List" w:semiHidden="1" w:unhideWhenUsed="1"/>
+    <w:lsdException w:name="List Bullet" w:semiHidden="1" w:unhideWhenUsed="1"/>
+    <w:lsdException w:name="List Number" w:semiHidden="1" w:unhideWhenUsed="1"/>
+    <w:lsdException w:name="List 2" w:semiHidden="1" w:unhideWhenUsed="1"/>
+    <w:lsdException w:name="List 3" w:semiHidden="1" w:unhideWhenUsed="1"/>
+    <w:lsdException w:name="List 4" w:semiHidden="1" w:unhideWhenUsed="1"/>
+    <w:lsdException w:name="List 5" w:semiHidden="1" w:unhideWhenUsed="1"/>
+    <w:lsdException w:name="List Bullet 2" w:semiHidden="1" w:unhideWhenUsed="1"/>
+    <w:lsdException w:name="List Bullet 3" w:semiHidden="1" w:unhideWhenUsed="1"/>
+    <w:lsdException w:name="List Bullet 4" w:semiHidden="1" w:unhideWhenUsed="1"/>
+    <w:lsdException w:name="List Bullet 5" w:semiHidden="1" w:unhideWhenUsed="1"/>
+    <w:lsdException w:name="List Number 2" w:semiHidden="1" w:unhideWhenUsed="1"/>
+    <w:lsdException w:name="List Number 3" w:semiHidden="1" w:unhideWhenUsed="1"/>
+    <w:lsdException w:name="List Number 4" w:semiHidden="1" w:unhideWhenUsed="1"/>
+    <w:lsdException w:name="List Number 5" w:semiHidden="1" w:unhideWhenUsed="1"/>
+    <w:lsdException w:name="Title" w:uiPriority="10" w:qFormat="1"/>
+    <w:lsdException w:name="Closing" w:semiHidden="1" w:unhideWhenUsed="1"/>
+    <w:lsdException w:name="Signature" w:semiHidden="1" w:unhideWhenUsed="1"/>
+    <w:lsdException w:name="Default Paragraph Font" w:semiHidden="1" w:uiPriority="1" w:unhideWhenUsed="1"/>
+    <w:lsdException w:name="Body Text" w:semiHidden="1" w:unhideWhenUsed="1"/>
+    <w:lsdException w:name="Body Text Indent" w:semiHidden="1" w:unhideWhenUsed="1"/>
+    <w:lsdException w:name="List Continue" w:semiHidden="1" w:unhideWhenUsed="1"/>
+    <w:lsdException w:name="List Continue 2" w:semiHidden="1" w:unhideWhenUsed="1"/>
+    <w:lsdException w:name="List Continue 3" w:semiHidden="1" w:unhideWhenUsed="1"/>
+    <w:lsdException w:name="List Continue 4" w:semiHidden="1" w:unhideWhenUsed="1"/>
+    <w:lsdException w:name="List Continue 5" w:semiHidden="1" w:unhideWhenUsed="1"/>
+    <w:lsdException w:name="Message Header" w:semiHidden="1" w:unhideWhenUsed="1"/>
+    <w:lsdException w:name="Subtitle" w:uiPriority="11" w:qFormat="1"/>
+    <w:lsdException w:name="Salutation" w:semiHidden="1" w:unhideWhenUsed="1"/>
+    <w:lsdException w:name="Date" w:semiHidden="1" w:unhideWhenUsed="1"/>
+    <w:lsdException w:name="Body Text First Indent" w:semiHidden="1" w:unhideWhenUsed="1"/>
+    <w:lsdException w:name="Body Text First Indent 2" w:semiHidden="1" w:unhideWhenUsed="1"/>
+    <w:lsdException w:name="Note Heading" w:semiHidden="1" w:unhideWhenUsed="1"/>
+    <w:lsdException w:name="Body Text 2" w:semiHidden="1" w:unhideWhenUsed="1"/>
+    <w:lsdException w:name="Body Text 3" w:semiHidden="1" w:unhideWhenUsed="1"/>
+    <w:lsdException w:name="Body Text Indent 2" w:semiHidden="1" w:unhideWhenUsed="1"/>
+    <w:lsdException w:name="Body Text Indent 3" w:semiHidden="1" w:unhideWhenUsed="1"/>
+    <w:lsdException w:name="Block Text" w:semiHidden="1" w:unhideWhenUsed="1"/>
+    <w:lsdException w:name="Hyperlink" w:semiHidden="1" w:unhideWhenUsed="1"/>
+    <w:lsdException w:name="FollowedHyperlink" w:semiHidden="1" w:unhideWhenUsed="1"/>
+    <w:lsdException w:name="Strong" w:uiPriority="22" w:qFormat="1"/>
+    <w:lsdException w:name="Emphasis" w:uiPriority="20" w:qFormat="1"/>
+    <w:lsdException w:name="Document Map" w:semiHidden="1" w:unhideWhenUsed="1"/>
+    <w:lsdException w:name="Plain Text" w:semiHidden="1" w:unhideWhenUsed="1"/>
+    <w:lsdException w:name="E-mail Signature" w:semiHidden="1" w:unhideWhenUsed="1"/>
+    <w:lsdException w:name="HTML Top of Form" w:semiHidden="1" w:unhideWhenUsed="1"/>
+    <w:lsdException w:name="HTML Bottom of Form" w:semiHidden="1" w:unhideWhenUsed="1"/>
+    <w:lsdException w:name="Normal (Web)" w:semiHidden="1" w:unhideWhenUsed="1"/>
+    <w:lsdException w:name="HTML Acronym" w:semiHidden="1" w:unhideWhenUsed="1"/>
+    <w:lsdException w:name="HTML Address" w:semiHidden="1" w:unhideWhenUsed="1"/>
+    <w:lsdException w:name="HTML Cite" w:semiHidden="1" w:unhideWhenUsed="1"/>
+    <w:lsdException w:name="HTML Code" w:semiHidden="1" w:unhideWhenUsed="1"/>
+    <w:lsdException w:name="HTML Definition" w:semiHidden="1" w:unhideWhenUsed="1"/>
+    <w:lsdException w:name="HTML Keyboard" w:semiHidden="1" w:unhideWhenUsed="1"/>
+    <w:lsdException w:name="HTML Preformatted" w:semiHidden="1" w:unhideWhenUsed="1"/>
+    <w:lsdException w:name="HTML Sample" w:semiHidden="1" w:unhideWhenUsed="1"/>
+    <w:lsdException w:name="HTML Typewriter" w:semiHidden="1" w:unhideWhenUsed="1"/>
+    <w:lsdException w:name="HTML Variable" w:semiHidden="1" w:unhideWhenUsed="1"/>
+    <w:lsdException w:name="Normal Table" w:semiHidden="1" w:unhideWhenUsed="1"/>
+    <w:lsdException w:name="annotation subject" w:semiHidden="1" w:unhideWhenUsed="1"/>
+    <w:lsdException w:name="No List" w:semiHidden="1" w:unhideWhenUsed="1"/>
+    <w:lsdException w:name="Outline List 1" w:semiHidden="1" w:unhideWhenUsed="1"/>
+    <w:lsdException w:name="Outline List 2" w:semiHidden="1" w:unhideWhenUsed="1"/>
+    <w:lsdException w:name="Outline List 3" w:semiHidden="1" w:unhideWhenUsed="1"/>
+    <w:lsdException w:name="Table Simple 1" w:semiHidden="1" w:unhideWhenUsed="1"/>
+    <w:lsdException w:name="Table Simple 2" w:semiHidden="1" w:unhideWhenUsed="1"/>
+    <w:lsdException w:name="Table Simple 3" w:semiHidden="1" w:unhideWhenUsed="1"/>
+    <w:lsdException w:name="Table Classic 1" w:semiHidden="1" w:unhideWhenUsed="1"/>
+    <w:lsdException w:name="Table Classic 2" w:semiHidden="1" w:unhideWhenUsed="1"/>
+    <w:lsdException w:name="Table Classic 3" w:semiHidden="1" w:unhideWhenUsed="1"/>
+    <w:lsdException w:name="Table Classic 4" w:semiHidden="1" w:unhideWhenUsed="1"/>
+    <w:lsdException w:name="Table Colorful 1" w:semiHidden="1" w:unhideWhenUsed="1"/>
+    <w:lsdException w:name="Table Colorful 2" w:semiHidden="1" w:unhideWhenUsed="1"/>
+    <w:lsdException w:name="Table Colorful 3" w:semiHidden="1" w:unhideWhenUsed="1"/>
+    <w:lsdException w:name="Table Columns 1" w:semiHidden="1" w:unhideWhenUsed="1"/>
+    <w:lsdException w:name="Table Columns 2" w:semiHidden="1" w:unhideWhenUsed="1"/>
+    <w:lsdException w:name="Table Columns 3" w:semiHidden="1" w:unhideWhenUsed="1"/>
+    <w:lsdException w:name="Table Columns 4" w:semiHidden="1" w:unhideWhenUsed="1"/>
+    <w:lsdException w:name="Table Columns 5" w:semiHidden="1" w:unhideWhenUsed="1"/>
+    <w:lsdException w:name="Table Grid 1" w:semiHidden="1" w:unhideWhenUsed="1"/>
+    <w:lsdException w:name="Table Grid 2" w:semiHidden="1" w:unhideWhenUsed="1"/>
+    <w:lsdException w:name="Table Grid 3" w:semiHidden="1" w:unhideWhenUsed="1"/>
+    <w:lsdException w:name="Table Grid 4" w:semiHidden="1" w:unhideWhenUsed="1"/>
+    <w:lsdException w:name="Table Grid 5" w:semiHidden="1" w:unhideWhenUsed="1"/>
+    <w:lsdException w:name="Table Grid 6" w:semiHidden="1" w:unhideWhenUsed="1"/>
+    <w:lsdException w:name="Table Grid 7" w:semiHidden="1" w:unhideWhenUsed="1"/>
+    <w:lsdException w:name="Table Grid 8" w:semiHidden="1" w:unhideWhenUsed="1"/>
+    <w:lsdException w:name="Table List 1" w:semiHidden="1" w:unhideWhenUsed="1"/>
+    <w:lsdException w:name="Table List 2" w:semiHidden="1" w:unhideWhenUsed="1"/>
+    <w:lsdException w:name="Table List 3" w:semiHidden="1" w:unhideWhenUsed="1"/>
+    <w:lsdException w:name="Table List 4" w:semiHidden="1" w:unhideWhenUsed="1"/>
+    <w:lsdException w:name="Table List 5" w:semiHidden="1" w:unhideWhenUsed="1"/>
+    <w:lsdException w:name="Table List 6" w:semiHidden="1" w:unhideWhenUsed="1"/>
+    <w:lsdException w:name="Table List 7" w:semiHidden="1" w:unhideWhenUsed="1"/>
+    <w:lsdException w:name="Table List 8" w:semiHidden="1" w:unhideWhenUsed="1"/>
+    <w:lsdException w:name="Table 3D effects 1" w:semiHidden="1" w:unhideWhenUsed="1"/>
+    <w:lsdException w:name="Table 3D effects 2" w:semiHidden="1" w:unhideWhenUsed="1"/>
+    <w:lsdException w:name="Table 3D effects 3" w:semiHidden="1" w:unhideWhenUsed="1"/>
+    <w:lsdException w:name="Table Contemporary" w:semiHidden="1" w:unhideWhenUsed="1"/>
+    <w:lsdException w:name="Table Elegant" w:semiHidden="1" w:unhideWhenUsed="1"/>
+    <w:lsdException w:name="Table Professional" w:semiHidden="1" w:unhideWhenUsed="1"/>
+    <w:lsdException w:name="Table Subtle 1" w:semiHidden="1" w:unhideWhenUsed="1"/>
+    <w:lsdException w:name="Table Subtle 2" w:semiHidden="1" w:unhideWhenUsed="1"/>
+    <w:lsdException w:name="Table Web 1" w:semiHidden="1" w:unhideWhenUsed="1"/>
+    <w:lsdException w:name="Table Web 2" w:semiHidden="1" w:unhideWhenUsed="1"/>
+    <w:lsdException w:name="Table Web 3" w:semiHidden="1" w:unhideWhenUsed="1"/>
+    <w:lsdException w:name="Balloon Text" w:semiHidden="1" w:unhideWhenUsed="1"/>
+    <w:lsdException w:name="Table Grid" w:uiPriority="39"/>
+    <w:lsdException w:name="Table Theme" w:semiHidden="1" w:unhideWhenUsed="1"/>
+    <w:lsdException w:name="Placeholder Text" w:semiHidden="1"/>
+    <w:lsdException w:name="No Spacing" w:uiPriority="1" w:qFormat="1"/>
+    <w:lsdException w:name="Light Shading" w:uiPriority="60"/>
+    <w:lsdException w:name="Light List" w:uiPriority="61"/>
+    <w:lsdException w:name="Light Grid" w:uiPriority="62"/>
+    <w:lsdException w:name="Medium Shading 1" w:uiPriority="63"/>
+    <w:lsdException w:name="Medium Shading 2" w:uiPriority="64"/>
+    <w:lsdException w:name="Medium List 1" w:uiPriority="65"/>
+    <w:lsdException w:name="Medium List 2" w:uiPriority="66"/>
+    <w:lsdException w:name="Medium Grid 1" w:uiPriority="67"/>
+    <w:lsdException w:name="Medium Grid 2" w:uiPriority="68"/>
+    <w:lsdException w:name="Medium Grid 3" w:uiPriority="69"/>
+    <w:lsdException w:name="Dark List" w:uiPriority="70"/>
+    <w:lsdException w:name="Colorful Shading" w:uiPriority="71"/>
+    <w:lsdException w:name="Colorful List" w:uiPriority="72"/>
+    <w:lsdException w:name="Colorful Grid" w:uiPriority="73"/>
+    <w:lsdException w:name="Light Shading Accent 1" w:uiPriority="60"/>
+    <w:lsdException w:name="Light List Accent 1" w:uiPriority="61"/>
+    <w:lsdException w:name="Light Grid Accent 1" w:uiPriority="62"/>
+    <w:lsdException w:name="Medium Shading 1 Accent 1" w:uiPriority="63"/>
+    <w:lsdException w:name="Medium Shading 2 Accent 1" w:uiPriority="64"/>
+    <w:lsdException w:name="Medium List 1 Accent 1" w:uiPriority="65"/>
+    <w:lsdException w:name="Revision" w:semiHidden="1"/>
+    <w:lsdException w:name="List Paragraph" w:uiPriority="34" w:qFormat="1"/>
+    <w:lsdException w:name="Quote" w:uiPriority="29" w:qFormat="1"/>
+    <w:lsdException w:name="Intense Quote" w:uiPriority="30" w:qFormat="1"/>
+    <w:lsdException w:name="Medium List 2 Accent 1" w:uiPriority="66"/>
+    <w:lsdException w:name="Medium Grid 1 Accent 1" w:uiPriority="67"/>
+    <w:lsdException w:name="Medium Grid 2 Accent 1" w:uiPriority="68"/>
+    <w:lsdException w:name="Medium Grid 3 Accent 1" w:uiPriority="69"/>
+    <w:lsdException w:name="Dark List Accent 1" w:uiPriority="70"/>
+    <w:lsdException w:name="Colorful Shading Accent 1" w:uiPriority="71"/>
+    <w:lsdException w:name="Colorful List Accent 1" w:uiPriority="72"/>
+    <w:lsdException w:name="Colorful Grid Accent 1" w:uiPriority="73"/>
+    <w:lsdException w:name="Light Shading Accent 2" w:uiPriority="60"/>
+    <w:lsdException w:name="Light List Accent 2" w:uiPriority="61"/>
+    <w:lsdException w:name="Light Grid Accent 2" w:uiPriority="62"/>
+    <w:lsdException w:name="Medium Shading 1 Accent 2" w:uiPriority="63"/>
+    <w:lsdException w:name="Medium Shading 2 Accent 2" w:uiPriority="64"/>
+    <w:lsdException w:name="Medium List 1 Accent 2" w:uiPriority="65"/>
+    <w:lsdException w:name="Medium List 2 Accent 2" w:uiPriority="66"/>
+    <w:lsdException w:name="Medium Grid 1 Accent 2" w:uiPriority="67"/>
+    <w:lsdException w:name="Medium Grid 2 Accent 2" w:uiPriority="68"/>
+    <w:lsdException w:name="Medium Grid 3 Accent 2" w:uiPriority="69"/>
+    <w:lsdException w:name="Dark List Accent 2" w:uiPriority="70"/>
+    <w:lsdException w:name="Colorful Shading Accent 2" w:uiPriority="71"/>
+    <w:lsdException w:name="Colorful List Accent 2" w:uiPriority="72"/>
+    <w:lsdException w:name="Colorful Grid Accent 2" w:uiPriority="73"/>
+    <w:lsdException w:name="Light Shading Accent 3" w:uiPriority="60"/>
+    <w:lsdException w:name="Light List Accent 3" w:uiPriority="61"/>
+    <w:lsdException w:name="Light Grid Accent 3" w:uiPriority="62"/>
+    <w:lsdException w:name="Medium Shading 1 Accent 3" w:uiPriority="63"/>
+    <w:lsdException w:name="Medium Shading 2 Accent 3" w:uiPriority="64"/>
+    <w:lsdException w:name="Medium List 1 Accent 3" w:uiPriority="65"/>
+    <w:lsdException w:name="Medium List 2 Accent 3" w:uiPriority="66"/>
+    <w:lsdException w:name="Medium Grid 1 Accent 3" w:uiPriority="67"/>
+    <w:lsdException w:name="Medium Grid 2 Accent 3" w:uiPriority="68"/>
+    <w:lsdException w:name="Medium Grid 3 Accent 3" w:uiPriority="69"/>
+    <w:lsdException w:name="Dark List Accent 3" w:uiPriority="70"/>
+    <w:lsdException w:name="Colorful Shading Accent 3" w:uiPriority="71"/>
+    <w:lsdException w:name="Colorful List Accent 3" w:uiPriority="72"/>
+    <w:lsdException w:name="Colorful Grid Accent 3" w:uiPriority="73"/>
+    <w:lsdException w:name="Light Shading Accent 4" w:uiPriority="60"/>
+    <w:lsdException w:name="Light List Accent 4" w:uiPriority="61"/>
+    <w:lsdException w:name="Light Grid Accent 4" w:uiPriority="62"/>
+    <w:lsdException w:name="Medium Shading 1 Accent 4" w:uiPriority="63"/>
+    <w:lsdException w:name="Medium Shading 2 Accent 4" w:uiPriority="64"/>
+    <w:lsdException w:name="Medium List 1 Accent 4" w:uiPriority="65"/>
+    <w:lsdException w:name="Medium List 2 Accent 4" w:uiPriority="66"/>
+    <w:lsdException w:name="Medium Grid 1 Accent 4" w:uiPriority="67"/>
+    <w:lsdException w:name="Medium Grid 2 Accent 4" w:uiPriority="68"/>
+    <w:lsdException w:name="Medium Grid 3 Accent 4" w:uiPriority="69"/>
+    <w:lsdException w:name="Dark List Accent 4" w:uiPriority="70"/>
+    <w:lsdException w:name="Colorful Shading Accent 4" w:uiPriority="71"/>
+    <w:lsdException w:name="Colorful List Accent 4" w:uiPriority="72"/>
+    <w:lsdException w:name="Colorful Grid Accent 4" w:uiPriority="73"/>
+    <w:lsdException w:name="Light Shading Accent 5" w:uiPriority="60"/>
+    <w:lsdException w:name="Light List Accent 5" w:uiPriority="61"/>
+    <w:lsdException w:name="Light Grid Accent 5" w:uiPriority="62"/>
+    <w:lsdException w:name="Medium Shading 1 Accent 5" w:uiPriority="63"/>
+    <w:lsdException w:name="Medium Shading 2 Accent 5" w:uiPriority="64"/>
+    <w:lsdException w:name="Medium List 1 Accent 5" w:uiPriority="65"/>
+    <w:lsdException w:name="Medium List 2 Accent 5" w:uiPriority="66"/>
+    <w:lsdException w:name="Medium Grid 1 Accent 5" w:uiPriority="67"/>
+    <w:lsdException w:name="Medium Grid 2 Accent 5" w:uiPriority="68"/>
+    <w:lsdException w:name="Medium Grid 3 Accent 5" w:uiPriority="69"/>
+    <w:lsdException w:name="Dark List Accent 5" w:uiPriority="70"/>
+    <w:lsdException w:name="Colorful Shading Accent 5" w:uiPriority="71"/>
+    <w:lsdException w:name="Colorful List Accent 5" w:uiPriority="72"/>
+    <w:lsdException w:name="Colorful Grid Accent 5" w:uiPriority="73"/>
+    <w:lsdException w:name="Light Shading Accent 6" w:uiPriority="60"/>
+    <w:lsdException w:name="Light List Accent 6" w:uiPriority="61"/>
+    <w:lsdException w:name="Light Grid Accent 6" w:uiPriority="62"/>
+    <w:lsdException w:name="Medium Shading 1 Accent 6" w:uiPriority="63"/>
+    <w:lsdException w:name="Medium Shading 2 Accent 6" w:uiPriority="64"/>
+    <w:lsdException w:name="Medium List 1 Accent 6" w:uiPriority="65"/>
+    <w:lsdException w:name="Medium List 2 Accent 6" w:uiPriority="66"/>
+    <w:lsdException w:name="Medium Grid 1 Accent 6" w:uiPriority="67"/>
+    <w:lsdException w:name="Medium Grid 2 Accent 6" w:uiPriority="68"/>
+    <w:lsdException w:name="Medium Grid 3 Accent 6" w:uiPriority="69"/>
+    <w:lsdException w:name="Dark List Accent 6" w:uiPriority="70"/>
+    <w:lsdException w:name="Colorful Shading Accent 6" w:uiPriority="71"/>
+    <w:lsdException w:name="Colorful List Accent 6" w:uiPriority="72"/>
+    <w:lsdException w:name="Colorful Grid Accent 6" w:uiPriority="73"/>
+    <w:lsdException w:name="Subtle Emphasis" w:uiPriority="19" w:qFormat="1"/>
+    <w:lsdException w:name="Intense Emphasis" w:uiPriority="21" w:qFormat="1"/>
+    <w:lsdException w:name="Subtle Reference" w:uiPriority="31" w:qFormat="1"/>
+    <w:lsdException w:name="Intense Reference" w:uiPriority="32" w:qFormat="1"/>
+    <w:lsdException w:name="Book Title" w:uiPriority="33" w:qFormat="1"/>
+    <w:lsdException w:name="Bibliography" w:semiHidden="1" w:uiPriority="37" w:unhideWhenUsed="1"/>
+    <w:lsdException w:name="TOC Heading" w:semiHidden="1" w:uiPriority="39" w:unhideWhenUsed="1" w:qFormat="1"/>
+    <w:lsdException w:name="Plain Table 1" w:uiPriority="41"/>
+    <w:lsdException w:name="Plain Table 2" w:uiPriority="42"/>
+    <w:lsdException w:name="Plain Table 3" w:uiPriority="43"/>
+    <w:lsdException w:name="Plain Table 4" w:uiPriority="44"/>
+    <w:lsdException w:name="Plain Table 5" w:uiPriority="45"/>
+    <w:lsdException w:name="Grid Table Light" w:uiPriority="40"/>
+    <w:lsdException w:name="Grid Table 1 Light" w:uiPriority="46"/>
+    <w:lsdException w:name="Grid Table 2" w:uiPriority="47"/>
+    <w:lsdException w:name="Grid Table 3" w:uiPriority="48"/>
+    <w:lsdException w:name="Grid Table 4" w:uiPriority="49"/>
+    <w:lsdException w:name="Grid Table 5 Dark" w:uiPriority="50"/>
+    <w:lsdException w:name="Grid Table 6 Colorful" w:uiPriority="51"/>
+    <w:lsdException w:name="Grid Table 7 Colorful" w:uiPriority="52"/>
+    <w:lsdException w:name="Grid Table 1 Light Accent 1" w:uiPriority="46"/>
+    <w:lsdException w:name="Grid Table 2 Accent 1" w:uiPriority="47"/>
+    <w:lsdException w:name="Grid Table 3 Accent 1" w:uiPriority="48"/>
+    <w:lsdException w:name="Grid Table 4 Accent 1" w:uiPriority="49"/>
+    <w:lsdException w:name="Grid Table 5 Dark Accent 1" w:uiPriority="50"/>
+    <w:lsdException w:name="Grid Table 6 Colorful Accent 1" w:uiPriority="51"/>
+    <w:lsdException w:name="Grid Table 7 Colorful Accent 1" w:uiPriority="52"/>
+    <w:lsdException w:name="Grid Table 1 Light Accent 2" w:uiPriority="46"/>
+    <w:lsdException w:name="Grid Table 2 Accent 2" w:uiPriority="47"/>
+    <w:lsdException w:name="Grid Table 3 Accent 2" w:uiPriority="48"/>
+    <w:lsdException w:name="Grid Table 4 Accent 2" w:uiPriority="49"/>
+    <w:lsdException w:name="Grid Table 5 Dark Accent 2" w:uiPriority="50"/>
+    <w:lsdException w:name="Grid Table 6 Colorful Accent 2" w:uiPriority="51"/>
+    <w:lsdException w:name="Grid Table 7 Colorful Accent 2" w:uiPriority="52"/>
+    <w:lsdException w:name="Grid Table 1 Light Accent 3" w:uiPriority="46"/>
+    <w:lsdException w:name="Grid Table 2 Accent 3" w:uiPriority="47"/>
+    <w:lsdException w:name="Grid Table 3 Accent 3" w:uiPriority="48"/>
+    <w:lsdException w:name="Grid Table 4 Accent 3" w:uiPriority="49"/>
+    <w:lsdException w:name="Grid Table 5 Dark Accent 3" w:uiPriority="50"/>
+    <w:lsdException w:name="Grid Table 6 Colorful Accent 3" w:uiPriority="51"/>
+    <w:lsdException w:name="Grid Table 7 Colorful Accent 3" w:uiPriority="52"/>
+    <w:lsdException w:name="Grid Table 1 Light Accent 4" w:uiPriority="46"/>
+    <w:lsdException w:name="Grid Table 2 Accent 4" w:uiPriority="47"/>
+    <w:lsdException w:name="Grid Table 3 Accent 4" w:uiPriority="48"/>
+    <w:lsdException w:name="Grid Table 4 Accent 4" w:uiPriority="49"/>
+    <w:lsdException w:name="Grid Table 5 Dark Accent 4" w:uiPriority="50"/>
+    <w:lsdException w:name="Grid Table 6 Colorful Accent 4" w:uiPriority="51"/>
+    <w:lsdException w:name="Grid Table 7 Colorful Accent 4" w:uiPriority="52"/>
+    <w:lsdException w:name="Grid Table 1 Light Accent 5" w:uiPriority="46"/>
+    <w:lsdException w:name="Grid Table 2 Accent 5" w:uiPriority="47"/>
+    <w:lsdException w:name="Grid Table 3 Accent 5" w:uiPriority="48"/>
+    <w:lsdException w:name="Grid Table 4 Accent 5" w:uiPriority="49"/>
+    <w:lsdException w:name="Grid Table 5 Dark Accent 5" w:uiPriority="50"/>
+    <w:lsdException w:name="Grid Table 6 Colorful Accent 5" w:uiPriority="51"/>
+    <w:lsdException w:name="Grid Table 7 Colorful Accent 5" w:uiPriority="52"/>
+    <w:lsdException w:name="Grid Table 1 Light Accent 6" w:uiPriority="46"/>
+    <w:lsdException w:name="Grid Table 2 Accent 6" w:uiPriority="47"/>
+    <w:lsdException w:name="Grid Table 3 Accent 6" w:uiPriority="48"/>
+    <w:lsdException w:name="Grid Table 4 Accent 6" w:uiPriority="49"/>
+    <w:lsdException w:name="Grid Table 5 Dark Accent 6" w:uiPriority="50"/>
+    <w:lsdException w:name="Grid Table 6 Colorful Accent 6" w:uiPriority="51"/>
+    <w:lsdException w:name="Grid Table 7 Colorful Accent 6" w:uiPriority="52"/>
+    <w:lsdException w:name="List Table 1 Light" w:uiPriority="46"/>
+    <w:lsdException w:name="List Table 2" w:uiPriority="47"/>
+    <w:lsdException w:name="List Table 3" w:uiPriority="48"/>
+    <w:lsdException w:name="List Table 4" w:uiPriority="49"/>
+    <w:lsdException w:name="List Table 5 Dark" w:uiPriority="50"/>
+    <w:lsdException w:name="List Table 6 Colorful" w:uiPriority="51"/>
+    <w:lsdException w:name="List Table 7 Colorful" w:uiPriority="52"/>
+    <w:lsdException w:name="List Table 1 Light Accent 1" w:uiPriority="46"/>
+    <w:lsdException w:name="List Table 2 Accent 1" w:uiPriority="47"/>
+    <w:lsdException w:name="List Table 3 Accent 1" w:uiPriority="48"/>
+    <w:lsdException w:name="List Table 4 Accent 1" w:uiPriority="49"/>
+    <w:lsdException w:name="List Table 5 Dark Accent 1" w:uiPriority="50"/>
+    <w:lsdException w:name="List Table 6 Colorful Accent 1" w:uiPriority="51"/>
+    <w:lsdException w:name="List Table 7 Colorful Accent 1" w:uiPriority="52"/>
+    <w:lsdException w:name="List Table 1 Light Accent 2" w:uiPriority="46"/>
+    <w:lsdException w:name="List Table 2 Accent 2" w:uiPriority="47"/>
+    <w:lsdException w:name="List Table 3 Accent 2" w:uiPriority="48"/>
+    <w:lsdException w:name="List Table 4 Accent 2" w:uiPriority="49"/>
+    <w:lsdException w:name="List Table 5 Dark Accent 2" w:uiPriority="50"/>
+    <w:lsdException w:name="List Table 6 Colorful Accent 2" w:uiPriority="51"/>
+    <w:lsdException w:name="List Table 7 Colorful Accent 2" w:uiPriority="52"/>
+    <w:lsdException w:name="List Table 1 Light Accent 3" w:uiPriority="46"/>
+    <w:lsdException w:name="List Table 2 Accent 3" w:uiPriority="47"/>
+    <w:lsdException w:name="List Table 3 Accent 3" w:uiPriority="48"/>
+    <w:lsdException w:name="List Table 4 Accent 3" w:uiPriority="49"/>
+    <w:lsdException w:name="List Table 5 Dark Accent 3" w:uiPriority="50"/>
+    <w:lsdException w:name="List Table 6 Colorful Accent 3" w:uiPriority="51"/>
+    <w:lsdException w:name="List Table 7 Colorful Accent 3" w:uiPriority="52"/>
+    <w:lsdException w:name="List Table 1 Light Accent 4" w:uiPriority="46"/>
+    <w:lsdException w:name="List Table 2 Accent 4" w:uiPriority="47"/>
+    <w:lsdException w:name="List Table 3 Accent 4" w:uiPriority="48"/>
+    <w:lsdException w:name="List Table 4 Accent 4" w:uiPriority="49"/>
+    <w:lsdException w:name="List Table 5 Dark Accent 4" w:uiPriority="50"/>
+    <w:lsdException w:name="List Table 6 Colorful Accent 4" w:uiPriority="51"/>
+    <w:lsdException w:name="List Table 7 Colorful Accent 4" w:uiPriority="52"/>
+    <w:lsdException w:name="List Table 1 Light Accent 5" w:uiPriority="46"/>
+    <w:lsdException w:name="List Table 2 Accent 5" w:uiPriority="47"/>
+    <w:lsdException w:name="List Table 3 Accent 5" w:uiPriority="48"/>
+    <w:lsdException w:name="List Table 4 Accent 5" w:uiPriority="49"/>
+    <w:lsdException w:name="List Table 5 Dark Accent 5" w:uiPriority="50"/>
+    <w:lsdException w:name="List Table 6 Colorful Accent 5" w:uiPriority="51"/>
+    <w:lsdException w:name="List Table 7 Colorful Accent 5" w:uiPriority="52"/>
+    <w:lsdException w:name="List Table 1 Light Accent 6" w:uiPriority="46"/>
+    <w:lsdException w:name="List Table 2 Accent 6" w:uiPriority="47"/>
+    <w:lsdException w:name="List Table 3 Accent 6" w:uiPriority="48"/>
+    <w:lsdException w:name="List Table 4 Accent 6" w:uiPriority="49"/>
+    <w:lsdException w:name="List Table 5 Dark Accent 6" w:uiPriority="50"/>
+    <w:lsdException w:name="List Table 6 Colorful Accent 6" w:uiPriority="51"/>
+    <w:lsdException w:name="List Table 7 Colorful Accent 6" w:uiPriority="52"/>
+  </w:latentStyles>
+  <w:style w:type="paragraph" w:default="1" w:styleId="Norml">
+    <w:name w:val="Normal"/>
+    <w:qFormat/>
+  </w:style>
+  <w:style w:type="paragraph" w:styleId="Cmsor1">
+    <w:name w:val="heading 1"/>
+    <w:basedOn w:val="Norml"/>
+    <w:next w:val="Norml"/>
+    <w:link w:val="Cmsor1Char"/>
+    <w:uiPriority w:val="9"/>
+    <w:qFormat/>
+    <w:rsid w:val="008F52D7"/>
+    <w:pPr>
+      <w:keepNext/>
+      <w:keepLines/>
+      <w:spacing w:before="240" w:after="0"/>
+      <w:outlineLvl w:val="0"/>
+    </w:pPr>
+    <w:rPr>
+      <w:rFonts w:asciiTheme="majorHAnsi" w:eastAsiaTheme="majorEastAsia" w:hAnsiTheme="majorHAnsi" w:cstheme="majorBidi"/>
+      <w:color w:val="2E74B5" w:themeColor="accent1" w:themeShade="BF"/>
+      <w:sz w:val="32"/>
+      <w:szCs w:val="32"/>
+    </w:rPr>
+  </w:style>
+  <w:style w:type="character" w:default="1" w:styleId="Bekezdsalapbettpusa">
+    <w:name w:val="Default Paragraph Font"/>
+    <w:uiPriority w:val="1"/>
+    <w:semiHidden/>
+    <w:unhideWhenUsed/>
+  </w:style>
+  <w:style w:type="table" w:default="1" w:styleId="Normltblzat">
+    <w:name w:val="Normal Table"/>
+    <w:uiPriority w:val="99"/>
+    <w:semiHidden/>
+    <w:unhideWhenUsed/>
+    <w:tblPr>
+      <w:tblInd w:w="0" w:type="dxa"/>
+      <w:tblCellMar>
+        <w:top w:w="0" w:type="dxa"/>
+        <w:left w:w="108" w:type="dxa"/>
+        <w:bottom w:w="0" w:type="dxa"/>
+        <w:right w:w="108" w:type="dxa"/>
+      </w:tblCellMar>
+    </w:tblPr>
+  </w:style>
+  <w:style w:type="numbering" w:default="1" w:styleId="Nemlista">
+    <w:name w:val="No List"/>
+    <w:uiPriority w:val="99"/>
+    <w:semiHidden/>
+    <w:unhideWhenUsed/>
+  </w:style>
+  <w:style w:type="paragraph" w:styleId="lfej">
+    <w:name w:val="header"/>
+    <w:basedOn w:val="Norml"/>
+    <w:link w:val="lfejChar"/>
+    <w:uiPriority w:val="99"/>
+    <w:unhideWhenUsed/>
+    <w:rsid w:val="00E02CD3"/>
+    <w:pPr>
+      <w:tabs>
+        <w:tab w:val="center" w:pos="4536"/>
+        <w:tab w:val="right" w:pos="9072"/>
+      </w:tabs>
+      <w:spacing w:after="0" w:line="240" w:lineRule="auto"/>
+    </w:pPr>
+  </w:style>
+  <w:style w:type="character" w:customStyle="1" w:styleId="lfejChar">
+    <w:name w:val="Élőfej Char"/>
+    <w:basedOn w:val="Bekezdsalapbettpusa"/>
+    <w:link w:val="lfej"/>
+    <w:uiPriority w:val="99"/>
+    <w:rsid w:val="00E02CD3"/>
+  </w:style>
+  <w:style w:type="paragraph" w:styleId="llb">
+    <w:name w:val="footer"/>
+    <w:basedOn w:val="Norml"/>
+    <w:link w:val="llbChar"/>
+    <w:uiPriority w:val="99"/>
+    <w:unhideWhenUsed/>
+    <w:rsid w:val="00E02CD3"/>
+    <w:pPr>
+      <w:tabs>
+        <w:tab w:val="center" w:pos="4536"/>
+        <w:tab w:val="right" w:pos="9072"/>
+      </w:tabs>
+      <w:spacing w:after="0" w:line="240" w:lineRule="auto"/>
+    </w:pPr>
+  </w:style>
+  <w:style w:type="character" w:customStyle="1" w:styleId="llbChar">
+    <w:name w:val="Élőláb Char"/>
+    <w:basedOn w:val="Bekezdsalapbettpusa"/>
+    <w:link w:val="llb"/>
+    <w:uiPriority w:val="99"/>
+    <w:rsid w:val="00E02CD3"/>
+  </w:style>
+  <w:style w:type="paragraph" w:styleId="Nincstrkz">
+    <w:name w:val="No Spacing"/>
+    <w:link w:val="NincstrkzChar"/>
+    <w:uiPriority w:val="1"/>
+    <w:qFormat/>
+    <w:rsid w:val="00E02CD3"/>
+    <w:pPr>
+      <w:spacing w:after="0" w:line="240" w:lineRule="auto"/>
+    </w:pPr>
+    <w:rPr>
+      <w:rFonts w:eastAsiaTheme="minorEastAsia"/>
+    </w:rPr>
+  </w:style>
+  <w:style w:type="character" w:customStyle="1" w:styleId="NincstrkzChar">
+    <w:name w:val="Nincs térköz Char"/>
+    <w:basedOn w:val="Bekezdsalapbettpusa"/>
+    <w:link w:val="Nincstrkz"/>
+    <w:uiPriority w:val="1"/>
+    <w:rsid w:val="00E02CD3"/>
+    <w:rPr>
+      <w:rFonts w:eastAsiaTheme="minorEastAsia"/>
+    </w:rPr>
+  </w:style>
+  <w:style w:type="character" w:styleId="Hiperhivatkozs">
+    <w:name w:val="Hyperlink"/>
+    <w:basedOn w:val="Bekezdsalapbettpusa"/>
+    <w:uiPriority w:val="99"/>
+    <w:unhideWhenUsed/>
+    <w:rsid w:val="00873889"/>
+    <w:rPr>
+      <w:color w:val="0563C1" w:themeColor="hyperlink"/>
+      <w:u w:val="single"/>
+    </w:rPr>
+  </w:style>
+  <w:style w:type="paragraph" w:styleId="TJ1">
+    <w:name w:val="toc 1"/>
+    <w:basedOn w:val="Norml"/>
+    <w:next w:val="Norml"/>
+    <w:autoRedefine/>
+    <w:uiPriority w:val="39"/>
+    <w:unhideWhenUsed/>
+    <w:rsid w:val="00873889"/>
+    <w:pPr>
+      <w:spacing w:after="100" w:line="360" w:lineRule="auto"/>
+      <w:jc w:val="both"/>
+    </w:pPr>
+    <w:rPr>
+      <w:rFonts w:ascii="Times New Roman" w:hAnsi="Times New Roman"/>
+      <w:sz w:val="24"/>
+      <w:lang w:val="en-US"/>
+    </w:rPr>
+  </w:style>
+  <w:style w:type="character" w:customStyle="1" w:styleId="Cmsor1Char">
+    <w:name w:val="Címsor 1 Char"/>
+    <w:basedOn w:val="Bekezdsalapbettpusa"/>
+    <w:link w:val="Cmsor1"/>
+    <w:uiPriority w:val="9"/>
+    <w:rsid w:val="008F52D7"/>
+    <w:rPr>
+      <w:rFonts w:asciiTheme="majorHAnsi" w:eastAsiaTheme="majorEastAsia" w:hAnsiTheme="majorHAnsi" w:cstheme="majorBidi"/>
+      <w:color w:val="2E74B5" w:themeColor="accent1" w:themeShade="BF"/>
+      <w:sz w:val="32"/>
+      <w:szCs w:val="32"/>
+    </w:rPr>
+  </w:style>
+  <w:style w:type="paragraph" w:styleId="Listaszerbekezds">
+    <w:name w:val="List Paragraph"/>
+    <w:basedOn w:val="Norml"/>
+    <w:uiPriority w:val="34"/>
+    <w:qFormat/>
+    <w:rsid w:val="0087769D"/>
+    <w:pPr>
+      <w:ind w:left="720"/>
+      <w:contextualSpacing/>
+    </w:pPr>
+  </w:style>
+</w:styles>
+</file>
+
+<file path=word/glossary/document.xml><?xml version="1.0" encoding="utf-8"?>
+<w:glossaryDocument xmlns:wpc="http://schemas.microsoft.com/office/word/2010/wordprocessingCanvas" xmlns:mc="http://schemas.openxmlformats.org/markup-compatibility/2006" xmlns:o="urn:schemas-microsoft-com:office:office" xmlns:r="http://schemas.openxmlformats.org/officeDocument/2006/relationships" xmlns:m="http://schemas.openxmlformats.org/officeDocument/2006/math" xmlns:v="urn:schemas-microsoft-com:vml" xmlns:wp14="http://schemas.microsoft.com/office/word/2010/wordprocessingDrawing" xmlns:wp="http://schemas.openxmlformats.org/drawingml/2006/wordprocessingDrawing" xmlns:w10="urn:schemas-microsoft-com:office:word" xmlns:w="http://schemas.openxmlformats.org/wordprocessingml/2006/main" xmlns:w14="http://schemas.microsoft.com/office/word/2010/wordml" xmlns:w15="http://schemas.microsoft.com/office/word/2012/wordml" xmlns:wpg="http://schemas.microsoft.com/office/word/2010/wordprocessingGroup" xmlns:wpi="http://schemas.microsoft.com/office/word/2010/wordprocessingInk" xmlns:wne="http://schemas.microsoft.com/office/word/2006/wordml" xmlns:wps="http://schemas.microsoft.com/office/word/2010/wordprocessingShape" mc:Ignorable="w14 w15 wp14"/>
+</file>
+
+<file path=word/glossary/fontTable.xml><?xml version="1.0" encoding="utf-8"?>
+<w:fonts xmlns:mc="http://schemas.openxmlformats.org/markup-compatibility/2006" xmlns:r="http://schemas.openxmlformats.org/officeDocument/2006/relationships" xmlns:w="http://schemas.openxmlformats.org/wordprocessingml/2006/main" xmlns:w14="http://schemas.microsoft.com/office/word/2010/wordml" xmlns:w15="http://schemas.microsoft.com/office/word/2012/wordml" mc:Ignorable="w14 w15">
+  <w:font w:name="Times New Roman">
+    <w:panose1 w:val="02020603050405020304"/>
+    <w:charset w:val="EE"/>
+    <w:family w:val="roman"/>
+    <w:pitch w:val="variable"/>
+    <w:sig w:usb0="E0002AFF" w:usb1="C0007841" w:usb2="00000009" w:usb3="00000000" w:csb0="000001FF" w:csb1="00000000"/>
+  </w:font>
+  <w:font w:name="Calibri">
+    <w:panose1 w:val="020F0502020204030204"/>
+    <w:charset w:val="EE"/>
+    <w:family w:val="swiss"/>
+    <w:pitch w:val="variable"/>
+    <w:sig w:usb0="E00002FF" w:usb1="4000ACFF" w:usb2="00000001" w:usb3="00000000" w:csb0="0000019F" w:csb1="00000000"/>
+  </w:font>
+  <w:font w:name="Calibri Light">
+    <w:panose1 w:val="020F0302020204030204"/>
+    <w:charset w:val="EE"/>
+    <w:family w:val="swiss"/>
+    <w:pitch w:val="variable"/>
+    <w:sig w:usb0="A00002EF" w:usb1="4000207B" w:usb2="00000000" w:usb3="00000000" w:csb0="0000019F" w:csb1="00000000"/>
+  </w:font>
+  <w:font w:name="Arial">
+    <w:panose1 w:val="020B0604020202020204"/>
+    <w:charset w:val="EE"/>
+    <w:family w:val="swiss"/>
+    <w:pitch w:val="variable"/>
+    <w:sig w:usb0="E0002AFF" w:usb1="C0007843" w:usb2="00000009" w:usb3="00000000" w:csb0="000001FF" w:csb1="00000000"/>
+  </w:font>
+</w:fonts>
+</file>
+
+<file path=word/glossary/settings.xml><?xml version="1.0" encoding="utf-8"?>
+<w:settings xmlns:mc="http://schemas.openxmlformats.org/markup-compatibility/2006" xmlns:o="urn:schemas-microsoft-com:office:office" xmlns:r="http://schemas.openxmlformats.org/officeDocument/2006/relationships" xmlns:m="http://schemas.openxmlformats.org/officeDocument/2006/math" xmlns:v="urn:schemas-microsoft-com:vml" xmlns:w10="urn:schemas-microsoft-com:office:word" xmlns:w="http://schemas.openxmlformats.org/wordprocessingml/2006/main" xmlns:w14="http://schemas.microsoft.com/office/word/2010/wordml" xmlns:w15="http://schemas.microsoft.com/office/word/2012/wordml" xmlns:sl="http://schemas.openxmlformats.org/schemaLibrary/2006/main" mc:Ignorable="w14 w15">
+  <w:view w:val="normal"/>
+  <w:defaultTabStop w:val="708"/>
+  <w:hyphenationZone w:val="425"/>
+  <w:characterSpacingControl w:val="doNotCompress"/>
+  <w:compat>
+    <w:useFELayout/>
+    <w:compatSetting w:name="compatibilityMode" w:uri="http://schemas.microsoft.com/office/word" w:val="15"/>
+    <w:compatSetting w:name="overrideTableStyleFontSizeAndJustification" w:uri="http://schemas.microsoft.com/office/word" w:val="1"/>
+    <w:compatSetting w:name="enableOpenTypeFeatures" w:uri="http://schemas.microsoft.com/office/word" w:val="1"/>
+    <w:compatSetting w:name="doNotFlipMirrorIndents" w:uri="http://schemas.microsoft.com/office/word" w:val="1"/>
+    <w:compatSetting w:name="differentiateMultirowTableHeaders" w:uri="http://schemas.microsoft.com/office/word" w:val="1"/>
+  </w:compat>
+  <w:rsids>
+    <w:rsidRoot w:val="003A38C8"/>
+    <w:rsid w:val="003A38C8"/>
+    <w:rsid w:val="009F5014"/>
+  </w:rsids>
+  <m:mathPr>
+    <m:mathFont m:val="Cambria Math"/>
+    <m:brkBin m:val="before"/>
+    <m:brkBinSub m:val="--"/>
+    <m:smallFrac m:val="0"/>
+    <m:dispDef/>
+    <m:lMargin m:val="0"/>
+    <m:rMargin m:val="0"/>
+    <m:defJc m:val="centerGroup"/>
+    <m:wrapIndent m:val="1440"/>
+    <m:intLim m:val="subSup"/>
+    <m:naryLim m:val="undOvr"/>
+  </m:mathPr>
+  <w:themeFontLang w:val="hu-HU"/>
+  <w:clrSchemeMapping w:bg1="light1" w:t1="dark1" w:bg2="light2" w:t2="dark2" w:accent1="accent1" w:accent2="accent2" w:accent3="accent3" w:accent4="accent4" w:accent5="accent5" w:accent6="accent6" w:hyperlink="hyperlink" w:followedHyperlink="followedHyperlink"/>
+  <w:decimalSymbol w:val=","/>
+  <w:listSeparator w:val=";"/>
+  <w15:chartTrackingRefBased/>
+</w:settings>
+</file>
+
+<file path=word/glossary/styles.xml><?xml version="1.0" encoding="utf-8"?>
+<w:styles xmlns:mc="http://schemas.openxmlformats.org/markup-compatibility/2006" xmlns:r="http://schemas.openxmlformats.org/officeDocument/2006/relationships" xmlns:w="http://schemas.openxmlformats.org/wordprocessingml/2006/main" xmlns:w14="http://schemas.microsoft.com/office/word/2010/wordml" xmlns:w15="http://schemas.microsoft.com/office/word/2012/wordml" mc:Ignorable="w14 w15">
+  <w:docDefaults>
+    <w:rPrDefault>
+      <w:rPr>
+        <w:rFonts w:asciiTheme="minorHAnsi" w:eastAsiaTheme="minorEastAsia" w:hAnsiTheme="minorHAnsi" w:cstheme="minorBidi"/>
+        <w:sz w:val="22"/>
+        <w:szCs w:val="22"/>
+        <w:lang w:val="hu-HU" w:eastAsia="hu-HU" w:bidi="ar-SA"/>
       </w:rPr>
     </w:rPrDefault>
     <w:pPrDefault>
@@ -479,7 +2270,22 @@
     <w:semiHidden/>
     <w:unhideWhenUsed/>
   </w:style>
+  <w:style w:type="paragraph" w:customStyle="1" w:styleId="6B0486047B1C458394553434D9300480">
+    <w:name w:val="6B0486047B1C458394553434D9300480"/>
+    <w:rsid w:val="003A38C8"/>
+  </w:style>
+  <w:style w:type="paragraph" w:customStyle="1" w:styleId="9623C74439404937B730FEFF1F6D7EC2">
+    <w:name w:val="9623C74439404937B730FEFF1F6D7EC2"/>
+    <w:rsid w:val="003A38C8"/>
+  </w:style>
 </w:styles>
+</file>
+
+<file path=word/glossary/webSettings.xml><?xml version="1.0" encoding="utf-8"?>
+<w:webSettings xmlns:mc="http://schemas.openxmlformats.org/markup-compatibility/2006" xmlns:r="http://schemas.openxmlformats.org/officeDocument/2006/relationships" xmlns:w="http://schemas.openxmlformats.org/wordprocessingml/2006/main" xmlns:w14="http://schemas.microsoft.com/office/word/2010/wordml" xmlns:w15="http://schemas.microsoft.com/office/word/2012/wordml" mc:Ignorable="w14 w15">
+  <w:optimizeForBrowser/>
+  <w:allowPNG/>
+</w:webSettings>
 </file>
 
 <file path=word/theme/theme1.xml><?xml version="1.0" encoding="utf-8"?>
@@ -741,4 +2547,16 @@
     </a:ext>
   </a:extLst>
 </a:theme>
+</file>
+
+<file path=customXml/item1.xml><?xml version="1.0" encoding="utf-8"?>
+<b:Sources xmlns:b="http://schemas.openxmlformats.org/officeDocument/2006/bibliography" xmlns="http://schemas.openxmlformats.org/officeDocument/2006/bibliography" SelectedStyle="\APASixthEditionOfficeOnline.xsl" StyleName="APA" Version="6"/>
+</file>
+
+<file path=customXml/itemProps1.xml><?xml version="1.0" encoding="utf-8"?>
+<ds:datastoreItem xmlns:ds="http://schemas.openxmlformats.org/officeDocument/2006/customXml" ds:itemID="{3BE3ACA1-519E-4056-8713-8F8A256545D4}">
+  <ds:schemaRefs>
+    <ds:schemaRef ds:uri="http://schemas.openxmlformats.org/officeDocument/2006/bibliography"/>
+  </ds:schemaRefs>
+</ds:datastoreItem>
 </file>
</xml_diff>

<commit_message>
Titles corrected, ready to write
</commit_message>
<xml_diff>
--- a/Államvizsga_Dolgozat_Ágoston_István.docx
+++ b/Államvizsga_Dolgozat_Ágoston_István.docx
@@ -110,7 +110,6 @@
               <w:tab w:val="left" w:pos="440"/>
               <w:tab w:val="right" w:leader="dot" w:pos="9062"/>
             </w:tabs>
-            <w:spacing w:line="240" w:lineRule="auto"/>
             <w:rPr>
               <w:rFonts w:asciiTheme="minorHAnsi" w:eastAsiaTheme="minorEastAsia" w:hAnsiTheme="minorHAnsi"/>
               <w:noProof/>
@@ -139,11 +138,12 @@
             </w:rPr>
             <w:fldChar w:fldCharType="separate"/>
           </w:r>
-          <w:hyperlink w:anchor="_Toc517649982" w:history="1">
-            <w:r>
-              <w:rPr>
-                <w:rStyle w:val="Hiperhivatkozs"/>
-                <w:rFonts w:cs="Times New Roman"/>
+          <w:hyperlink w:anchor="_Toc517650667" w:history="1">
+            <w:r>
+              <w:rPr>
+                <w:rStyle w:val="Hiperhivatkozs"/>
+                <w:rFonts w:cs="Times New Roman"/>
+                <w:b/>
                 <w:noProof/>
               </w:rPr>
               <w:t>1.</w:t>
@@ -161,6 +161,7 @@
               <w:rPr>
                 <w:rStyle w:val="Hiperhivatkozs"/>
                 <w:rFonts w:cs="Times New Roman"/>
+                <w:b/>
                 <w:noProof/>
               </w:rPr>
               <w:t>Bevezető</w:t>
@@ -184,7 +185,7 @@
                 <w:noProof/>
                 <w:webHidden/>
               </w:rPr>
-              <w:instrText xml:space="preserve"> PAGEREF _Toc517649982 \h </w:instrText>
+              <w:instrText xml:space="preserve"> PAGEREF _Toc517650667 \h </w:instrText>
             </w:r>
             <w:r>
               <w:rPr>
@@ -222,7 +223,6 @@
               <w:tab w:val="left" w:pos="440"/>
               <w:tab w:val="right" w:leader="dot" w:pos="9062"/>
             </w:tabs>
-            <w:spacing w:line="240" w:lineRule="auto"/>
             <w:rPr>
               <w:rFonts w:asciiTheme="minorHAnsi" w:eastAsiaTheme="minorEastAsia" w:hAnsiTheme="minorHAnsi"/>
               <w:noProof/>
@@ -230,11 +230,12 @@
               <w:lang w:val="hu-HU" w:eastAsia="hu-HU"/>
             </w:rPr>
           </w:pPr>
-          <w:hyperlink w:anchor="_Toc517649983" w:history="1">
-            <w:r>
-              <w:rPr>
-                <w:rStyle w:val="Hiperhivatkozs"/>
-                <w:rFonts w:cs="Times New Roman"/>
+          <w:hyperlink w:anchor="_Toc517650668" w:history="1">
+            <w:r>
+              <w:rPr>
+                <w:rStyle w:val="Hiperhivatkozs"/>
+                <w:rFonts w:cs="Times New Roman"/>
+                <w:b/>
                 <w:noProof/>
               </w:rPr>
               <w:t>2.</w:t>
@@ -252,6 +253,7 @@
               <w:rPr>
                 <w:rStyle w:val="Hiperhivatkozs"/>
                 <w:rFonts w:cs="Times New Roman"/>
+                <w:b/>
                 <w:noProof/>
               </w:rPr>
               <w:t>A projekt célja</w:t>
@@ -275,7 +277,7 @@
                 <w:noProof/>
                 <w:webHidden/>
               </w:rPr>
-              <w:instrText xml:space="preserve"> PAGEREF _Toc517649983 \h </w:instrText>
+              <w:instrText xml:space="preserve"> PAGEREF _Toc517650668 \h </w:instrText>
             </w:r>
             <w:r>
               <w:rPr>
@@ -313,7 +315,6 @@
               <w:tab w:val="left" w:pos="440"/>
               <w:tab w:val="right" w:leader="dot" w:pos="9062"/>
             </w:tabs>
-            <w:spacing w:line="240" w:lineRule="auto"/>
             <w:rPr>
               <w:rFonts w:asciiTheme="minorHAnsi" w:eastAsiaTheme="minorEastAsia" w:hAnsiTheme="minorHAnsi"/>
               <w:noProof/>
@@ -321,11 +322,12 @@
               <w:lang w:val="hu-HU" w:eastAsia="hu-HU"/>
             </w:rPr>
           </w:pPr>
-          <w:hyperlink w:anchor="_Toc517649984" w:history="1">
-            <w:r>
-              <w:rPr>
-                <w:rStyle w:val="Hiperhivatkozs"/>
-                <w:rFonts w:cs="Times New Roman"/>
+          <w:hyperlink w:anchor="_Toc517650669" w:history="1">
+            <w:r>
+              <w:rPr>
+                <w:rStyle w:val="Hiperhivatkozs"/>
+                <w:rFonts w:cs="Times New Roman"/>
+                <w:b/>
                 <w:noProof/>
               </w:rPr>
               <w:t>3.</w:t>
@@ -343,6 +345,7 @@
               <w:rPr>
                 <w:rStyle w:val="Hiperhivatkozs"/>
                 <w:rFonts w:cs="Times New Roman"/>
+                <w:b/>
                 <w:noProof/>
               </w:rPr>
               <w:t>Bibliográfiai tanulmány</w:t>
@@ -366,7 +369,7 @@
                 <w:noProof/>
                 <w:webHidden/>
               </w:rPr>
-              <w:instrText xml:space="preserve"> PAGEREF _Toc517649984 \h </w:instrText>
+              <w:instrText xml:space="preserve"> PAGEREF _Toc517650669 \h </w:instrText>
             </w:r>
             <w:r>
               <w:rPr>
@@ -404,7 +407,6 @@
               <w:tab w:val="left" w:pos="440"/>
               <w:tab w:val="right" w:leader="dot" w:pos="9062"/>
             </w:tabs>
-            <w:spacing w:line="240" w:lineRule="auto"/>
             <w:rPr>
               <w:rFonts w:asciiTheme="minorHAnsi" w:eastAsiaTheme="minorEastAsia" w:hAnsiTheme="minorHAnsi"/>
               <w:noProof/>
@@ -412,11 +414,12 @@
               <w:lang w:val="hu-HU" w:eastAsia="hu-HU"/>
             </w:rPr>
           </w:pPr>
-          <w:hyperlink w:anchor="_Toc517649985" w:history="1">
-            <w:r>
-              <w:rPr>
-                <w:rStyle w:val="Hiperhivatkozs"/>
-                <w:rFonts w:cs="Times New Roman"/>
+          <w:hyperlink w:anchor="_Toc517650670" w:history="1">
+            <w:r>
+              <w:rPr>
+                <w:rStyle w:val="Hiperhivatkozs"/>
+                <w:rFonts w:cs="Times New Roman"/>
+                <w:b/>
                 <w:noProof/>
               </w:rPr>
               <w:t>4.</w:t>
@@ -434,6 +437,7 @@
               <w:rPr>
                 <w:rStyle w:val="Hiperhivatkozs"/>
                 <w:rFonts w:cs="Times New Roman"/>
+                <w:b/>
                 <w:noProof/>
               </w:rPr>
               <w:t>Elméleti megalapozás</w:t>
@@ -457,7 +461,7 @@
                 <w:noProof/>
                 <w:webHidden/>
               </w:rPr>
-              <w:instrText xml:space="preserve"> PAGEREF _Toc517649985 \h </w:instrText>
+              <w:instrText xml:space="preserve"> PAGEREF _Toc517650670 \h </w:instrText>
             </w:r>
             <w:r>
               <w:rPr>
@@ -477,7 +481,7 @@
                 <w:noProof/>
                 <w:webHidden/>
               </w:rPr>
-              <w:t>2</w:t>
+              <w:t>3</w:t>
             </w:r>
             <w:r>
               <w:rPr>
@@ -495,7 +499,6 @@
               <w:tab w:val="left" w:pos="660"/>
               <w:tab w:val="right" w:leader="dot" w:pos="9062"/>
             </w:tabs>
-            <w:spacing w:line="240" w:lineRule="auto"/>
             <w:rPr>
               <w:rFonts w:asciiTheme="minorHAnsi" w:eastAsiaTheme="minorEastAsia" w:hAnsiTheme="minorHAnsi"/>
               <w:noProof/>
@@ -503,11 +506,12 @@
               <w:lang w:val="hu-HU" w:eastAsia="hu-HU"/>
             </w:rPr>
           </w:pPr>
-          <w:hyperlink w:anchor="_Toc517649986" w:history="1">
-            <w:r>
-              <w:rPr>
-                <w:rStyle w:val="Hiperhivatkozs"/>
-                <w:rFonts w:cs="Times New Roman"/>
+          <w:hyperlink w:anchor="_Toc517650671" w:history="1">
+            <w:r>
+              <w:rPr>
+                <w:rStyle w:val="Hiperhivatkozs"/>
+                <w:rFonts w:cs="Times New Roman"/>
+                <w:b/>
                 <w:noProof/>
               </w:rPr>
               <w:t>4.1.</w:t>
@@ -525,6 +529,7 @@
               <w:rPr>
                 <w:rStyle w:val="Hiperhivatkozs"/>
                 <w:rFonts w:cs="Times New Roman"/>
+                <w:b/>
                 <w:noProof/>
               </w:rPr>
               <w:t>A biometrián alapuló azonosítás áttekintése</w:t>
@@ -548,7 +553,7 @@
                 <w:noProof/>
                 <w:webHidden/>
               </w:rPr>
-              <w:instrText xml:space="preserve"> PAGEREF _Toc517649986 \h </w:instrText>
+              <w:instrText xml:space="preserve"> PAGEREF _Toc517650671 \h </w:instrText>
             </w:r>
             <w:r>
               <w:rPr>
@@ -568,7 +573,7 @@
                 <w:noProof/>
                 <w:webHidden/>
               </w:rPr>
-              <w:t>2</w:t>
+              <w:t>3</w:t>
             </w:r>
             <w:r>
               <w:rPr>
@@ -586,7 +591,6 @@
               <w:tab w:val="left" w:pos="660"/>
               <w:tab w:val="right" w:leader="dot" w:pos="9062"/>
             </w:tabs>
-            <w:spacing w:line="240" w:lineRule="auto"/>
             <w:rPr>
               <w:rFonts w:asciiTheme="minorHAnsi" w:eastAsiaTheme="minorEastAsia" w:hAnsiTheme="minorHAnsi"/>
               <w:noProof/>
@@ -594,11 +598,12 @@
               <w:lang w:val="hu-HU" w:eastAsia="hu-HU"/>
             </w:rPr>
           </w:pPr>
-          <w:hyperlink w:anchor="_Toc517649987" w:history="1">
-            <w:r>
-              <w:rPr>
-                <w:rStyle w:val="Hiperhivatkozs"/>
-                <w:rFonts w:cs="Times New Roman"/>
+          <w:hyperlink w:anchor="_Toc517650672" w:history="1">
+            <w:r>
+              <w:rPr>
+                <w:rStyle w:val="Hiperhivatkozs"/>
+                <w:rFonts w:cs="Times New Roman"/>
+                <w:b/>
                 <w:noProof/>
               </w:rPr>
               <w:t>4.2.</w:t>
@@ -616,6 +621,7 @@
               <w:rPr>
                 <w:rStyle w:val="Hiperhivatkozs"/>
                 <w:rFonts w:cs="Times New Roman"/>
+                <w:b/>
                 <w:noProof/>
               </w:rPr>
               <w:t>Billentyűzési biometria és a web</w:t>
@@ -639,7 +645,7 @@
                 <w:noProof/>
                 <w:webHidden/>
               </w:rPr>
-              <w:instrText xml:space="preserve"> PAGEREF _Toc517649987 \h </w:instrText>
+              <w:instrText xml:space="preserve"> PAGEREF _Toc517650672 \h </w:instrText>
             </w:r>
             <w:r>
               <w:rPr>
@@ -659,7 +665,7 @@
                 <w:noProof/>
                 <w:webHidden/>
               </w:rPr>
-              <w:t>2</w:t>
+              <w:t>3</w:t>
             </w:r>
             <w:r>
               <w:rPr>
@@ -677,7 +683,6 @@
               <w:tab w:val="left" w:pos="880"/>
               <w:tab w:val="right" w:leader="dot" w:pos="9062"/>
             </w:tabs>
-            <w:spacing w:line="240" w:lineRule="auto"/>
             <w:rPr>
               <w:rFonts w:asciiTheme="minorHAnsi" w:eastAsiaTheme="minorEastAsia" w:hAnsiTheme="minorHAnsi"/>
               <w:noProof/>
@@ -685,11 +690,12 @@
               <w:lang w:val="hu-HU" w:eastAsia="hu-HU"/>
             </w:rPr>
           </w:pPr>
-          <w:hyperlink w:anchor="_Toc517649988" w:history="1">
-            <w:r>
-              <w:rPr>
-                <w:rStyle w:val="Hiperhivatkozs"/>
-                <w:rFonts w:cs="Times New Roman"/>
+          <w:hyperlink w:anchor="_Toc517650673" w:history="1">
+            <w:r>
+              <w:rPr>
+                <w:rStyle w:val="Hiperhivatkozs"/>
+                <w:rFonts w:cs="Times New Roman"/>
+                <w:b/>
                 <w:noProof/>
               </w:rPr>
               <w:t>4.2.1.</w:t>
@@ -707,6 +713,7 @@
               <w:rPr>
                 <w:rStyle w:val="Hiperhivatkozs"/>
                 <w:rFonts w:cs="Times New Roman"/>
+                <w:b/>
                 <w:noProof/>
               </w:rPr>
               <w:t>Bemeneti mezők megválasztása</w:t>
@@ -730,7 +737,7 @@
                 <w:noProof/>
                 <w:webHidden/>
               </w:rPr>
-              <w:instrText xml:space="preserve"> PAGEREF _Toc517649988 \h </w:instrText>
+              <w:instrText xml:space="preserve"> PAGEREF _Toc517650673 \h </w:instrText>
             </w:r>
             <w:r>
               <w:rPr>
@@ -750,7 +757,7 @@
                 <w:noProof/>
                 <w:webHidden/>
               </w:rPr>
-              <w:t>2</w:t>
+              <w:t>3</w:t>
             </w:r>
             <w:r>
               <w:rPr>
@@ -768,7 +775,6 @@
               <w:tab w:val="left" w:pos="880"/>
               <w:tab w:val="right" w:leader="dot" w:pos="9062"/>
             </w:tabs>
-            <w:spacing w:line="240" w:lineRule="auto"/>
             <w:rPr>
               <w:rFonts w:asciiTheme="minorHAnsi" w:eastAsiaTheme="minorEastAsia" w:hAnsiTheme="minorHAnsi"/>
               <w:noProof/>
@@ -776,11 +782,12 @@
               <w:lang w:val="hu-HU" w:eastAsia="hu-HU"/>
             </w:rPr>
           </w:pPr>
-          <w:hyperlink w:anchor="_Toc517649989" w:history="1">
-            <w:r>
-              <w:rPr>
-                <w:rStyle w:val="Hiperhivatkozs"/>
-                <w:rFonts w:cs="Times New Roman"/>
+          <w:hyperlink w:anchor="_Toc517650674" w:history="1">
+            <w:r>
+              <w:rPr>
+                <w:rStyle w:val="Hiperhivatkozs"/>
+                <w:rFonts w:cs="Times New Roman"/>
+                <w:b/>
                 <w:noProof/>
               </w:rPr>
               <w:t>4.2.2.</w:t>
@@ -798,6 +805,7 @@
               <w:rPr>
                 <w:rStyle w:val="Hiperhivatkozs"/>
                 <w:rFonts w:cs="Times New Roman"/>
+                <w:b/>
                 <w:noProof/>
               </w:rPr>
               <w:t>Jellemzők kiemelése</w:t>
@@ -821,7 +829,7 @@
                 <w:noProof/>
                 <w:webHidden/>
               </w:rPr>
-              <w:instrText xml:space="preserve"> PAGEREF _Toc517649989 \h </w:instrText>
+              <w:instrText xml:space="preserve"> PAGEREF _Toc517650674 \h </w:instrText>
             </w:r>
             <w:r>
               <w:rPr>
@@ -841,7 +849,7 @@
                 <w:noProof/>
                 <w:webHidden/>
               </w:rPr>
-              <w:t>2</w:t>
+              <w:t>3</w:t>
             </w:r>
             <w:r>
               <w:rPr>
@@ -859,7 +867,6 @@
               <w:tab w:val="left" w:pos="880"/>
               <w:tab w:val="right" w:leader="dot" w:pos="9062"/>
             </w:tabs>
-            <w:spacing w:line="240" w:lineRule="auto"/>
             <w:rPr>
               <w:rFonts w:asciiTheme="minorHAnsi" w:eastAsiaTheme="minorEastAsia" w:hAnsiTheme="minorHAnsi"/>
               <w:noProof/>
@@ -867,11 +874,12 @@
               <w:lang w:val="hu-HU" w:eastAsia="hu-HU"/>
             </w:rPr>
           </w:pPr>
-          <w:hyperlink w:anchor="_Toc517649990" w:history="1">
-            <w:r>
-              <w:rPr>
-                <w:rStyle w:val="Hiperhivatkozs"/>
-                <w:rFonts w:cs="Times New Roman"/>
+          <w:hyperlink w:anchor="_Toc517650675" w:history="1">
+            <w:r>
+              <w:rPr>
+                <w:rStyle w:val="Hiperhivatkozs"/>
+                <w:rFonts w:cs="Times New Roman"/>
+                <w:b/>
                 <w:noProof/>
               </w:rPr>
               <w:t>4.2.3.</w:t>
@@ -889,6 +897,7 @@
               <w:rPr>
                 <w:rStyle w:val="Hiperhivatkozs"/>
                 <w:rFonts w:cs="Times New Roman"/>
+                <w:b/>
                 <w:noProof/>
               </w:rPr>
               <w:t>Felhasznált algoritmusok</w:t>
@@ -912,7 +921,7 @@
                 <w:noProof/>
                 <w:webHidden/>
               </w:rPr>
-              <w:instrText xml:space="preserve"> PAGEREF _Toc517649990 \h </w:instrText>
+              <w:instrText xml:space="preserve"> PAGEREF _Toc517650675 \h </w:instrText>
             </w:r>
             <w:r>
               <w:rPr>
@@ -932,7 +941,7 @@
                 <w:noProof/>
                 <w:webHidden/>
               </w:rPr>
-              <w:t>2</w:t>
+              <w:t>3</w:t>
             </w:r>
             <w:r>
               <w:rPr>
@@ -950,7 +959,6 @@
               <w:tab w:val="left" w:pos="880"/>
               <w:tab w:val="right" w:leader="dot" w:pos="9062"/>
             </w:tabs>
-            <w:spacing w:line="240" w:lineRule="auto"/>
             <w:rPr>
               <w:rFonts w:asciiTheme="minorHAnsi" w:eastAsiaTheme="minorEastAsia" w:hAnsiTheme="minorHAnsi"/>
               <w:noProof/>
@@ -958,11 +966,12 @@
               <w:lang w:val="hu-HU" w:eastAsia="hu-HU"/>
             </w:rPr>
           </w:pPr>
-          <w:hyperlink w:anchor="_Toc517649991" w:history="1">
-            <w:r>
-              <w:rPr>
-                <w:rStyle w:val="Hiperhivatkozs"/>
-                <w:rFonts w:cs="Times New Roman"/>
+          <w:hyperlink w:anchor="_Toc517650676" w:history="1">
+            <w:r>
+              <w:rPr>
+                <w:rStyle w:val="Hiperhivatkozs"/>
+                <w:rFonts w:cs="Times New Roman"/>
+                <w:b/>
                 <w:noProof/>
               </w:rPr>
               <w:t>4.2.4.</w:t>
@@ -980,6 +989,7 @@
               <w:rPr>
                 <w:rStyle w:val="Hiperhivatkozs"/>
                 <w:rFonts w:cs="Times New Roman"/>
+                <w:b/>
                 <w:noProof/>
               </w:rPr>
               <w:t>Az egyenlőségi hibaarány</w:t>
@@ -1003,7 +1013,7 @@
                 <w:noProof/>
                 <w:webHidden/>
               </w:rPr>
-              <w:instrText xml:space="preserve"> PAGEREF _Toc517649991 \h </w:instrText>
+              <w:instrText xml:space="preserve"> PAGEREF _Toc517650676 \h </w:instrText>
             </w:r>
             <w:r>
               <w:rPr>
@@ -1023,7 +1033,7 @@
                 <w:noProof/>
                 <w:webHidden/>
               </w:rPr>
-              <w:t>2</w:t>
+              <w:t>3</w:t>
             </w:r>
             <w:r>
               <w:rPr>
@@ -1041,7 +1051,6 @@
               <w:tab w:val="left" w:pos="660"/>
               <w:tab w:val="right" w:leader="dot" w:pos="9062"/>
             </w:tabs>
-            <w:spacing w:line="240" w:lineRule="auto"/>
             <w:rPr>
               <w:rFonts w:asciiTheme="minorHAnsi" w:eastAsiaTheme="minorEastAsia" w:hAnsiTheme="minorHAnsi"/>
               <w:noProof/>
@@ -1049,11 +1058,12 @@
               <w:lang w:val="hu-HU" w:eastAsia="hu-HU"/>
             </w:rPr>
           </w:pPr>
-          <w:hyperlink w:anchor="_Toc517649992" w:history="1">
-            <w:r>
-              <w:rPr>
-                <w:rStyle w:val="Hiperhivatkozs"/>
-                <w:rFonts w:cs="Times New Roman"/>
+          <w:hyperlink w:anchor="_Toc517650677" w:history="1">
+            <w:r>
+              <w:rPr>
+                <w:rStyle w:val="Hiperhivatkozs"/>
+                <w:rFonts w:cs="Times New Roman"/>
+                <w:b/>
                 <w:noProof/>
               </w:rPr>
               <w:t>4.3.</w:t>
@@ -1071,6 +1081,7 @@
               <w:rPr>
                 <w:rStyle w:val="Hiperhivatkozs"/>
                 <w:rFonts w:cs="Times New Roman"/>
+                <w:b/>
                 <w:noProof/>
               </w:rPr>
               <w:t>Felhasznált technológiák</w:t>
@@ -1094,7 +1105,7 @@
                 <w:noProof/>
                 <w:webHidden/>
               </w:rPr>
-              <w:instrText xml:space="preserve"> PAGEREF _Toc517649992 \h </w:instrText>
+              <w:instrText xml:space="preserve"> PAGEREF _Toc517650677 \h </w:instrText>
             </w:r>
             <w:r>
               <w:rPr>
@@ -1114,7 +1125,7 @@
                 <w:noProof/>
                 <w:webHidden/>
               </w:rPr>
-              <w:t>2</w:t>
+              <w:t>3</w:t>
             </w:r>
             <w:r>
               <w:rPr>
@@ -1132,7 +1143,6 @@
               <w:tab w:val="left" w:pos="880"/>
               <w:tab w:val="right" w:leader="dot" w:pos="9062"/>
             </w:tabs>
-            <w:spacing w:line="240" w:lineRule="auto"/>
             <w:rPr>
               <w:rFonts w:asciiTheme="minorHAnsi" w:eastAsiaTheme="minorEastAsia" w:hAnsiTheme="minorHAnsi"/>
               <w:noProof/>
@@ -1140,11 +1150,12 @@
               <w:lang w:val="hu-HU" w:eastAsia="hu-HU"/>
             </w:rPr>
           </w:pPr>
-          <w:hyperlink w:anchor="_Toc517649993" w:history="1">
-            <w:r>
-              <w:rPr>
-                <w:rStyle w:val="Hiperhivatkozs"/>
-                <w:rFonts w:cs="Times New Roman"/>
+          <w:hyperlink w:anchor="_Toc517650678" w:history="1">
+            <w:r>
+              <w:rPr>
+                <w:rStyle w:val="Hiperhivatkozs"/>
+                <w:rFonts w:cs="Times New Roman"/>
+                <w:b/>
                 <w:noProof/>
               </w:rPr>
               <w:t>4.3.1.</w:t>
@@ -1162,6 +1173,7 @@
               <w:rPr>
                 <w:rStyle w:val="Hiperhivatkozs"/>
                 <w:rFonts w:cs="Times New Roman"/>
+                <w:b/>
                 <w:noProof/>
               </w:rPr>
               <w:t>Adattárolás NoSQL-ben</w:t>
@@ -1185,7 +1197,7 @@
                 <w:noProof/>
                 <w:webHidden/>
               </w:rPr>
-              <w:instrText xml:space="preserve"> PAGEREF _Toc517649993 \h </w:instrText>
+              <w:instrText xml:space="preserve"> PAGEREF _Toc517650678 \h </w:instrText>
             </w:r>
             <w:r>
               <w:rPr>
@@ -1205,7 +1217,7 @@
                 <w:noProof/>
                 <w:webHidden/>
               </w:rPr>
-              <w:t>2</w:t>
+              <w:t>3</w:t>
             </w:r>
             <w:r>
               <w:rPr>
@@ -1223,7 +1235,6 @@
               <w:tab w:val="left" w:pos="880"/>
               <w:tab w:val="right" w:leader="dot" w:pos="9062"/>
             </w:tabs>
-            <w:spacing w:line="240" w:lineRule="auto"/>
             <w:rPr>
               <w:rFonts w:asciiTheme="minorHAnsi" w:eastAsiaTheme="minorEastAsia" w:hAnsiTheme="minorHAnsi"/>
               <w:noProof/>
@@ -1231,11 +1242,12 @@
               <w:lang w:val="hu-HU" w:eastAsia="hu-HU"/>
             </w:rPr>
           </w:pPr>
-          <w:hyperlink w:anchor="_Toc517649994" w:history="1">
-            <w:r>
-              <w:rPr>
-                <w:rStyle w:val="Hiperhivatkozs"/>
-                <w:rFonts w:cs="Times New Roman"/>
+          <w:hyperlink w:anchor="_Toc517650679" w:history="1">
+            <w:r>
+              <w:rPr>
+                <w:rStyle w:val="Hiperhivatkozs"/>
+                <w:rFonts w:cs="Times New Roman"/>
+                <w:b/>
                 <w:noProof/>
               </w:rPr>
               <w:t>4.3.2.</w:t>
@@ -1253,6 +1265,7 @@
               <w:rPr>
                 <w:rStyle w:val="Hiperhivatkozs"/>
                 <w:rFonts w:cs="Times New Roman"/>
+                <w:b/>
                 <w:noProof/>
               </w:rPr>
               <w:t>Más technológiák</w:t>
@@ -1276,7 +1289,7 @@
                 <w:noProof/>
                 <w:webHidden/>
               </w:rPr>
-              <w:instrText xml:space="preserve"> PAGEREF _Toc517649994 \h </w:instrText>
+              <w:instrText xml:space="preserve"> PAGEREF _Toc517650679 \h </w:instrText>
             </w:r>
             <w:r>
               <w:rPr>
@@ -1296,7 +1309,7 @@
                 <w:noProof/>
                 <w:webHidden/>
               </w:rPr>
-              <w:t>2</w:t>
+              <w:t>3</w:t>
             </w:r>
             <w:r>
               <w:rPr>
@@ -1314,7 +1327,6 @@
               <w:tab w:val="left" w:pos="440"/>
               <w:tab w:val="right" w:leader="dot" w:pos="9062"/>
             </w:tabs>
-            <w:spacing w:line="240" w:lineRule="auto"/>
             <w:rPr>
               <w:rFonts w:asciiTheme="minorHAnsi" w:eastAsiaTheme="minorEastAsia" w:hAnsiTheme="minorHAnsi"/>
               <w:noProof/>
@@ -1322,11 +1334,12 @@
               <w:lang w:val="hu-HU" w:eastAsia="hu-HU"/>
             </w:rPr>
           </w:pPr>
-          <w:hyperlink w:anchor="_Toc517649995" w:history="1">
-            <w:r>
-              <w:rPr>
-                <w:rStyle w:val="Hiperhivatkozs"/>
-                <w:rFonts w:cs="Times New Roman"/>
+          <w:hyperlink w:anchor="_Toc517650680" w:history="1">
+            <w:r>
+              <w:rPr>
+                <w:rStyle w:val="Hiperhivatkozs"/>
+                <w:rFonts w:cs="Times New Roman"/>
+                <w:b/>
                 <w:noProof/>
               </w:rPr>
               <w:t>5.</w:t>
@@ -1344,6 +1357,7 @@
               <w:rPr>
                 <w:rStyle w:val="Hiperhivatkozs"/>
                 <w:rFonts w:cs="Times New Roman"/>
+                <w:b/>
                 <w:noProof/>
               </w:rPr>
               <w:t>A rendszer specifikációi</w:t>
@@ -1367,7 +1381,7 @@
                 <w:noProof/>
                 <w:webHidden/>
               </w:rPr>
-              <w:instrText xml:space="preserve"> PAGEREF _Toc517649995 \h </w:instrText>
+              <w:instrText xml:space="preserve"> PAGEREF _Toc517650680 \h </w:instrText>
             </w:r>
             <w:r>
               <w:rPr>
@@ -1387,7 +1401,7 @@
                 <w:noProof/>
                 <w:webHidden/>
               </w:rPr>
-              <w:t>2</w:t>
+              <w:t>3</w:t>
             </w:r>
             <w:r>
               <w:rPr>
@@ -1405,7 +1419,6 @@
               <w:tab w:val="left" w:pos="660"/>
               <w:tab w:val="right" w:leader="dot" w:pos="9062"/>
             </w:tabs>
-            <w:spacing w:line="240" w:lineRule="auto"/>
             <w:rPr>
               <w:rFonts w:asciiTheme="minorHAnsi" w:eastAsiaTheme="minorEastAsia" w:hAnsiTheme="minorHAnsi"/>
               <w:noProof/>
@@ -1413,11 +1426,12 @@
               <w:lang w:val="hu-HU" w:eastAsia="hu-HU"/>
             </w:rPr>
           </w:pPr>
-          <w:hyperlink w:anchor="_Toc517649996" w:history="1">
-            <w:r>
-              <w:rPr>
-                <w:rStyle w:val="Hiperhivatkozs"/>
-                <w:rFonts w:cs="Times New Roman"/>
+          <w:hyperlink w:anchor="_Toc517650681" w:history="1">
+            <w:r>
+              <w:rPr>
+                <w:rStyle w:val="Hiperhivatkozs"/>
+                <w:rFonts w:cs="Times New Roman"/>
+                <w:b/>
                 <w:noProof/>
               </w:rPr>
               <w:t>5.1.</w:t>
@@ -1435,6 +1449,7 @@
               <w:rPr>
                 <w:rStyle w:val="Hiperhivatkozs"/>
                 <w:rFonts w:cs="Times New Roman"/>
+                <w:b/>
                 <w:noProof/>
               </w:rPr>
               <w:t>Követelmény specifikáció</w:t>
@@ -1458,7 +1473,7 @@
                 <w:noProof/>
                 <w:webHidden/>
               </w:rPr>
-              <w:instrText xml:space="preserve"> PAGEREF _Toc517649996 \h </w:instrText>
+              <w:instrText xml:space="preserve"> PAGEREF _Toc517650681 \h </w:instrText>
             </w:r>
             <w:r>
               <w:rPr>
@@ -1478,7 +1493,7 @@
                 <w:noProof/>
                 <w:webHidden/>
               </w:rPr>
-              <w:t>2</w:t>
+              <w:t>4</w:t>
             </w:r>
             <w:r>
               <w:rPr>
@@ -1496,7 +1511,6 @@
               <w:tab w:val="left" w:pos="880"/>
               <w:tab w:val="right" w:leader="dot" w:pos="9062"/>
             </w:tabs>
-            <w:spacing w:line="240" w:lineRule="auto"/>
             <w:rPr>
               <w:rFonts w:asciiTheme="minorHAnsi" w:eastAsiaTheme="minorEastAsia" w:hAnsiTheme="minorHAnsi"/>
               <w:noProof/>
@@ -1504,11 +1518,12 @@
               <w:lang w:val="hu-HU" w:eastAsia="hu-HU"/>
             </w:rPr>
           </w:pPr>
-          <w:hyperlink w:anchor="_Toc517649997" w:history="1">
-            <w:r>
-              <w:rPr>
-                <w:rStyle w:val="Hiperhivatkozs"/>
-                <w:rFonts w:cs="Times New Roman"/>
+          <w:hyperlink w:anchor="_Toc517650682" w:history="1">
+            <w:r>
+              <w:rPr>
+                <w:rStyle w:val="Hiperhivatkozs"/>
+                <w:rFonts w:cs="Times New Roman"/>
+                <w:b/>
                 <w:noProof/>
               </w:rPr>
               <w:t>5.1.1.</w:t>
@@ -1526,6 +1541,7 @@
               <w:rPr>
                 <w:rStyle w:val="Hiperhivatkozs"/>
                 <w:rFonts w:cs="Times New Roman"/>
+                <w:b/>
                 <w:noProof/>
               </w:rPr>
               <w:t>Kivonat</w:t>
@@ -1549,7 +1565,7 @@
                 <w:noProof/>
                 <w:webHidden/>
               </w:rPr>
-              <w:instrText xml:space="preserve"> PAGEREF _Toc517649997 \h </w:instrText>
+              <w:instrText xml:space="preserve"> PAGEREF _Toc517650682 \h </w:instrText>
             </w:r>
             <w:r>
               <w:rPr>
@@ -1569,7 +1585,7 @@
                 <w:noProof/>
                 <w:webHidden/>
               </w:rPr>
-              <w:t>2</w:t>
+              <w:t>4</w:t>
             </w:r>
             <w:r>
               <w:rPr>
@@ -1587,7 +1603,6 @@
               <w:tab w:val="left" w:pos="880"/>
               <w:tab w:val="right" w:leader="dot" w:pos="9062"/>
             </w:tabs>
-            <w:spacing w:line="240" w:lineRule="auto"/>
             <w:rPr>
               <w:rFonts w:asciiTheme="minorHAnsi" w:eastAsiaTheme="minorEastAsia" w:hAnsiTheme="minorHAnsi"/>
               <w:noProof/>
@@ -1595,11 +1610,12 @@
               <w:lang w:val="hu-HU" w:eastAsia="hu-HU"/>
             </w:rPr>
           </w:pPr>
-          <w:hyperlink w:anchor="_Toc517649998" w:history="1">
-            <w:r>
-              <w:rPr>
-                <w:rStyle w:val="Hiperhivatkozs"/>
-                <w:rFonts w:cs="Times New Roman"/>
+          <w:hyperlink w:anchor="_Toc517650683" w:history="1">
+            <w:r>
+              <w:rPr>
+                <w:rStyle w:val="Hiperhivatkozs"/>
+                <w:rFonts w:cs="Times New Roman"/>
+                <w:b/>
                 <w:noProof/>
               </w:rPr>
               <w:t>5.1.2.</w:t>
@@ -1617,6 +1633,7 @@
               <w:rPr>
                 <w:rStyle w:val="Hiperhivatkozs"/>
                 <w:rFonts w:cs="Times New Roman"/>
+                <w:b/>
                 <w:noProof/>
               </w:rPr>
               <w:t>Bevezető</w:t>
@@ -1640,7 +1657,7 @@
                 <w:noProof/>
                 <w:webHidden/>
               </w:rPr>
-              <w:instrText xml:space="preserve"> PAGEREF _Toc517649998 \h </w:instrText>
+              <w:instrText xml:space="preserve"> PAGEREF _Toc517650683 \h </w:instrText>
             </w:r>
             <w:r>
               <w:rPr>
@@ -1660,7 +1677,7 @@
                 <w:noProof/>
                 <w:webHidden/>
               </w:rPr>
-              <w:t>2</w:t>
+              <w:t>4</w:t>
             </w:r>
             <w:r>
               <w:rPr>
@@ -1678,7 +1695,6 @@
               <w:tab w:val="left" w:pos="880"/>
               <w:tab w:val="right" w:leader="dot" w:pos="9062"/>
             </w:tabs>
-            <w:spacing w:line="240" w:lineRule="auto"/>
             <w:rPr>
               <w:rFonts w:asciiTheme="minorHAnsi" w:eastAsiaTheme="minorEastAsia" w:hAnsiTheme="minorHAnsi"/>
               <w:noProof/>
@@ -1686,11 +1702,12 @@
               <w:lang w:val="hu-HU" w:eastAsia="hu-HU"/>
             </w:rPr>
           </w:pPr>
-          <w:hyperlink w:anchor="_Toc517649999" w:history="1">
-            <w:r>
-              <w:rPr>
-                <w:rStyle w:val="Hiperhivatkozs"/>
-                <w:rFonts w:cs="Times New Roman"/>
+          <w:hyperlink w:anchor="_Toc517650684" w:history="1">
+            <w:r>
+              <w:rPr>
+                <w:rStyle w:val="Hiperhivatkozs"/>
+                <w:rFonts w:cs="Times New Roman"/>
+                <w:b/>
                 <w:noProof/>
               </w:rPr>
               <w:t>5.1.3.</w:t>
@@ -1708,6 +1725,7 @@
               <w:rPr>
                 <w:rStyle w:val="Hiperhivatkozs"/>
                 <w:rFonts w:cs="Times New Roman"/>
+                <w:b/>
                 <w:noProof/>
               </w:rPr>
               <w:t>Áttekintés</w:t>
@@ -1731,7 +1749,7 @@
                 <w:noProof/>
                 <w:webHidden/>
               </w:rPr>
-              <w:instrText xml:space="preserve"> PAGEREF _Toc517649999 \h </w:instrText>
+              <w:instrText xml:space="preserve"> PAGEREF _Toc517650684 \h </w:instrText>
             </w:r>
             <w:r>
               <w:rPr>
@@ -1751,7 +1769,7 @@
                 <w:noProof/>
                 <w:webHidden/>
               </w:rPr>
-              <w:t>2</w:t>
+              <w:t>4</w:t>
             </w:r>
             <w:r>
               <w:rPr>
@@ -1769,7 +1787,6 @@
               <w:tab w:val="left" w:pos="880"/>
               <w:tab w:val="right" w:leader="dot" w:pos="9062"/>
             </w:tabs>
-            <w:spacing w:line="240" w:lineRule="auto"/>
             <w:rPr>
               <w:rFonts w:asciiTheme="minorHAnsi" w:eastAsiaTheme="minorEastAsia" w:hAnsiTheme="minorHAnsi"/>
               <w:noProof/>
@@ -1777,11 +1794,12 @@
               <w:lang w:val="hu-HU" w:eastAsia="hu-HU"/>
             </w:rPr>
           </w:pPr>
-          <w:hyperlink w:anchor="_Toc517650000" w:history="1">
-            <w:r>
-              <w:rPr>
-                <w:rStyle w:val="Hiperhivatkozs"/>
-                <w:rFonts w:cs="Times New Roman"/>
+          <w:hyperlink w:anchor="_Toc517650685" w:history="1">
+            <w:r>
+              <w:rPr>
+                <w:rStyle w:val="Hiperhivatkozs"/>
+                <w:rFonts w:cs="Times New Roman"/>
+                <w:b/>
                 <w:noProof/>
               </w:rPr>
               <w:t>5.1.4.</w:t>
@@ -1799,6 +1817,7 @@
               <w:rPr>
                 <w:rStyle w:val="Hiperhivatkozs"/>
                 <w:rFonts w:cs="Times New Roman"/>
+                <w:b/>
                 <w:noProof/>
               </w:rPr>
               <w:t>Rendszer követelmények</w:t>
@@ -1822,7 +1841,7 @@
                 <w:noProof/>
                 <w:webHidden/>
               </w:rPr>
-              <w:instrText xml:space="preserve"> PAGEREF _Toc517650000 \h </w:instrText>
+              <w:instrText xml:space="preserve"> PAGEREF _Toc517650685 \h </w:instrText>
             </w:r>
             <w:r>
               <w:rPr>
@@ -1842,7 +1861,7 @@
                 <w:noProof/>
                 <w:webHidden/>
               </w:rPr>
-              <w:t>3</w:t>
+              <w:t>4</w:t>
             </w:r>
             <w:r>
               <w:rPr>
@@ -1860,7 +1879,6 @@
               <w:tab w:val="left" w:pos="880"/>
               <w:tab w:val="right" w:leader="dot" w:pos="9062"/>
             </w:tabs>
-            <w:spacing w:line="240" w:lineRule="auto"/>
             <w:rPr>
               <w:rFonts w:asciiTheme="minorHAnsi" w:eastAsiaTheme="minorEastAsia" w:hAnsiTheme="minorHAnsi"/>
               <w:noProof/>
@@ -1868,11 +1886,12 @@
               <w:lang w:val="hu-HU" w:eastAsia="hu-HU"/>
             </w:rPr>
           </w:pPr>
-          <w:hyperlink w:anchor="_Toc517650001" w:history="1">
-            <w:r>
-              <w:rPr>
-                <w:rStyle w:val="Hiperhivatkozs"/>
-                <w:rFonts w:cs="Times New Roman"/>
+          <w:hyperlink w:anchor="_Toc517650686" w:history="1">
+            <w:r>
+              <w:rPr>
+                <w:rStyle w:val="Hiperhivatkozs"/>
+                <w:rFonts w:cs="Times New Roman"/>
+                <w:b/>
                 <w:noProof/>
               </w:rPr>
               <w:t>5.1.5.</w:t>
@@ -1890,6 +1909,7 @@
               <w:rPr>
                 <w:rStyle w:val="Hiperhivatkozs"/>
                 <w:rFonts w:cs="Times New Roman"/>
+                <w:b/>
                 <w:noProof/>
               </w:rPr>
               <w:t>Funkcionális követelmények</w:t>
@@ -1913,7 +1933,7 @@
                 <w:noProof/>
                 <w:webHidden/>
               </w:rPr>
-              <w:instrText xml:space="preserve"> PAGEREF _Toc517650001 \h </w:instrText>
+              <w:instrText xml:space="preserve"> PAGEREF _Toc517650686 \h </w:instrText>
             </w:r>
             <w:r>
               <w:rPr>
@@ -1933,7 +1953,7 @@
                 <w:noProof/>
                 <w:webHidden/>
               </w:rPr>
-              <w:t>3</w:t>
+              <w:t>4</w:t>
             </w:r>
             <w:r>
               <w:rPr>
@@ -1951,7 +1971,6 @@
               <w:tab w:val="left" w:pos="880"/>
               <w:tab w:val="right" w:leader="dot" w:pos="9062"/>
             </w:tabs>
-            <w:spacing w:line="240" w:lineRule="auto"/>
             <w:rPr>
               <w:rFonts w:asciiTheme="minorHAnsi" w:eastAsiaTheme="minorEastAsia" w:hAnsiTheme="minorHAnsi"/>
               <w:noProof/>
@@ -1959,11 +1978,12 @@
               <w:lang w:val="hu-HU" w:eastAsia="hu-HU"/>
             </w:rPr>
           </w:pPr>
-          <w:hyperlink w:anchor="_Toc517650002" w:history="1">
-            <w:r>
-              <w:rPr>
-                <w:rStyle w:val="Hiperhivatkozs"/>
-                <w:rFonts w:cs="Times New Roman"/>
+          <w:hyperlink w:anchor="_Toc517650687" w:history="1">
+            <w:r>
+              <w:rPr>
+                <w:rStyle w:val="Hiperhivatkozs"/>
+                <w:rFonts w:cs="Times New Roman"/>
+                <w:b/>
                 <w:noProof/>
               </w:rPr>
               <w:t>5.1.6.</w:t>
@@ -1981,6 +2001,7 @@
               <w:rPr>
                 <w:rStyle w:val="Hiperhivatkozs"/>
                 <w:rFonts w:cs="Times New Roman"/>
+                <w:b/>
                 <w:noProof/>
               </w:rPr>
               <w:t>Nem funkcionális követelmények</w:t>
@@ -2004,7 +2025,7 @@
                 <w:noProof/>
                 <w:webHidden/>
               </w:rPr>
-              <w:instrText xml:space="preserve"> PAGEREF _Toc517650002 \h </w:instrText>
+              <w:instrText xml:space="preserve"> PAGEREF _Toc517650687 \h </w:instrText>
             </w:r>
             <w:r>
               <w:rPr>
@@ -2024,7 +2045,7 @@
                 <w:noProof/>
                 <w:webHidden/>
               </w:rPr>
-              <w:t>3</w:t>
+              <w:t>4</w:t>
             </w:r>
             <w:r>
               <w:rPr>
@@ -2042,7 +2063,6 @@
               <w:tab w:val="left" w:pos="880"/>
               <w:tab w:val="right" w:leader="dot" w:pos="9062"/>
             </w:tabs>
-            <w:spacing w:line="240" w:lineRule="auto"/>
             <w:rPr>
               <w:rFonts w:asciiTheme="minorHAnsi" w:eastAsiaTheme="minorEastAsia" w:hAnsiTheme="minorHAnsi"/>
               <w:noProof/>
@@ -2050,11 +2070,12 @@
               <w:lang w:val="hu-HU" w:eastAsia="hu-HU"/>
             </w:rPr>
           </w:pPr>
-          <w:hyperlink w:anchor="_Toc517650003" w:history="1">
-            <w:r>
-              <w:rPr>
-                <w:rStyle w:val="Hiperhivatkozs"/>
-                <w:rFonts w:cs="Times New Roman"/>
+          <w:hyperlink w:anchor="_Toc517650688" w:history="1">
+            <w:r>
+              <w:rPr>
+                <w:rStyle w:val="Hiperhivatkozs"/>
+                <w:rFonts w:cs="Times New Roman"/>
+                <w:b/>
                 <w:noProof/>
               </w:rPr>
               <w:t>5.1.7.</w:t>
@@ -2072,6 +2093,7 @@
               <w:rPr>
                 <w:rStyle w:val="Hiperhivatkozs"/>
                 <w:rFonts w:cs="Times New Roman"/>
+                <w:b/>
                 <w:noProof/>
               </w:rPr>
               <w:t>Interfész követelmények</w:t>
@@ -2095,7 +2117,7 @@
                 <w:noProof/>
                 <w:webHidden/>
               </w:rPr>
-              <w:instrText xml:space="preserve"> PAGEREF _Toc517650003 \h </w:instrText>
+              <w:instrText xml:space="preserve"> PAGEREF _Toc517650688 \h </w:instrText>
             </w:r>
             <w:r>
               <w:rPr>
@@ -2115,7 +2137,7 @@
                 <w:noProof/>
                 <w:webHidden/>
               </w:rPr>
-              <w:t>3</w:t>
+              <w:t>4</w:t>
             </w:r>
             <w:r>
               <w:rPr>
@@ -2133,7 +2155,6 @@
               <w:tab w:val="left" w:pos="440"/>
               <w:tab w:val="right" w:leader="dot" w:pos="9062"/>
             </w:tabs>
-            <w:spacing w:line="240" w:lineRule="auto"/>
             <w:rPr>
               <w:rFonts w:asciiTheme="minorHAnsi" w:eastAsiaTheme="minorEastAsia" w:hAnsiTheme="minorHAnsi"/>
               <w:noProof/>
@@ -2141,11 +2162,12 @@
               <w:lang w:val="hu-HU" w:eastAsia="hu-HU"/>
             </w:rPr>
           </w:pPr>
-          <w:hyperlink w:anchor="_Toc517650004" w:history="1">
-            <w:r>
-              <w:rPr>
-                <w:rStyle w:val="Hiperhivatkozs"/>
-                <w:rFonts w:cs="Times New Roman"/>
+          <w:hyperlink w:anchor="_Toc517650689" w:history="1">
+            <w:r>
+              <w:rPr>
+                <w:rStyle w:val="Hiperhivatkozs"/>
+                <w:rFonts w:cs="Times New Roman"/>
+                <w:b/>
                 <w:noProof/>
               </w:rPr>
               <w:t>6.</w:t>
@@ -2163,6 +2185,7 @@
               <w:rPr>
                 <w:rStyle w:val="Hiperhivatkozs"/>
                 <w:rFonts w:cs="Times New Roman"/>
+                <w:b/>
                 <w:noProof/>
               </w:rPr>
               <w:t>Részletes tervezés</w:t>
@@ -2186,7 +2209,7 @@
                 <w:noProof/>
                 <w:webHidden/>
               </w:rPr>
-              <w:instrText xml:space="preserve"> PAGEREF _Toc517650004 \h </w:instrText>
+              <w:instrText xml:space="preserve"> PAGEREF _Toc517650689 \h </w:instrText>
             </w:r>
             <w:r>
               <w:rPr>
@@ -2206,7 +2229,7 @@
                 <w:noProof/>
                 <w:webHidden/>
               </w:rPr>
-              <w:t>3</w:t>
+              <w:t>4</w:t>
             </w:r>
             <w:r>
               <w:rPr>
@@ -2224,7 +2247,6 @@
               <w:tab w:val="left" w:pos="660"/>
               <w:tab w:val="right" w:leader="dot" w:pos="9062"/>
             </w:tabs>
-            <w:spacing w:line="240" w:lineRule="auto"/>
             <w:rPr>
               <w:rFonts w:asciiTheme="minorHAnsi" w:eastAsiaTheme="minorEastAsia" w:hAnsiTheme="minorHAnsi"/>
               <w:noProof/>
@@ -2232,11 +2254,12 @@
               <w:lang w:val="hu-HU" w:eastAsia="hu-HU"/>
             </w:rPr>
           </w:pPr>
-          <w:hyperlink w:anchor="_Toc517650005" w:history="1">
-            <w:r>
-              <w:rPr>
-                <w:rStyle w:val="Hiperhivatkozs"/>
-                <w:rFonts w:cs="Times New Roman"/>
+          <w:hyperlink w:anchor="_Toc517650690" w:history="1">
+            <w:r>
+              <w:rPr>
+                <w:rStyle w:val="Hiperhivatkozs"/>
+                <w:rFonts w:cs="Times New Roman"/>
+                <w:b/>
                 <w:noProof/>
               </w:rPr>
               <w:t>6.1.</w:t>
@@ -2254,6 +2277,7 @@
               <w:rPr>
                 <w:rStyle w:val="Hiperhivatkozs"/>
                 <w:rFonts w:cs="Times New Roman"/>
+                <w:b/>
                 <w:noProof/>
               </w:rPr>
               <w:t>Adatok tárolása Firebaseben</w:t>
@@ -2277,7 +2301,7 @@
                 <w:noProof/>
                 <w:webHidden/>
               </w:rPr>
-              <w:instrText xml:space="preserve"> PAGEREF _Toc517650005 \h </w:instrText>
+              <w:instrText xml:space="preserve"> PAGEREF _Toc517650690 \h </w:instrText>
             </w:r>
             <w:r>
               <w:rPr>
@@ -2297,7 +2321,7 @@
                 <w:noProof/>
                 <w:webHidden/>
               </w:rPr>
-              <w:t>3</w:t>
+              <w:t>4</w:t>
             </w:r>
             <w:r>
               <w:rPr>
@@ -2315,7 +2339,6 @@
               <w:tab w:val="left" w:pos="660"/>
               <w:tab w:val="right" w:leader="dot" w:pos="9062"/>
             </w:tabs>
-            <w:spacing w:line="240" w:lineRule="auto"/>
             <w:rPr>
               <w:rFonts w:asciiTheme="minorHAnsi" w:eastAsiaTheme="minorEastAsia" w:hAnsiTheme="minorHAnsi"/>
               <w:noProof/>
@@ -2323,11 +2346,12 @@
               <w:lang w:val="hu-HU" w:eastAsia="hu-HU"/>
             </w:rPr>
           </w:pPr>
-          <w:hyperlink w:anchor="_Toc517650006" w:history="1">
-            <w:r>
-              <w:rPr>
-                <w:rStyle w:val="Hiperhivatkozs"/>
-                <w:rFonts w:cs="Times New Roman"/>
+          <w:hyperlink w:anchor="_Toc517650691" w:history="1">
+            <w:r>
+              <w:rPr>
+                <w:rStyle w:val="Hiperhivatkozs"/>
+                <w:rFonts w:cs="Times New Roman"/>
+                <w:b/>
                 <w:noProof/>
               </w:rPr>
               <w:t>6.2.</w:t>
@@ -2345,6 +2369,7 @@
               <w:rPr>
                 <w:rStyle w:val="Hiperhivatkozs"/>
                 <w:rFonts w:cs="Times New Roman"/>
+                <w:b/>
                 <w:noProof/>
               </w:rPr>
               <w:t>Architektúra</w:t>
@@ -2368,7 +2393,7 @@
                 <w:noProof/>
                 <w:webHidden/>
               </w:rPr>
-              <w:instrText xml:space="preserve"> PAGEREF _Toc517650006 \h </w:instrText>
+              <w:instrText xml:space="preserve"> PAGEREF _Toc517650691 \h </w:instrText>
             </w:r>
             <w:r>
               <w:rPr>
@@ -2388,7 +2413,7 @@
                 <w:noProof/>
                 <w:webHidden/>
               </w:rPr>
-              <w:t>3</w:t>
+              <w:t>4</w:t>
             </w:r>
             <w:r>
               <w:rPr>
@@ -2406,7 +2431,6 @@
               <w:tab w:val="left" w:pos="660"/>
               <w:tab w:val="right" w:leader="dot" w:pos="9062"/>
             </w:tabs>
-            <w:spacing w:line="240" w:lineRule="auto"/>
             <w:rPr>
               <w:rFonts w:asciiTheme="minorHAnsi" w:eastAsiaTheme="minorEastAsia" w:hAnsiTheme="minorHAnsi"/>
               <w:noProof/>
@@ -2414,11 +2438,12 @@
               <w:lang w:val="hu-HU" w:eastAsia="hu-HU"/>
             </w:rPr>
           </w:pPr>
-          <w:hyperlink w:anchor="_Toc517650007" w:history="1">
-            <w:r>
-              <w:rPr>
-                <w:rStyle w:val="Hiperhivatkozs"/>
-                <w:rFonts w:cs="Times New Roman"/>
+          <w:hyperlink w:anchor="_Toc517650692" w:history="1">
+            <w:r>
+              <w:rPr>
+                <w:rStyle w:val="Hiperhivatkozs"/>
+                <w:rFonts w:cs="Times New Roman"/>
+                <w:b/>
                 <w:noProof/>
               </w:rPr>
               <w:t>6.3.</w:t>
@@ -2436,6 +2461,7 @@
               <w:rPr>
                 <w:rStyle w:val="Hiperhivatkozs"/>
                 <w:rFonts w:cs="Times New Roman"/>
+                <w:b/>
                 <w:noProof/>
               </w:rPr>
               <w:t>A rendszer tervezése és bemutatása</w:t>
@@ -2459,7 +2485,7 @@
                 <w:noProof/>
                 <w:webHidden/>
               </w:rPr>
-              <w:instrText xml:space="preserve"> PAGEREF _Toc517650007 \h </w:instrText>
+              <w:instrText xml:space="preserve"> PAGEREF _Toc517650692 \h </w:instrText>
             </w:r>
             <w:r>
               <w:rPr>
@@ -2479,7 +2505,7 @@
                 <w:noProof/>
                 <w:webHidden/>
               </w:rPr>
-              <w:t>3</w:t>
+              <w:t>4</w:t>
             </w:r>
             <w:r>
               <w:rPr>
@@ -2497,7 +2523,6 @@
               <w:tab w:val="left" w:pos="880"/>
               <w:tab w:val="right" w:leader="dot" w:pos="9062"/>
             </w:tabs>
-            <w:spacing w:line="240" w:lineRule="auto"/>
             <w:rPr>
               <w:rFonts w:asciiTheme="minorHAnsi" w:eastAsiaTheme="minorEastAsia" w:hAnsiTheme="minorHAnsi"/>
               <w:noProof/>
@@ -2505,11 +2530,12 @@
               <w:lang w:val="hu-HU" w:eastAsia="hu-HU"/>
             </w:rPr>
           </w:pPr>
-          <w:hyperlink w:anchor="_Toc517650008" w:history="1">
-            <w:r>
-              <w:rPr>
-                <w:rStyle w:val="Hiperhivatkozs"/>
-                <w:rFonts w:cs="Times New Roman"/>
+          <w:hyperlink w:anchor="_Toc517650693" w:history="1">
+            <w:r>
+              <w:rPr>
+                <w:rStyle w:val="Hiperhivatkozs"/>
+                <w:rFonts w:cs="Times New Roman"/>
+                <w:b/>
                 <w:noProof/>
               </w:rPr>
               <w:t>6.3.1.</w:t>
@@ -2527,6 +2553,7 @@
               <w:rPr>
                 <w:rStyle w:val="Hiperhivatkozs"/>
                 <w:rFonts w:cs="Times New Roman"/>
+                <w:b/>
                 <w:noProof/>
               </w:rPr>
               <w:t>A kontroller rész</w:t>
@@ -2550,7 +2577,7 @@
                 <w:noProof/>
                 <w:webHidden/>
               </w:rPr>
-              <w:instrText xml:space="preserve"> PAGEREF _Toc517650008 \h </w:instrText>
+              <w:instrText xml:space="preserve"> PAGEREF _Toc517650693 \h </w:instrText>
             </w:r>
             <w:r>
               <w:rPr>
@@ -2570,7 +2597,7 @@
                 <w:noProof/>
                 <w:webHidden/>
               </w:rPr>
-              <w:t>3</w:t>
+              <w:t>4</w:t>
             </w:r>
             <w:r>
               <w:rPr>
@@ -2588,7 +2615,6 @@
               <w:tab w:val="left" w:pos="880"/>
               <w:tab w:val="right" w:leader="dot" w:pos="9062"/>
             </w:tabs>
-            <w:spacing w:line="240" w:lineRule="auto"/>
             <w:rPr>
               <w:rFonts w:asciiTheme="minorHAnsi" w:eastAsiaTheme="minorEastAsia" w:hAnsiTheme="minorHAnsi"/>
               <w:noProof/>
@@ -2596,11 +2622,12 @@
               <w:lang w:val="hu-HU" w:eastAsia="hu-HU"/>
             </w:rPr>
           </w:pPr>
-          <w:hyperlink w:anchor="_Toc517650009" w:history="1">
-            <w:r>
-              <w:rPr>
-                <w:rStyle w:val="Hiperhivatkozs"/>
-                <w:rFonts w:cs="Times New Roman"/>
+          <w:hyperlink w:anchor="_Toc517650694" w:history="1">
+            <w:r>
+              <w:rPr>
+                <w:rStyle w:val="Hiperhivatkozs"/>
+                <w:rFonts w:cs="Times New Roman"/>
+                <w:b/>
                 <w:noProof/>
               </w:rPr>
               <w:t>6.3.2.</w:t>
@@ -2618,6 +2645,7 @@
               <w:rPr>
                 <w:rStyle w:val="Hiperhivatkozs"/>
                 <w:rFonts w:cs="Times New Roman"/>
+                <w:b/>
                 <w:noProof/>
               </w:rPr>
               <w:t>A modell rész</w:t>
@@ -2641,7 +2669,7 @@
                 <w:noProof/>
                 <w:webHidden/>
               </w:rPr>
-              <w:instrText xml:space="preserve"> PAGEREF _Toc517650009 \h </w:instrText>
+              <w:instrText xml:space="preserve"> PAGEREF _Toc517650694 \h </w:instrText>
             </w:r>
             <w:r>
               <w:rPr>
@@ -2661,7 +2689,7 @@
                 <w:noProof/>
                 <w:webHidden/>
               </w:rPr>
-              <w:t>3</w:t>
+              <w:t>4</w:t>
             </w:r>
             <w:r>
               <w:rPr>
@@ -2679,7 +2707,6 @@
               <w:tab w:val="left" w:pos="880"/>
               <w:tab w:val="right" w:leader="dot" w:pos="9062"/>
             </w:tabs>
-            <w:spacing w:line="240" w:lineRule="auto"/>
             <w:rPr>
               <w:rFonts w:asciiTheme="minorHAnsi" w:eastAsiaTheme="minorEastAsia" w:hAnsiTheme="minorHAnsi"/>
               <w:noProof/>
@@ -2687,11 +2714,12 @@
               <w:lang w:val="hu-HU" w:eastAsia="hu-HU"/>
             </w:rPr>
           </w:pPr>
-          <w:hyperlink w:anchor="_Toc517650010" w:history="1">
-            <w:r>
-              <w:rPr>
-                <w:rStyle w:val="Hiperhivatkozs"/>
-                <w:rFonts w:cs="Times New Roman"/>
+          <w:hyperlink w:anchor="_Toc517650695" w:history="1">
+            <w:r>
+              <w:rPr>
+                <w:rStyle w:val="Hiperhivatkozs"/>
+                <w:rFonts w:cs="Times New Roman"/>
+                <w:b/>
                 <w:noProof/>
               </w:rPr>
               <w:t>6.3.3.</w:t>
@@ -2709,6 +2737,7 @@
               <w:rPr>
                 <w:rStyle w:val="Hiperhivatkozs"/>
                 <w:rFonts w:cs="Times New Roman"/>
+                <w:b/>
                 <w:noProof/>
               </w:rPr>
               <w:t>A nézet (view) rész</w:t>
@@ -2732,7 +2761,7 @@
                 <w:noProof/>
                 <w:webHidden/>
               </w:rPr>
-              <w:instrText xml:space="preserve"> PAGEREF _Toc517650010 \h </w:instrText>
+              <w:instrText xml:space="preserve"> PAGEREF _Toc517650695 \h </w:instrText>
             </w:r>
             <w:r>
               <w:rPr>
@@ -2752,7 +2781,7 @@
                 <w:noProof/>
                 <w:webHidden/>
               </w:rPr>
-              <w:t>3</w:t>
+              <w:t>5</w:t>
             </w:r>
             <w:r>
               <w:rPr>
@@ -2770,7 +2799,6 @@
               <w:tab w:val="left" w:pos="880"/>
               <w:tab w:val="right" w:leader="dot" w:pos="9062"/>
             </w:tabs>
-            <w:spacing w:line="240" w:lineRule="auto"/>
             <w:rPr>
               <w:rFonts w:asciiTheme="minorHAnsi" w:eastAsiaTheme="minorEastAsia" w:hAnsiTheme="minorHAnsi"/>
               <w:noProof/>
@@ -2778,11 +2806,12 @@
               <w:lang w:val="hu-HU" w:eastAsia="hu-HU"/>
             </w:rPr>
           </w:pPr>
-          <w:hyperlink w:anchor="_Toc517650011" w:history="1">
-            <w:r>
-              <w:rPr>
-                <w:rStyle w:val="Hiperhivatkozs"/>
-                <w:rFonts w:cs="Times New Roman"/>
+          <w:hyperlink w:anchor="_Toc517650696" w:history="1">
+            <w:r>
+              <w:rPr>
+                <w:rStyle w:val="Hiperhivatkozs"/>
+                <w:rFonts w:cs="Times New Roman"/>
+                <w:b/>
                 <w:noProof/>
               </w:rPr>
               <w:t>6.3.4.</w:t>
@@ -2800,6 +2829,7 @@
               <w:rPr>
                 <w:rStyle w:val="Hiperhivatkozs"/>
                 <w:rFonts w:cs="Times New Roman"/>
+                <w:b/>
                 <w:noProof/>
               </w:rPr>
               <w:t>Segítő osztályok</w:t>
@@ -2823,7 +2853,7 @@
                 <w:noProof/>
                 <w:webHidden/>
               </w:rPr>
-              <w:instrText xml:space="preserve"> PAGEREF _Toc517650011 \h </w:instrText>
+              <w:instrText xml:space="preserve"> PAGEREF _Toc517650696 \h </w:instrText>
             </w:r>
             <w:r>
               <w:rPr>
@@ -2843,7 +2873,7 @@
                 <w:noProof/>
                 <w:webHidden/>
               </w:rPr>
-              <w:t>3</w:t>
+              <w:t>5</w:t>
             </w:r>
             <w:r>
               <w:rPr>
@@ -2861,7 +2891,6 @@
               <w:tab w:val="left" w:pos="660"/>
               <w:tab w:val="right" w:leader="dot" w:pos="9062"/>
             </w:tabs>
-            <w:spacing w:line="240" w:lineRule="auto"/>
             <w:rPr>
               <w:rFonts w:asciiTheme="minorHAnsi" w:eastAsiaTheme="minorEastAsia" w:hAnsiTheme="minorHAnsi"/>
               <w:noProof/>
@@ -2869,11 +2898,12 @@
               <w:lang w:val="hu-HU" w:eastAsia="hu-HU"/>
             </w:rPr>
           </w:pPr>
-          <w:hyperlink w:anchor="_Toc517650012" w:history="1">
-            <w:r>
-              <w:rPr>
-                <w:rStyle w:val="Hiperhivatkozs"/>
-                <w:rFonts w:cs="Times New Roman"/>
+          <w:hyperlink w:anchor="_Toc517650697" w:history="1">
+            <w:r>
+              <w:rPr>
+                <w:rStyle w:val="Hiperhivatkozs"/>
+                <w:rFonts w:cs="Times New Roman"/>
+                <w:b/>
                 <w:noProof/>
               </w:rPr>
               <w:t>6.4.</w:t>
@@ -2891,6 +2921,7 @@
               <w:rPr>
                 <w:rStyle w:val="Hiperhivatkozs"/>
                 <w:rFonts w:cs="Times New Roman"/>
+                <w:b/>
                 <w:noProof/>
               </w:rPr>
               <w:t>AJAX hívások bemutatása</w:t>
@@ -2914,7 +2945,7 @@
                 <w:noProof/>
                 <w:webHidden/>
               </w:rPr>
-              <w:instrText xml:space="preserve"> PAGEREF _Toc517650012 \h </w:instrText>
+              <w:instrText xml:space="preserve"> PAGEREF _Toc517650697 \h </w:instrText>
             </w:r>
             <w:r>
               <w:rPr>
@@ -2934,7 +2965,7 @@
                 <w:noProof/>
                 <w:webHidden/>
               </w:rPr>
-              <w:t>3</w:t>
+              <w:t>5</w:t>
             </w:r>
             <w:r>
               <w:rPr>
@@ -2952,7 +2983,6 @@
               <w:tab w:val="left" w:pos="660"/>
               <w:tab w:val="right" w:leader="dot" w:pos="9062"/>
             </w:tabs>
-            <w:spacing w:line="240" w:lineRule="auto"/>
             <w:rPr>
               <w:rFonts w:asciiTheme="minorHAnsi" w:eastAsiaTheme="minorEastAsia" w:hAnsiTheme="minorHAnsi"/>
               <w:noProof/>
@@ -2960,11 +2990,12 @@
               <w:lang w:val="hu-HU" w:eastAsia="hu-HU"/>
             </w:rPr>
           </w:pPr>
-          <w:hyperlink w:anchor="_Toc517650013" w:history="1">
-            <w:r>
-              <w:rPr>
-                <w:rStyle w:val="Hiperhivatkozs"/>
-                <w:rFonts w:cs="Times New Roman"/>
+          <w:hyperlink w:anchor="_Toc517650698" w:history="1">
+            <w:r>
+              <w:rPr>
+                <w:rStyle w:val="Hiperhivatkozs"/>
+                <w:rFonts w:cs="Times New Roman"/>
+                <w:b/>
                 <w:noProof/>
               </w:rPr>
               <w:t>6.5.</w:t>
@@ -2982,6 +3013,7 @@
               <w:rPr>
                 <w:rStyle w:val="Hiperhivatkozs"/>
                 <w:rFonts w:cs="Times New Roman"/>
+                <w:b/>
                 <w:noProof/>
               </w:rPr>
               <w:t>Adatok mozgása</w:t>
@@ -3005,7 +3037,7 @@
                 <w:noProof/>
                 <w:webHidden/>
               </w:rPr>
-              <w:instrText xml:space="preserve"> PAGEREF _Toc517650013 \h </w:instrText>
+              <w:instrText xml:space="preserve"> PAGEREF _Toc517650698 \h </w:instrText>
             </w:r>
             <w:r>
               <w:rPr>
@@ -3025,7 +3057,7 @@
                 <w:noProof/>
                 <w:webHidden/>
               </w:rPr>
-              <w:t>3</w:t>
+              <w:t>5</w:t>
             </w:r>
             <w:r>
               <w:rPr>
@@ -3043,7 +3075,6 @@
               <w:tab w:val="left" w:pos="440"/>
               <w:tab w:val="right" w:leader="dot" w:pos="9062"/>
             </w:tabs>
-            <w:spacing w:line="240" w:lineRule="auto"/>
             <w:rPr>
               <w:rFonts w:asciiTheme="minorHAnsi" w:eastAsiaTheme="minorEastAsia" w:hAnsiTheme="minorHAnsi"/>
               <w:noProof/>
@@ -3051,11 +3082,12 @@
               <w:lang w:val="hu-HU" w:eastAsia="hu-HU"/>
             </w:rPr>
           </w:pPr>
-          <w:hyperlink w:anchor="_Toc517650014" w:history="1">
-            <w:r>
-              <w:rPr>
-                <w:rStyle w:val="Hiperhivatkozs"/>
-                <w:rFonts w:cs="Times New Roman"/>
+          <w:hyperlink w:anchor="_Toc517650699" w:history="1">
+            <w:r>
+              <w:rPr>
+                <w:rStyle w:val="Hiperhivatkozs"/>
+                <w:rFonts w:cs="Times New Roman"/>
+                <w:b/>
                 <w:noProof/>
               </w:rPr>
               <w:t>7.</w:t>
@@ -3073,6 +3105,7 @@
               <w:rPr>
                 <w:rStyle w:val="Hiperhivatkozs"/>
                 <w:rFonts w:cs="Times New Roman"/>
+                <w:b/>
                 <w:noProof/>
               </w:rPr>
               <w:t>A rendszer felhasználása</w:t>
@@ -3096,7 +3129,7 @@
                 <w:noProof/>
                 <w:webHidden/>
               </w:rPr>
-              <w:instrText xml:space="preserve"> PAGEREF _Toc517650014 \h </w:instrText>
+              <w:instrText xml:space="preserve"> PAGEREF _Toc517650699 \h </w:instrText>
             </w:r>
             <w:r>
               <w:rPr>
@@ -3116,7 +3149,7 @@
                 <w:noProof/>
                 <w:webHidden/>
               </w:rPr>
-              <w:t>3</w:t>
+              <w:t>5</w:t>
             </w:r>
             <w:r>
               <w:rPr>
@@ -3134,7 +3167,6 @@
               <w:tab w:val="left" w:pos="660"/>
               <w:tab w:val="right" w:leader="dot" w:pos="9062"/>
             </w:tabs>
-            <w:spacing w:line="240" w:lineRule="auto"/>
             <w:rPr>
               <w:rFonts w:asciiTheme="minorHAnsi" w:eastAsiaTheme="minorEastAsia" w:hAnsiTheme="minorHAnsi"/>
               <w:noProof/>
@@ -3142,11 +3174,12 @@
               <w:lang w:val="hu-HU" w:eastAsia="hu-HU"/>
             </w:rPr>
           </w:pPr>
-          <w:hyperlink w:anchor="_Toc517650015" w:history="1">
-            <w:r>
-              <w:rPr>
-                <w:rStyle w:val="Hiperhivatkozs"/>
-                <w:rFonts w:cs="Times New Roman"/>
+          <w:hyperlink w:anchor="_Toc517650700" w:history="1">
+            <w:r>
+              <w:rPr>
+                <w:rStyle w:val="Hiperhivatkozs"/>
+                <w:rFonts w:cs="Times New Roman"/>
+                <w:b/>
                 <w:noProof/>
               </w:rPr>
               <w:t>7.1.</w:t>
@@ -3164,6 +3197,7 @@
               <w:rPr>
                 <w:rStyle w:val="Hiperhivatkozs"/>
                 <w:rFonts w:cs="Times New Roman"/>
+                <w:b/>
                 <w:noProof/>
               </w:rPr>
               <w:t>Adatgyűjtő felület</w:t>
@@ -3187,7 +3221,7 @@
                 <w:noProof/>
                 <w:webHidden/>
               </w:rPr>
-              <w:instrText xml:space="preserve"> PAGEREF _Toc517650015 \h </w:instrText>
+              <w:instrText xml:space="preserve"> PAGEREF _Toc517650700 \h </w:instrText>
             </w:r>
             <w:r>
               <w:rPr>
@@ -3207,7 +3241,7 @@
                 <w:noProof/>
                 <w:webHidden/>
               </w:rPr>
-              <w:t>3</w:t>
+              <w:t>5</w:t>
             </w:r>
             <w:r>
               <w:rPr>
@@ -3225,7 +3259,6 @@
               <w:tab w:val="left" w:pos="660"/>
               <w:tab w:val="right" w:leader="dot" w:pos="9062"/>
             </w:tabs>
-            <w:spacing w:line="240" w:lineRule="auto"/>
             <w:rPr>
               <w:rFonts w:asciiTheme="minorHAnsi" w:eastAsiaTheme="minorEastAsia" w:hAnsiTheme="minorHAnsi"/>
               <w:noProof/>
@@ -3233,11 +3266,12 @@
               <w:lang w:val="hu-HU" w:eastAsia="hu-HU"/>
             </w:rPr>
           </w:pPr>
-          <w:hyperlink w:anchor="_Toc517650016" w:history="1">
-            <w:r>
-              <w:rPr>
-                <w:rStyle w:val="Hiperhivatkozs"/>
-                <w:rFonts w:cs="Times New Roman"/>
+          <w:hyperlink w:anchor="_Toc517650701" w:history="1">
+            <w:r>
+              <w:rPr>
+                <w:rStyle w:val="Hiperhivatkozs"/>
+                <w:rFonts w:cs="Times New Roman"/>
+                <w:b/>
                 <w:noProof/>
               </w:rPr>
               <w:t>7.2.</w:t>
@@ -3255,6 +3289,7 @@
               <w:rPr>
                 <w:rStyle w:val="Hiperhivatkozs"/>
                 <w:rFonts w:cs="Times New Roman"/>
+                <w:b/>
                 <w:noProof/>
               </w:rPr>
               <w:t>Bejelentkezési felület</w:t>
@@ -3278,7 +3313,7 @@
                 <w:noProof/>
                 <w:webHidden/>
               </w:rPr>
-              <w:instrText xml:space="preserve"> PAGEREF _Toc517650016 \h </w:instrText>
+              <w:instrText xml:space="preserve"> PAGEREF _Toc517650701 \h </w:instrText>
             </w:r>
             <w:r>
               <w:rPr>
@@ -3298,7 +3333,7 @@
                 <w:noProof/>
                 <w:webHidden/>
               </w:rPr>
-              <w:t>3</w:t>
+              <w:t>5</w:t>
             </w:r>
             <w:r>
               <w:rPr>
@@ -3316,7 +3351,6 @@
               <w:tab w:val="left" w:pos="440"/>
               <w:tab w:val="right" w:leader="dot" w:pos="9062"/>
             </w:tabs>
-            <w:spacing w:line="240" w:lineRule="auto"/>
             <w:rPr>
               <w:rFonts w:asciiTheme="minorHAnsi" w:eastAsiaTheme="minorEastAsia" w:hAnsiTheme="minorHAnsi"/>
               <w:noProof/>
@@ -3324,11 +3358,12 @@
               <w:lang w:val="hu-HU" w:eastAsia="hu-HU"/>
             </w:rPr>
           </w:pPr>
-          <w:hyperlink w:anchor="_Toc517650017" w:history="1">
-            <w:r>
-              <w:rPr>
-                <w:rStyle w:val="Hiperhivatkozs"/>
-                <w:rFonts w:cs="Times New Roman"/>
+          <w:hyperlink w:anchor="_Toc517650702" w:history="1">
+            <w:r>
+              <w:rPr>
+                <w:rStyle w:val="Hiperhivatkozs"/>
+                <w:rFonts w:cs="Times New Roman"/>
+                <w:b/>
                 <w:noProof/>
               </w:rPr>
               <w:t>8.</w:t>
@@ -3346,6 +3381,7 @@
               <w:rPr>
                 <w:rStyle w:val="Hiperhivatkozs"/>
                 <w:rFonts w:cs="Times New Roman"/>
+                <w:b/>
                 <w:noProof/>
               </w:rPr>
               <w:t>Gyűjtő üzembe helyezése és kísérleti eredmények</w:t>
@@ -3369,7 +3405,7 @@
                 <w:noProof/>
                 <w:webHidden/>
               </w:rPr>
-              <w:instrText xml:space="preserve"> PAGEREF _Toc517650017 \h </w:instrText>
+              <w:instrText xml:space="preserve"> PAGEREF _Toc517650702 \h </w:instrText>
             </w:r>
             <w:r>
               <w:rPr>
@@ -3389,7 +3425,7 @@
                 <w:noProof/>
                 <w:webHidden/>
               </w:rPr>
-              <w:t>3</w:t>
+              <w:t>5</w:t>
             </w:r>
             <w:r>
               <w:rPr>
@@ -3407,7 +3443,6 @@
               <w:tab w:val="left" w:pos="660"/>
               <w:tab w:val="right" w:leader="dot" w:pos="9062"/>
             </w:tabs>
-            <w:spacing w:line="240" w:lineRule="auto"/>
             <w:rPr>
               <w:rFonts w:asciiTheme="minorHAnsi" w:eastAsiaTheme="minorEastAsia" w:hAnsiTheme="minorHAnsi"/>
               <w:noProof/>
@@ -3415,11 +3450,12 @@
               <w:lang w:val="hu-HU" w:eastAsia="hu-HU"/>
             </w:rPr>
           </w:pPr>
-          <w:hyperlink w:anchor="_Toc517650018" w:history="1">
-            <w:r>
-              <w:rPr>
-                <w:rStyle w:val="Hiperhivatkozs"/>
-                <w:rFonts w:cs="Times New Roman"/>
+          <w:hyperlink w:anchor="_Toc517650703" w:history="1">
+            <w:r>
+              <w:rPr>
+                <w:rStyle w:val="Hiperhivatkozs"/>
+                <w:rFonts w:cs="Times New Roman"/>
+                <w:b/>
                 <w:noProof/>
               </w:rPr>
               <w:t>8.1.</w:t>
@@ -3437,6 +3473,7 @@
               <w:rPr>
                 <w:rStyle w:val="Hiperhivatkozs"/>
                 <w:rFonts w:cs="Times New Roman"/>
+                <w:b/>
                 <w:noProof/>
               </w:rPr>
               <w:t>Gyűjtő üzembe helyezése</w:t>
@@ -3460,7 +3497,7 @@
                 <w:noProof/>
                 <w:webHidden/>
               </w:rPr>
-              <w:instrText xml:space="preserve"> PAGEREF _Toc517650018 \h </w:instrText>
+              <w:instrText xml:space="preserve"> PAGEREF _Toc517650703 \h </w:instrText>
             </w:r>
             <w:r>
               <w:rPr>
@@ -3480,7 +3517,7 @@
                 <w:noProof/>
                 <w:webHidden/>
               </w:rPr>
-              <w:t>3</w:t>
+              <w:t>5</w:t>
             </w:r>
             <w:r>
               <w:rPr>
@@ -3498,7 +3535,6 @@
               <w:tab w:val="left" w:pos="660"/>
               <w:tab w:val="right" w:leader="dot" w:pos="9062"/>
             </w:tabs>
-            <w:spacing w:line="240" w:lineRule="auto"/>
             <w:rPr>
               <w:rFonts w:asciiTheme="minorHAnsi" w:eastAsiaTheme="minorEastAsia" w:hAnsiTheme="minorHAnsi"/>
               <w:noProof/>
@@ -3506,11 +3542,12 @@
               <w:lang w:val="hu-HU" w:eastAsia="hu-HU"/>
             </w:rPr>
           </w:pPr>
-          <w:hyperlink w:anchor="_Toc517650019" w:history="1">
-            <w:r>
-              <w:rPr>
-                <w:rStyle w:val="Hiperhivatkozs"/>
-                <w:rFonts w:cs="Times New Roman"/>
+          <w:hyperlink w:anchor="_Toc517650704" w:history="1">
+            <w:r>
+              <w:rPr>
+                <w:rStyle w:val="Hiperhivatkozs"/>
+                <w:rFonts w:cs="Times New Roman"/>
+                <w:b/>
                 <w:noProof/>
               </w:rPr>
               <w:t>8.2.</w:t>
@@ -3528,6 +3565,7 @@
               <w:rPr>
                 <w:rStyle w:val="Hiperhivatkozs"/>
                 <w:rFonts w:cs="Times New Roman"/>
+                <w:b/>
                 <w:noProof/>
               </w:rPr>
               <w:t>Felmerült problémák és megoldásaik</w:t>
@@ -3551,7 +3589,7 @@
                 <w:noProof/>
                 <w:webHidden/>
               </w:rPr>
-              <w:instrText xml:space="preserve"> PAGEREF _Toc517650019 \h </w:instrText>
+              <w:instrText xml:space="preserve"> PAGEREF _Toc517650704 \h </w:instrText>
             </w:r>
             <w:r>
               <w:rPr>
@@ -3571,7 +3609,7 @@
                 <w:noProof/>
                 <w:webHidden/>
               </w:rPr>
-              <w:t>3</w:t>
+              <w:t>5</w:t>
             </w:r>
             <w:r>
               <w:rPr>
@@ -3589,7 +3627,6 @@
               <w:tab w:val="left" w:pos="660"/>
               <w:tab w:val="right" w:leader="dot" w:pos="9062"/>
             </w:tabs>
-            <w:spacing w:line="240" w:lineRule="auto"/>
             <w:rPr>
               <w:rFonts w:asciiTheme="minorHAnsi" w:eastAsiaTheme="minorEastAsia" w:hAnsiTheme="minorHAnsi"/>
               <w:noProof/>
@@ -3597,11 +3634,12 @@
               <w:lang w:val="hu-HU" w:eastAsia="hu-HU"/>
             </w:rPr>
           </w:pPr>
-          <w:hyperlink w:anchor="_Toc517650020" w:history="1">
-            <w:r>
-              <w:rPr>
-                <w:rStyle w:val="Hiperhivatkozs"/>
-                <w:rFonts w:cs="Times New Roman"/>
+          <w:hyperlink w:anchor="_Toc517650705" w:history="1">
+            <w:r>
+              <w:rPr>
+                <w:rStyle w:val="Hiperhivatkozs"/>
+                <w:rFonts w:cs="Times New Roman"/>
+                <w:b/>
                 <w:noProof/>
               </w:rPr>
               <w:t>8.3.</w:t>
@@ -3619,6 +3657,7 @@
               <w:rPr>
                 <w:rStyle w:val="Hiperhivatkozs"/>
                 <w:rFonts w:cs="Times New Roman"/>
+                <w:b/>
                 <w:noProof/>
               </w:rPr>
               <w:t>Kísérleti eredmények</w:t>
@@ -3642,7 +3681,7 @@
                 <w:noProof/>
                 <w:webHidden/>
               </w:rPr>
-              <w:instrText xml:space="preserve"> PAGEREF _Toc517650020 \h </w:instrText>
+              <w:instrText xml:space="preserve"> PAGEREF _Toc517650705 \h </w:instrText>
             </w:r>
             <w:r>
               <w:rPr>
@@ -3662,7 +3701,7 @@
                 <w:noProof/>
                 <w:webHidden/>
               </w:rPr>
-              <w:t>3</w:t>
+              <w:t>5</w:t>
             </w:r>
             <w:r>
               <w:rPr>
@@ -3680,7 +3719,6 @@
               <w:tab w:val="left" w:pos="440"/>
               <w:tab w:val="right" w:leader="dot" w:pos="9062"/>
             </w:tabs>
-            <w:spacing w:line="240" w:lineRule="auto"/>
             <w:rPr>
               <w:rFonts w:asciiTheme="minorHAnsi" w:eastAsiaTheme="minorEastAsia" w:hAnsiTheme="minorHAnsi"/>
               <w:noProof/>
@@ -3688,11 +3726,12 @@
               <w:lang w:val="hu-HU" w:eastAsia="hu-HU"/>
             </w:rPr>
           </w:pPr>
-          <w:hyperlink w:anchor="_Toc517650021" w:history="1">
-            <w:r>
-              <w:rPr>
-                <w:rStyle w:val="Hiperhivatkozs"/>
-                <w:rFonts w:cs="Times New Roman"/>
+          <w:hyperlink w:anchor="_Toc517650706" w:history="1">
+            <w:r>
+              <w:rPr>
+                <w:rStyle w:val="Hiperhivatkozs"/>
+                <w:rFonts w:cs="Times New Roman"/>
+                <w:b/>
                 <w:noProof/>
               </w:rPr>
               <w:t>9.</w:t>
@@ -3710,6 +3749,7 @@
               <w:rPr>
                 <w:rStyle w:val="Hiperhivatkozs"/>
                 <w:rFonts w:cs="Times New Roman"/>
+                <w:b/>
                 <w:noProof/>
               </w:rPr>
               <w:t>Következtetések</w:t>
@@ -3733,7 +3773,7 @@
                 <w:noProof/>
                 <w:webHidden/>
               </w:rPr>
-              <w:instrText xml:space="preserve"> PAGEREF _Toc517650021 \h </w:instrText>
+              <w:instrText xml:space="preserve"> PAGEREF _Toc517650706 \h </w:instrText>
             </w:r>
             <w:r>
               <w:rPr>
@@ -3753,7 +3793,7 @@
                 <w:noProof/>
                 <w:webHidden/>
               </w:rPr>
-              <w:t>3</w:t>
+              <w:t>5</w:t>
             </w:r>
             <w:r>
               <w:rPr>
@@ -3771,7 +3811,6 @@
               <w:tab w:val="left" w:pos="660"/>
               <w:tab w:val="right" w:leader="dot" w:pos="9062"/>
             </w:tabs>
-            <w:spacing w:line="240" w:lineRule="auto"/>
             <w:rPr>
               <w:rFonts w:asciiTheme="minorHAnsi" w:eastAsiaTheme="minorEastAsia" w:hAnsiTheme="minorHAnsi"/>
               <w:noProof/>
@@ -3779,11 +3818,12 @@
               <w:lang w:val="hu-HU" w:eastAsia="hu-HU"/>
             </w:rPr>
           </w:pPr>
-          <w:hyperlink w:anchor="_Toc517650022" w:history="1">
-            <w:r>
-              <w:rPr>
-                <w:rStyle w:val="Hiperhivatkozs"/>
-                <w:rFonts w:cs="Times New Roman"/>
+          <w:hyperlink w:anchor="_Toc517650707" w:history="1">
+            <w:r>
+              <w:rPr>
+                <w:rStyle w:val="Hiperhivatkozs"/>
+                <w:rFonts w:cs="Times New Roman"/>
+                <w:b/>
                 <w:noProof/>
               </w:rPr>
               <w:t>9.1.</w:t>
@@ -3801,6 +3841,7 @@
               <w:rPr>
                 <w:rStyle w:val="Hiperhivatkozs"/>
                 <w:rFonts w:cs="Times New Roman"/>
+                <w:b/>
                 <w:noProof/>
               </w:rPr>
               <w:t>Megvalósítások</w:t>
@@ -3824,7 +3865,7 @@
                 <w:noProof/>
                 <w:webHidden/>
               </w:rPr>
-              <w:instrText xml:space="preserve"> PAGEREF _Toc517650022 \h </w:instrText>
+              <w:instrText xml:space="preserve"> PAGEREF _Toc517650707 \h </w:instrText>
             </w:r>
             <w:r>
               <w:rPr>
@@ -3844,7 +3885,7 @@
                 <w:noProof/>
                 <w:webHidden/>
               </w:rPr>
-              <w:t>3</w:t>
+              <w:t>5</w:t>
             </w:r>
             <w:r>
               <w:rPr>
@@ -3862,7 +3903,6 @@
               <w:tab w:val="left" w:pos="660"/>
               <w:tab w:val="right" w:leader="dot" w:pos="9062"/>
             </w:tabs>
-            <w:spacing w:line="240" w:lineRule="auto"/>
             <w:rPr>
               <w:rFonts w:asciiTheme="minorHAnsi" w:eastAsiaTheme="minorEastAsia" w:hAnsiTheme="minorHAnsi"/>
               <w:noProof/>
@@ -3870,11 +3910,12 @@
               <w:lang w:val="hu-HU" w:eastAsia="hu-HU"/>
             </w:rPr>
           </w:pPr>
-          <w:hyperlink w:anchor="_Toc517650023" w:history="1">
-            <w:r>
-              <w:rPr>
-                <w:rStyle w:val="Hiperhivatkozs"/>
-                <w:rFonts w:cs="Times New Roman"/>
+          <w:hyperlink w:anchor="_Toc517650708" w:history="1">
+            <w:r>
+              <w:rPr>
+                <w:rStyle w:val="Hiperhivatkozs"/>
+                <w:rFonts w:cs="Times New Roman"/>
+                <w:b/>
                 <w:noProof/>
               </w:rPr>
               <w:t>9.2.</w:t>
@@ -3892,6 +3933,7 @@
               <w:rPr>
                 <w:rStyle w:val="Hiperhivatkozs"/>
                 <w:rFonts w:cs="Times New Roman"/>
+                <w:b/>
                 <w:noProof/>
               </w:rPr>
               <w:t>Összehasonlítás hasonló rendszerekkel</w:t>
@@ -3915,7 +3957,7 @@
                 <w:noProof/>
                 <w:webHidden/>
               </w:rPr>
-              <w:instrText xml:space="preserve"> PAGEREF _Toc517650023 \h </w:instrText>
+              <w:instrText xml:space="preserve"> PAGEREF _Toc517650708 \h </w:instrText>
             </w:r>
             <w:r>
               <w:rPr>
@@ -3935,7 +3977,7 @@
                 <w:noProof/>
                 <w:webHidden/>
               </w:rPr>
-              <w:t>3</w:t>
+              <w:t>5</w:t>
             </w:r>
             <w:r>
               <w:rPr>
@@ -3953,7 +3995,6 @@
               <w:tab w:val="left" w:pos="660"/>
               <w:tab w:val="right" w:leader="dot" w:pos="9062"/>
             </w:tabs>
-            <w:spacing w:line="240" w:lineRule="auto"/>
             <w:rPr>
               <w:rFonts w:asciiTheme="minorHAnsi" w:eastAsiaTheme="minorEastAsia" w:hAnsiTheme="minorHAnsi"/>
               <w:noProof/>
@@ -3961,11 +4002,12 @@
               <w:lang w:val="hu-HU" w:eastAsia="hu-HU"/>
             </w:rPr>
           </w:pPr>
-          <w:hyperlink w:anchor="_Toc517650024" w:history="1">
-            <w:r>
-              <w:rPr>
-                <w:rStyle w:val="Hiperhivatkozs"/>
-                <w:rFonts w:cs="Times New Roman"/>
+          <w:hyperlink w:anchor="_Toc517650709" w:history="1">
+            <w:r>
+              <w:rPr>
+                <w:rStyle w:val="Hiperhivatkozs"/>
+                <w:rFonts w:cs="Times New Roman"/>
+                <w:b/>
                 <w:noProof/>
               </w:rPr>
               <w:t>9.3.</w:t>
@@ -3983,6 +4025,7 @@
               <w:rPr>
                 <w:rStyle w:val="Hiperhivatkozs"/>
                 <w:rFonts w:cs="Times New Roman"/>
+                <w:b/>
                 <w:noProof/>
               </w:rPr>
               <w:t>További fejlesztési irányok</w:t>
@@ -4006,7 +4049,7 @@
                 <w:noProof/>
                 <w:webHidden/>
               </w:rPr>
-              <w:instrText xml:space="preserve"> PAGEREF _Toc517650024 \h </w:instrText>
+              <w:instrText xml:space="preserve"> PAGEREF _Toc517650709 \h </w:instrText>
             </w:r>
             <w:r>
               <w:rPr>
@@ -4026,7 +4069,7 @@
                 <w:noProof/>
                 <w:webHidden/>
               </w:rPr>
-              <w:t>3</w:t>
+              <w:t>6</w:t>
             </w:r>
             <w:r>
               <w:rPr>
@@ -4044,7 +4087,6 @@
               <w:tab w:val="left" w:pos="660"/>
               <w:tab w:val="right" w:leader="dot" w:pos="9062"/>
             </w:tabs>
-            <w:spacing w:line="240" w:lineRule="auto"/>
             <w:rPr>
               <w:rFonts w:asciiTheme="minorHAnsi" w:eastAsiaTheme="minorEastAsia" w:hAnsiTheme="minorHAnsi"/>
               <w:noProof/>
@@ -4052,11 +4094,12 @@
               <w:lang w:val="hu-HU" w:eastAsia="hu-HU"/>
             </w:rPr>
           </w:pPr>
-          <w:hyperlink w:anchor="_Toc517650025" w:history="1">
-            <w:r>
-              <w:rPr>
-                <w:rStyle w:val="Hiperhivatkozs"/>
-                <w:rFonts w:cs="Times New Roman"/>
+          <w:hyperlink w:anchor="_Toc517650710" w:history="1">
+            <w:r>
+              <w:rPr>
+                <w:rStyle w:val="Hiperhivatkozs"/>
+                <w:rFonts w:cs="Times New Roman"/>
+                <w:b/>
                 <w:noProof/>
               </w:rPr>
               <w:t>10.</w:t>
@@ -4074,6 +4117,7 @@
               <w:rPr>
                 <w:rStyle w:val="Hiperhivatkozs"/>
                 <w:rFonts w:cs="Times New Roman"/>
+                <w:b/>
                 <w:noProof/>
               </w:rPr>
               <w:t>Irodalomjegyzék</w:t>
@@ -4097,7 +4141,7 @@
                 <w:noProof/>
                 <w:webHidden/>
               </w:rPr>
-              <w:instrText xml:space="preserve"> PAGEREF _Toc517650025 \h </w:instrText>
+              <w:instrText xml:space="preserve"> PAGEREF _Toc517650710 \h </w:instrText>
             </w:r>
             <w:r>
               <w:rPr>
@@ -4117,7 +4161,7 @@
                 <w:noProof/>
                 <w:webHidden/>
               </w:rPr>
-              <w:t>3</w:t>
+              <w:t>6</w:t>
             </w:r>
             <w:r>
               <w:rPr>
@@ -4135,7 +4179,6 @@
               <w:tab w:val="left" w:pos="660"/>
               <w:tab w:val="right" w:leader="dot" w:pos="9062"/>
             </w:tabs>
-            <w:spacing w:line="240" w:lineRule="auto"/>
             <w:rPr>
               <w:rFonts w:asciiTheme="minorHAnsi" w:eastAsiaTheme="minorEastAsia" w:hAnsiTheme="minorHAnsi"/>
               <w:noProof/>
@@ -4143,11 +4186,12 @@
               <w:lang w:val="hu-HU" w:eastAsia="hu-HU"/>
             </w:rPr>
           </w:pPr>
-          <w:hyperlink w:anchor="_Toc517650026" w:history="1">
-            <w:r>
-              <w:rPr>
-                <w:rStyle w:val="Hiperhivatkozs"/>
-                <w:rFonts w:cs="Times New Roman"/>
+          <w:hyperlink w:anchor="_Toc517650711" w:history="1">
+            <w:r>
+              <w:rPr>
+                <w:rStyle w:val="Hiperhivatkozs"/>
+                <w:rFonts w:cs="Times New Roman"/>
+                <w:b/>
                 <w:noProof/>
               </w:rPr>
               <w:t>11.</w:t>
@@ -4165,6 +4209,7 @@
               <w:rPr>
                 <w:rStyle w:val="Hiperhivatkozs"/>
                 <w:rFonts w:cs="Times New Roman"/>
+                <w:b/>
                 <w:noProof/>
               </w:rPr>
               <w:t>Függelékek</w:t>
@@ -4188,7 +4233,7 @@
                 <w:noProof/>
                 <w:webHidden/>
               </w:rPr>
-              <w:instrText xml:space="preserve"> PAGEREF _Toc517650026 \h </w:instrText>
+              <w:instrText xml:space="preserve"> PAGEREF _Toc517650711 \h </w:instrText>
             </w:r>
             <w:r>
               <w:rPr>
@@ -4208,7 +4253,7 @@
                 <w:noProof/>
                 <w:webHidden/>
               </w:rPr>
-              <w:t>3</w:t>
+              <w:t>6</w:t>
             </w:r>
             <w:r>
               <w:rPr>
@@ -4337,8 +4382,6 @@
           <w:sz w:val="24"/>
         </w:rPr>
       </w:pPr>
-      <w:bookmarkStart w:id="0" w:name="_GoBack"/>
-      <w:bookmarkEnd w:id="0"/>
     </w:p>
     <w:p>
       <w:pPr>
@@ -4489,7 +4532,7 @@
           <w:sz w:val="32"/>
         </w:rPr>
       </w:pPr>
-      <w:bookmarkStart w:id="1" w:name="_Toc517649982"/>
+      <w:bookmarkStart w:id="0" w:name="_Toc517650667"/>
       <w:r>
         <w:rPr>
           <w:rFonts w:ascii="Times New Roman" w:hAnsi="Times New Roman" w:cs="Times New Roman"/>
@@ -4498,7 +4541,47 @@
         </w:rPr>
         <w:t>Bevezető</w:t>
       </w:r>
-      <w:bookmarkEnd w:id="1"/>
+      <w:bookmarkEnd w:id="0"/>
+    </w:p>
+    <w:p>
+      <w:pPr>
+        <w:rPr>
+          <w:rFonts w:ascii="Times New Roman" w:hAnsi="Times New Roman" w:cs="Times New Roman"/>
+          <w:sz w:val="24"/>
+        </w:rPr>
+      </w:pPr>
+    </w:p>
+    <w:p>
+      <w:pPr>
+        <w:rPr>
+          <w:rFonts w:ascii="Times New Roman" w:hAnsi="Times New Roman" w:cs="Times New Roman"/>
+          <w:sz w:val="24"/>
+        </w:rPr>
+      </w:pPr>
+    </w:p>
+    <w:p>
+      <w:pPr>
+        <w:rPr>
+          <w:rFonts w:ascii="Times New Roman" w:hAnsi="Times New Roman" w:cs="Times New Roman"/>
+          <w:sz w:val="24"/>
+        </w:rPr>
+      </w:pPr>
+    </w:p>
+    <w:p>
+      <w:pPr>
+        <w:rPr>
+          <w:rFonts w:ascii="Times New Roman" w:hAnsi="Times New Roman" w:cs="Times New Roman"/>
+          <w:sz w:val="24"/>
+        </w:rPr>
+      </w:pPr>
+    </w:p>
+    <w:p>
+      <w:pPr>
+        <w:rPr>
+          <w:rFonts w:ascii="Times New Roman" w:hAnsi="Times New Roman" w:cs="Times New Roman"/>
+          <w:sz w:val="24"/>
+        </w:rPr>
+      </w:pPr>
     </w:p>
     <w:p>
       <w:pPr>
@@ -4517,7 +4600,7 @@
           <w:sz w:val="32"/>
         </w:rPr>
       </w:pPr>
-      <w:bookmarkStart w:id="2" w:name="_Toc517649983"/>
+      <w:bookmarkStart w:id="1" w:name="_Toc517650668"/>
       <w:r>
         <w:rPr>
           <w:rFonts w:ascii="Times New Roman" w:hAnsi="Times New Roman" w:cs="Times New Roman"/>
@@ -4526,7 +4609,39 @@
         </w:rPr>
         <w:t>A projekt célja</w:t>
       </w:r>
-      <w:bookmarkEnd w:id="2"/>
+      <w:bookmarkEnd w:id="1"/>
+    </w:p>
+    <w:p>
+      <w:pPr>
+        <w:rPr>
+          <w:rFonts w:ascii="Times New Roman" w:hAnsi="Times New Roman" w:cs="Times New Roman"/>
+          <w:sz w:val="24"/>
+        </w:rPr>
+      </w:pPr>
+    </w:p>
+    <w:p>
+      <w:pPr>
+        <w:rPr>
+          <w:rFonts w:ascii="Times New Roman" w:hAnsi="Times New Roman" w:cs="Times New Roman"/>
+          <w:sz w:val="24"/>
+        </w:rPr>
+      </w:pPr>
+    </w:p>
+    <w:p>
+      <w:pPr>
+        <w:rPr>
+          <w:rFonts w:ascii="Times New Roman" w:hAnsi="Times New Roman" w:cs="Times New Roman"/>
+          <w:sz w:val="24"/>
+        </w:rPr>
+      </w:pPr>
+    </w:p>
+    <w:p>
+      <w:pPr>
+        <w:rPr>
+          <w:rFonts w:ascii="Times New Roman" w:hAnsi="Times New Roman" w:cs="Times New Roman"/>
+          <w:sz w:val="24"/>
+        </w:rPr>
+      </w:pPr>
     </w:p>
     <w:p>
       <w:pPr>
@@ -4545,7 +4660,7 @@
           <w:sz w:val="32"/>
         </w:rPr>
       </w:pPr>
-      <w:bookmarkStart w:id="3" w:name="_Toc517649984"/>
+      <w:bookmarkStart w:id="2" w:name="_Toc517650669"/>
       <w:r>
         <w:rPr>
           <w:rFonts w:ascii="Times New Roman" w:hAnsi="Times New Roman" w:cs="Times New Roman"/>
@@ -4554,7 +4669,31 @@
         </w:rPr>
         <w:t>Bibliográfiai tanulmány</w:t>
       </w:r>
-      <w:bookmarkEnd w:id="3"/>
+      <w:bookmarkEnd w:id="2"/>
+    </w:p>
+    <w:p>
+      <w:pPr>
+        <w:rPr>
+          <w:rFonts w:ascii="Times New Roman" w:hAnsi="Times New Roman" w:cs="Times New Roman"/>
+          <w:sz w:val="24"/>
+        </w:rPr>
+      </w:pPr>
+    </w:p>
+    <w:p>
+      <w:pPr>
+        <w:rPr>
+          <w:rFonts w:ascii="Times New Roman" w:hAnsi="Times New Roman" w:cs="Times New Roman"/>
+          <w:sz w:val="24"/>
+        </w:rPr>
+      </w:pPr>
+    </w:p>
+    <w:p>
+      <w:pPr>
+        <w:rPr>
+          <w:rFonts w:ascii="Times New Roman" w:hAnsi="Times New Roman" w:cs="Times New Roman"/>
+          <w:sz w:val="24"/>
+        </w:rPr>
+      </w:pPr>
     </w:p>
     <w:p>
       <w:pPr>
@@ -4573,13 +4712,14 @@
           <w:sz w:val="32"/>
         </w:rPr>
       </w:pPr>
-      <w:bookmarkStart w:id="4" w:name="_Toc517649985"/>
+      <w:bookmarkStart w:id="3" w:name="_Toc517650670"/>
       <w:r>
         <w:rPr>
           <w:rFonts w:ascii="Times New Roman" w:hAnsi="Times New Roman" w:cs="Times New Roman"/>
           <w:b/>
           <w:sz w:val="32"/>
         </w:rPr>
+        <w:lastRenderedPageBreak/>
         <w:t>E</w:t>
       </w:r>
       <w:r>
@@ -4590,7 +4730,15 @@
         </w:rPr>
         <w:t>lméleti megalapozás</w:t>
       </w:r>
-      <w:bookmarkEnd w:id="4"/>
+      <w:bookmarkEnd w:id="3"/>
+    </w:p>
+    <w:p>
+      <w:pPr>
+        <w:rPr>
+          <w:rFonts w:ascii="Times New Roman" w:hAnsi="Times New Roman" w:cs="Times New Roman"/>
+          <w:sz w:val="24"/>
+        </w:rPr>
+      </w:pPr>
     </w:p>
     <w:p>
       <w:pPr>
@@ -4608,7 +4756,7 @@
           <w:szCs w:val="30"/>
         </w:rPr>
       </w:pPr>
-      <w:bookmarkStart w:id="5" w:name="_Toc517649986"/>
+      <w:bookmarkStart w:id="4" w:name="_Toc517650671"/>
       <w:r>
         <w:rPr>
           <w:rFonts w:ascii="Times New Roman" w:hAnsi="Times New Roman" w:cs="Times New Roman"/>
@@ -4627,7 +4775,31 @@
         </w:rPr>
         <w:t>iometrián alapuló azonosítás áttekintése</w:t>
       </w:r>
-      <w:bookmarkEnd w:id="5"/>
+      <w:bookmarkEnd w:id="4"/>
+    </w:p>
+    <w:p>
+      <w:pPr>
+        <w:rPr>
+          <w:rFonts w:ascii="Times New Roman" w:hAnsi="Times New Roman" w:cs="Times New Roman"/>
+          <w:sz w:val="24"/>
+        </w:rPr>
+      </w:pPr>
+    </w:p>
+    <w:p>
+      <w:pPr>
+        <w:rPr>
+          <w:rFonts w:ascii="Times New Roman" w:hAnsi="Times New Roman" w:cs="Times New Roman"/>
+          <w:sz w:val="24"/>
+        </w:rPr>
+      </w:pPr>
+    </w:p>
+    <w:p>
+      <w:pPr>
+        <w:rPr>
+          <w:rFonts w:ascii="Times New Roman" w:hAnsi="Times New Roman" w:cs="Times New Roman"/>
+          <w:sz w:val="24"/>
+        </w:rPr>
+      </w:pPr>
     </w:p>
     <w:p>
       <w:pPr>
@@ -4645,7 +4817,7 @@
           <w:szCs w:val="30"/>
         </w:rPr>
       </w:pPr>
-      <w:bookmarkStart w:id="6" w:name="_Toc517649987"/>
+      <w:bookmarkStart w:id="5" w:name="_Toc517650672"/>
       <w:r>
         <w:rPr>
           <w:rFonts w:ascii="Times New Roman" w:hAnsi="Times New Roman" w:cs="Times New Roman"/>
@@ -4655,7 +4827,31 @@
         </w:rPr>
         <w:t>Billentyűzési biometria és a web</w:t>
       </w:r>
-      <w:bookmarkEnd w:id="6"/>
+      <w:bookmarkEnd w:id="5"/>
+    </w:p>
+    <w:p>
+      <w:pPr>
+        <w:rPr>
+          <w:rFonts w:ascii="Times New Roman" w:hAnsi="Times New Roman" w:cs="Times New Roman"/>
+          <w:sz w:val="24"/>
+        </w:rPr>
+      </w:pPr>
+    </w:p>
+    <w:p>
+      <w:pPr>
+        <w:rPr>
+          <w:rFonts w:ascii="Times New Roman" w:hAnsi="Times New Roman" w:cs="Times New Roman"/>
+          <w:sz w:val="24"/>
+        </w:rPr>
+      </w:pPr>
+    </w:p>
+    <w:p>
+      <w:pPr>
+        <w:rPr>
+          <w:rFonts w:ascii="Times New Roman" w:hAnsi="Times New Roman" w:cs="Times New Roman"/>
+          <w:sz w:val="24"/>
+        </w:rPr>
+      </w:pPr>
     </w:p>
     <w:p>
       <w:pPr>
@@ -4673,7 +4869,7 @@
           <w:szCs w:val="30"/>
         </w:rPr>
       </w:pPr>
-      <w:bookmarkStart w:id="7" w:name="_Toc517649988"/>
+      <w:bookmarkStart w:id="6" w:name="_Toc517650673"/>
       <w:r>
         <w:rPr>
           <w:rFonts w:ascii="Times New Roman" w:hAnsi="Times New Roman" w:cs="Times New Roman"/>
@@ -4683,7 +4879,15 @@
         </w:rPr>
         <w:t>Bemeneti mezők megválasztása</w:t>
       </w:r>
-      <w:bookmarkEnd w:id="7"/>
+      <w:bookmarkEnd w:id="6"/>
+    </w:p>
+    <w:p>
+      <w:pPr>
+        <w:rPr>
+          <w:rFonts w:ascii="Times New Roman" w:hAnsi="Times New Roman" w:cs="Times New Roman"/>
+          <w:sz w:val="24"/>
+        </w:rPr>
+      </w:pPr>
     </w:p>
     <w:p>
       <w:pPr>
@@ -4701,7 +4905,7 @@
           <w:szCs w:val="30"/>
         </w:rPr>
       </w:pPr>
-      <w:bookmarkStart w:id="8" w:name="_Toc517649989"/>
+      <w:bookmarkStart w:id="7" w:name="_Toc517650674"/>
       <w:r>
         <w:rPr>
           <w:rFonts w:ascii="Times New Roman" w:hAnsi="Times New Roman" w:cs="Times New Roman"/>
@@ -4711,7 +4915,23 @@
         </w:rPr>
         <w:t>Jellemzők kiemelése</w:t>
       </w:r>
-      <w:bookmarkEnd w:id="8"/>
+      <w:bookmarkEnd w:id="7"/>
+    </w:p>
+    <w:p>
+      <w:pPr>
+        <w:rPr>
+          <w:rFonts w:ascii="Times New Roman" w:hAnsi="Times New Roman" w:cs="Times New Roman"/>
+          <w:sz w:val="24"/>
+        </w:rPr>
+      </w:pPr>
+    </w:p>
+    <w:p>
+      <w:pPr>
+        <w:rPr>
+          <w:rFonts w:ascii="Times New Roman" w:hAnsi="Times New Roman" w:cs="Times New Roman"/>
+          <w:sz w:val="24"/>
+        </w:rPr>
+      </w:pPr>
     </w:p>
     <w:p>
       <w:pPr>
@@ -4729,7 +4949,7 @@
           <w:szCs w:val="30"/>
         </w:rPr>
       </w:pPr>
-      <w:bookmarkStart w:id="9" w:name="_Toc517649990"/>
+      <w:bookmarkStart w:id="8" w:name="_Toc517650675"/>
       <w:r>
         <w:rPr>
           <w:rFonts w:ascii="Times New Roman" w:hAnsi="Times New Roman" w:cs="Times New Roman"/>
@@ -4739,7 +4959,15 @@
         </w:rPr>
         <w:t>Felhasznált algoritmusok</w:t>
       </w:r>
-      <w:bookmarkEnd w:id="9"/>
+      <w:bookmarkEnd w:id="8"/>
+    </w:p>
+    <w:p>
+      <w:pPr>
+        <w:rPr>
+          <w:rFonts w:ascii="Times New Roman" w:hAnsi="Times New Roman" w:cs="Times New Roman"/>
+          <w:sz w:val="24"/>
+        </w:rPr>
+      </w:pPr>
     </w:p>
     <w:p>
       <w:pPr>
@@ -4757,7 +4985,7 @@
           <w:szCs w:val="30"/>
         </w:rPr>
       </w:pPr>
-      <w:bookmarkStart w:id="10" w:name="_Toc517649991"/>
+      <w:bookmarkStart w:id="9" w:name="_Toc517650676"/>
       <w:r>
         <w:rPr>
           <w:rFonts w:ascii="Times New Roman" w:hAnsi="Times New Roman" w:cs="Times New Roman"/>
@@ -4767,7 +4995,7 @@
         </w:rPr>
         <w:t>Az egyenlőségi hibaarány</w:t>
       </w:r>
-      <w:bookmarkEnd w:id="10"/>
+      <w:bookmarkEnd w:id="9"/>
       <w:r>
         <w:rPr>
           <w:rFonts w:ascii="Times New Roman" w:hAnsi="Times New Roman" w:cs="Times New Roman"/>
@@ -4777,6 +5005,14 @@
         </w:rPr>
         <w:t xml:space="preserve"> </w:t>
       </w:r>
+    </w:p>
+    <w:p>
+      <w:pPr>
+        <w:rPr>
+          <w:rFonts w:ascii="Times New Roman" w:hAnsi="Times New Roman" w:cs="Times New Roman"/>
+          <w:sz w:val="24"/>
+        </w:rPr>
+      </w:pPr>
     </w:p>
     <w:p>
       <w:pPr>
@@ -4794,7 +5030,7 @@
           <w:szCs w:val="30"/>
         </w:rPr>
       </w:pPr>
-      <w:bookmarkStart w:id="11" w:name="_Toc517649992"/>
+      <w:bookmarkStart w:id="10" w:name="_Toc517650677"/>
       <w:r>
         <w:rPr>
           <w:rFonts w:ascii="Times New Roman" w:hAnsi="Times New Roman" w:cs="Times New Roman"/>
@@ -4804,7 +5040,23 @@
         </w:rPr>
         <w:t>Felhasznált technológiák</w:t>
       </w:r>
-      <w:bookmarkEnd w:id="11"/>
+      <w:bookmarkEnd w:id="10"/>
+    </w:p>
+    <w:p>
+      <w:pPr>
+        <w:rPr>
+          <w:rFonts w:ascii="Times New Roman" w:hAnsi="Times New Roman" w:cs="Times New Roman"/>
+          <w:sz w:val="24"/>
+        </w:rPr>
+      </w:pPr>
+    </w:p>
+    <w:p>
+      <w:pPr>
+        <w:rPr>
+          <w:rFonts w:ascii="Times New Roman" w:hAnsi="Times New Roman" w:cs="Times New Roman"/>
+          <w:sz w:val="24"/>
+        </w:rPr>
+      </w:pPr>
     </w:p>
     <w:p>
       <w:pPr>
@@ -4822,7 +5074,7 @@
           <w:szCs w:val="30"/>
         </w:rPr>
       </w:pPr>
-      <w:bookmarkStart w:id="12" w:name="_Toc517649993"/>
+      <w:bookmarkStart w:id="11" w:name="_Toc517650678"/>
       <w:r>
         <w:rPr>
           <w:rFonts w:ascii="Times New Roman" w:hAnsi="Times New Roman" w:cs="Times New Roman"/>
@@ -4832,7 +5084,15 @@
         </w:rPr>
         <w:t>Adattárolás NoSQL-ben</w:t>
       </w:r>
-      <w:bookmarkEnd w:id="12"/>
+      <w:bookmarkEnd w:id="11"/>
+    </w:p>
+    <w:p>
+      <w:pPr>
+        <w:rPr>
+          <w:rFonts w:ascii="Times New Roman" w:hAnsi="Times New Roman" w:cs="Times New Roman"/>
+          <w:sz w:val="24"/>
+        </w:rPr>
+      </w:pPr>
     </w:p>
     <w:p>
       <w:pPr>
@@ -4850,7 +5110,7 @@
           <w:szCs w:val="30"/>
         </w:rPr>
       </w:pPr>
-      <w:bookmarkStart w:id="13" w:name="_Toc517649994"/>
+      <w:bookmarkStart w:id="12" w:name="_Toc517650679"/>
       <w:r>
         <w:rPr>
           <w:rFonts w:ascii="Times New Roman" w:hAnsi="Times New Roman" w:cs="Times New Roman"/>
@@ -4860,7 +5120,15 @@
         </w:rPr>
         <w:t>Más technológiák</w:t>
       </w:r>
-      <w:bookmarkEnd w:id="13"/>
+      <w:bookmarkEnd w:id="12"/>
+    </w:p>
+    <w:p>
+      <w:pPr>
+        <w:rPr>
+          <w:rFonts w:ascii="Times New Roman" w:hAnsi="Times New Roman" w:cs="Times New Roman"/>
+          <w:sz w:val="24"/>
+        </w:rPr>
+      </w:pPr>
     </w:p>
     <w:p>
       <w:pPr>
@@ -4877,7 +5145,7 @@
           <w:szCs w:val="30"/>
         </w:rPr>
       </w:pPr>
-      <w:bookmarkStart w:id="14" w:name="_Toc517649995"/>
+      <w:bookmarkStart w:id="13" w:name="_Toc517650680"/>
       <w:r>
         <w:rPr>
           <w:rFonts w:ascii="Times New Roman" w:hAnsi="Times New Roman" w:cs="Times New Roman"/>
@@ -4887,7 +5155,17 @@
         </w:rPr>
         <w:t>A rendszer specifikációi</w:t>
       </w:r>
+      <w:bookmarkStart w:id="14" w:name="_GoBack"/>
+      <w:bookmarkEnd w:id="13"/>
       <w:bookmarkEnd w:id="14"/>
+    </w:p>
+    <w:p>
+      <w:pPr>
+        <w:rPr>
+          <w:rFonts w:ascii="Times New Roman" w:hAnsi="Times New Roman" w:cs="Times New Roman"/>
+          <w:sz w:val="24"/>
+        </w:rPr>
+      </w:pPr>
     </w:p>
     <w:p>
       <w:pPr>
@@ -4905,7 +5183,7 @@
           <w:szCs w:val="30"/>
         </w:rPr>
       </w:pPr>
-      <w:bookmarkStart w:id="15" w:name="_Toc517649996"/>
+      <w:bookmarkStart w:id="15" w:name="_Toc517650681"/>
       <w:r>
         <w:rPr>
           <w:rFonts w:ascii="Times New Roman" w:hAnsi="Times New Roman" w:cs="Times New Roman"/>
@@ -4913,9 +5191,18 @@
           <w:sz w:val="30"/>
           <w:szCs w:val="30"/>
         </w:rPr>
+        <w:lastRenderedPageBreak/>
         <w:t>Követelmény specifikáció</w:t>
       </w:r>
       <w:bookmarkEnd w:id="15"/>
+    </w:p>
+    <w:p>
+      <w:pPr>
+        <w:rPr>
+          <w:rFonts w:ascii="Times New Roman" w:hAnsi="Times New Roman" w:cs="Times New Roman"/>
+          <w:sz w:val="24"/>
+        </w:rPr>
+      </w:pPr>
     </w:p>
     <w:p>
       <w:pPr>
@@ -4933,7 +5220,7 @@
           <w:szCs w:val="30"/>
         </w:rPr>
       </w:pPr>
-      <w:bookmarkStart w:id="16" w:name="_Toc517649997"/>
+      <w:bookmarkStart w:id="16" w:name="_Toc517650682"/>
       <w:r>
         <w:rPr>
           <w:rFonts w:ascii="Times New Roman" w:hAnsi="Times New Roman" w:cs="Times New Roman"/>
@@ -4944,6 +5231,14 @@
         <w:t>Kivonat</w:t>
       </w:r>
       <w:bookmarkEnd w:id="16"/>
+    </w:p>
+    <w:p>
+      <w:pPr>
+        <w:rPr>
+          <w:rFonts w:ascii="Times New Roman" w:hAnsi="Times New Roman" w:cs="Times New Roman"/>
+          <w:sz w:val="24"/>
+        </w:rPr>
+      </w:pPr>
     </w:p>
     <w:p>
       <w:pPr>
@@ -4961,7 +5256,7 @@
           <w:szCs w:val="30"/>
         </w:rPr>
       </w:pPr>
-      <w:bookmarkStart w:id="17" w:name="_Toc517649998"/>
+      <w:bookmarkStart w:id="17" w:name="_Toc517650683"/>
       <w:r>
         <w:rPr>
           <w:rFonts w:ascii="Times New Roman" w:hAnsi="Times New Roman" w:cs="Times New Roman"/>
@@ -4972,6 +5267,14 @@
         <w:t>Bevezető</w:t>
       </w:r>
       <w:bookmarkEnd w:id="17"/>
+    </w:p>
+    <w:p>
+      <w:pPr>
+        <w:rPr>
+          <w:rFonts w:ascii="Times New Roman" w:hAnsi="Times New Roman" w:cs="Times New Roman"/>
+          <w:sz w:val="24"/>
+        </w:rPr>
+      </w:pPr>
     </w:p>
     <w:p>
       <w:pPr>
@@ -4989,7 +5292,7 @@
           <w:szCs w:val="30"/>
         </w:rPr>
       </w:pPr>
-      <w:bookmarkStart w:id="18" w:name="_Toc517649999"/>
+      <w:bookmarkStart w:id="18" w:name="_Toc517650684"/>
       <w:r>
         <w:rPr>
           <w:rFonts w:ascii="Times New Roman" w:hAnsi="Times New Roman" w:cs="Times New Roman"/>
@@ -5000,6 +5303,14 @@
         <w:t>Áttekintés</w:t>
       </w:r>
       <w:bookmarkEnd w:id="18"/>
+    </w:p>
+    <w:p>
+      <w:pPr>
+        <w:rPr>
+          <w:rFonts w:ascii="Times New Roman" w:hAnsi="Times New Roman" w:cs="Times New Roman"/>
+          <w:sz w:val="24"/>
+        </w:rPr>
+      </w:pPr>
     </w:p>
     <w:p>
       <w:pPr>
@@ -5017,7 +5328,7 @@
           <w:szCs w:val="30"/>
         </w:rPr>
       </w:pPr>
-      <w:bookmarkStart w:id="19" w:name="_Toc517650000"/>
+      <w:bookmarkStart w:id="19" w:name="_Toc517650685"/>
       <w:r>
         <w:rPr>
           <w:rFonts w:ascii="Times New Roman" w:hAnsi="Times New Roman" w:cs="Times New Roman"/>
@@ -5028,6 +5339,14 @@
         <w:t>Rendszer követelmények</w:t>
       </w:r>
       <w:bookmarkEnd w:id="19"/>
+    </w:p>
+    <w:p>
+      <w:pPr>
+        <w:rPr>
+          <w:rFonts w:ascii="Times New Roman" w:hAnsi="Times New Roman" w:cs="Times New Roman"/>
+          <w:sz w:val="24"/>
+        </w:rPr>
+      </w:pPr>
     </w:p>
     <w:p>
       <w:pPr>
@@ -5045,7 +5364,7 @@
           <w:szCs w:val="30"/>
         </w:rPr>
       </w:pPr>
-      <w:bookmarkStart w:id="20" w:name="_Toc517650001"/>
+      <w:bookmarkStart w:id="20" w:name="_Toc517650686"/>
       <w:r>
         <w:rPr>
           <w:rFonts w:ascii="Times New Roman" w:hAnsi="Times New Roman" w:cs="Times New Roman"/>
@@ -5056,6 +5375,16 @@
         <w:t>Funkcionális követelmények</w:t>
       </w:r>
       <w:bookmarkEnd w:id="20"/>
+    </w:p>
+    <w:p>
+      <w:pPr>
+        <w:rPr>
+          <w:rFonts w:ascii="Times New Roman" w:hAnsi="Times New Roman" w:cs="Times New Roman"/>
+          <w:b/>
+          <w:sz w:val="30"/>
+          <w:szCs w:val="30"/>
+        </w:rPr>
+      </w:pPr>
     </w:p>
     <w:p>
       <w:pPr>
@@ -5073,7 +5402,7 @@
           <w:szCs w:val="30"/>
         </w:rPr>
       </w:pPr>
-      <w:bookmarkStart w:id="21" w:name="_Toc517650002"/>
+      <w:bookmarkStart w:id="21" w:name="_Toc517650687"/>
       <w:r>
         <w:rPr>
           <w:rFonts w:ascii="Times New Roman" w:hAnsi="Times New Roman" w:cs="Times New Roman"/>
@@ -5084,6 +5413,14 @@
         <w:t>Nem funkcionális követelmények</w:t>
       </w:r>
       <w:bookmarkEnd w:id="21"/>
+    </w:p>
+    <w:p>
+      <w:pPr>
+        <w:rPr>
+          <w:rFonts w:ascii="Times New Roman" w:hAnsi="Times New Roman" w:cs="Times New Roman"/>
+          <w:sz w:val="24"/>
+        </w:rPr>
+      </w:pPr>
     </w:p>
     <w:p>
       <w:pPr>
@@ -5101,7 +5438,7 @@
           <w:szCs w:val="30"/>
         </w:rPr>
       </w:pPr>
-      <w:bookmarkStart w:id="22" w:name="_Toc517650003"/>
+      <w:bookmarkStart w:id="22" w:name="_Toc517650688"/>
       <w:r>
         <w:rPr>
           <w:rFonts w:ascii="Times New Roman" w:hAnsi="Times New Roman" w:cs="Times New Roman"/>
@@ -5112,6 +5449,14 @@
         <w:t>Interfész követelmények</w:t>
       </w:r>
       <w:bookmarkEnd w:id="22"/>
+    </w:p>
+    <w:p>
+      <w:pPr>
+        <w:rPr>
+          <w:rFonts w:ascii="Times New Roman" w:hAnsi="Times New Roman" w:cs="Times New Roman"/>
+          <w:sz w:val="24"/>
+        </w:rPr>
+      </w:pPr>
     </w:p>
     <w:p>
       <w:pPr>
@@ -5128,7 +5473,7 @@
           <w:szCs w:val="30"/>
         </w:rPr>
       </w:pPr>
-      <w:bookmarkStart w:id="23" w:name="_Toc517650004"/>
+      <w:bookmarkStart w:id="23" w:name="_Toc517650689"/>
       <w:r>
         <w:rPr>
           <w:rFonts w:ascii="Times New Roman" w:hAnsi="Times New Roman" w:cs="Times New Roman"/>
@@ -5139,6 +5484,14 @@
         <w:t>Részletes tervezés</w:t>
       </w:r>
       <w:bookmarkEnd w:id="23"/>
+    </w:p>
+    <w:p>
+      <w:pPr>
+        <w:rPr>
+          <w:rFonts w:ascii="Times New Roman" w:hAnsi="Times New Roman" w:cs="Times New Roman"/>
+          <w:sz w:val="24"/>
+        </w:rPr>
+      </w:pPr>
     </w:p>
     <w:p>
       <w:pPr>
@@ -5156,7 +5509,7 @@
           <w:szCs w:val="30"/>
         </w:rPr>
       </w:pPr>
-      <w:bookmarkStart w:id="24" w:name="_Toc517650005"/>
+      <w:bookmarkStart w:id="24" w:name="_Toc517650690"/>
       <w:r>
         <w:rPr>
           <w:rFonts w:ascii="Times New Roman" w:hAnsi="Times New Roman" w:cs="Times New Roman"/>
@@ -5167,6 +5520,14 @@
         <w:t>Adatok tárolása Firebaseben</w:t>
       </w:r>
       <w:bookmarkEnd w:id="24"/>
+    </w:p>
+    <w:p>
+      <w:pPr>
+        <w:rPr>
+          <w:rFonts w:ascii="Times New Roman" w:hAnsi="Times New Roman" w:cs="Times New Roman"/>
+          <w:sz w:val="24"/>
+        </w:rPr>
+      </w:pPr>
     </w:p>
     <w:p>
       <w:pPr>
@@ -5184,7 +5545,7 @@
           <w:szCs w:val="30"/>
         </w:rPr>
       </w:pPr>
-      <w:bookmarkStart w:id="25" w:name="_Toc517650006"/>
+      <w:bookmarkStart w:id="25" w:name="_Toc517650691"/>
       <w:r>
         <w:rPr>
           <w:rFonts w:ascii="Times New Roman" w:hAnsi="Times New Roman" w:cs="Times New Roman"/>
@@ -5195,6 +5556,14 @@
         <w:t>Architektúra</w:t>
       </w:r>
       <w:bookmarkEnd w:id="25"/>
+    </w:p>
+    <w:p>
+      <w:pPr>
+        <w:rPr>
+          <w:rFonts w:ascii="Times New Roman" w:hAnsi="Times New Roman" w:cs="Times New Roman"/>
+          <w:sz w:val="24"/>
+        </w:rPr>
+      </w:pPr>
     </w:p>
     <w:p>
       <w:pPr>
@@ -5212,7 +5581,7 @@
           <w:szCs w:val="30"/>
         </w:rPr>
       </w:pPr>
-      <w:bookmarkStart w:id="26" w:name="_Toc517650007"/>
+      <w:bookmarkStart w:id="26" w:name="_Toc517650692"/>
       <w:r>
         <w:rPr>
           <w:rFonts w:ascii="Times New Roman" w:hAnsi="Times New Roman" w:cs="Times New Roman"/>
@@ -5223,6 +5592,14 @@
         <w:t>A rendszer tervezése és bemutatása</w:t>
       </w:r>
       <w:bookmarkEnd w:id="26"/>
+    </w:p>
+    <w:p>
+      <w:pPr>
+        <w:rPr>
+          <w:rFonts w:ascii="Times New Roman" w:hAnsi="Times New Roman" w:cs="Times New Roman"/>
+          <w:sz w:val="24"/>
+        </w:rPr>
+      </w:pPr>
     </w:p>
     <w:p>
       <w:pPr>
@@ -5240,7 +5617,7 @@
           <w:szCs w:val="30"/>
         </w:rPr>
       </w:pPr>
-      <w:bookmarkStart w:id="27" w:name="_Toc517650008"/>
+      <w:bookmarkStart w:id="27" w:name="_Toc517650693"/>
       <w:r>
         <w:rPr>
           <w:rFonts w:ascii="Times New Roman" w:hAnsi="Times New Roman" w:cs="Times New Roman"/>
@@ -5251,6 +5628,14 @@
         <w:t>A kontroller rész</w:t>
       </w:r>
       <w:bookmarkEnd w:id="27"/>
+    </w:p>
+    <w:p>
+      <w:pPr>
+        <w:rPr>
+          <w:rFonts w:ascii="Times New Roman" w:hAnsi="Times New Roman" w:cs="Times New Roman"/>
+          <w:sz w:val="24"/>
+        </w:rPr>
+      </w:pPr>
     </w:p>
     <w:p>
       <w:pPr>
@@ -5268,7 +5653,7 @@
           <w:szCs w:val="30"/>
         </w:rPr>
       </w:pPr>
-      <w:bookmarkStart w:id="28" w:name="_Toc517650009"/>
+      <w:bookmarkStart w:id="28" w:name="_Toc517650694"/>
       <w:r>
         <w:rPr>
           <w:rFonts w:ascii="Times New Roman" w:hAnsi="Times New Roman" w:cs="Times New Roman"/>
@@ -5279,6 +5664,14 @@
         <w:t>A modell rész</w:t>
       </w:r>
       <w:bookmarkEnd w:id="28"/>
+    </w:p>
+    <w:p>
+      <w:pPr>
+        <w:rPr>
+          <w:rFonts w:ascii="Times New Roman" w:hAnsi="Times New Roman" w:cs="Times New Roman"/>
+          <w:sz w:val="24"/>
+        </w:rPr>
+      </w:pPr>
     </w:p>
     <w:p>
       <w:pPr>
@@ -5296,7 +5689,7 @@
           <w:szCs w:val="30"/>
         </w:rPr>
       </w:pPr>
-      <w:bookmarkStart w:id="29" w:name="_Toc517650010"/>
+      <w:bookmarkStart w:id="29" w:name="_Toc517650695"/>
       <w:r>
         <w:rPr>
           <w:rFonts w:ascii="Times New Roman" w:hAnsi="Times New Roman" w:cs="Times New Roman"/>
@@ -5304,6 +5697,7 @@
           <w:sz w:val="30"/>
           <w:szCs w:val="30"/>
         </w:rPr>
+        <w:lastRenderedPageBreak/>
         <w:t>A nézet</w:t>
       </w:r>
       <w:r>
@@ -5325,6 +5719,14 @@
         <w:t>(view) rész</w:t>
       </w:r>
       <w:bookmarkEnd w:id="29"/>
+    </w:p>
+    <w:p>
+      <w:pPr>
+        <w:rPr>
+          <w:rFonts w:ascii="Times New Roman" w:hAnsi="Times New Roman" w:cs="Times New Roman"/>
+          <w:sz w:val="24"/>
+        </w:rPr>
+      </w:pPr>
     </w:p>
     <w:p>
       <w:pPr>
@@ -5342,7 +5744,7 @@
           <w:szCs w:val="30"/>
         </w:rPr>
       </w:pPr>
-      <w:bookmarkStart w:id="30" w:name="_Toc517650011"/>
+      <w:bookmarkStart w:id="30" w:name="_Toc517650696"/>
       <w:r>
         <w:rPr>
           <w:rFonts w:ascii="Times New Roman" w:hAnsi="Times New Roman" w:cs="Times New Roman"/>
@@ -5353,6 +5755,14 @@
         <w:t>Segítő osztályok</w:t>
       </w:r>
       <w:bookmarkEnd w:id="30"/>
+    </w:p>
+    <w:p>
+      <w:pPr>
+        <w:rPr>
+          <w:rFonts w:ascii="Times New Roman" w:hAnsi="Times New Roman" w:cs="Times New Roman"/>
+          <w:sz w:val="24"/>
+        </w:rPr>
+      </w:pPr>
     </w:p>
     <w:p>
       <w:pPr>
@@ -5370,7 +5780,7 @@
           <w:szCs w:val="30"/>
         </w:rPr>
       </w:pPr>
-      <w:bookmarkStart w:id="31" w:name="_Toc517650012"/>
+      <w:bookmarkStart w:id="31" w:name="_Toc517650697"/>
       <w:r>
         <w:rPr>
           <w:rFonts w:ascii="Times New Roman" w:hAnsi="Times New Roman" w:cs="Times New Roman"/>
@@ -5381,6 +5791,14 @@
         <w:t>AJAX hívások bemutatása</w:t>
       </w:r>
       <w:bookmarkEnd w:id="31"/>
+    </w:p>
+    <w:p>
+      <w:pPr>
+        <w:rPr>
+          <w:rFonts w:ascii="Times New Roman" w:hAnsi="Times New Roman" w:cs="Times New Roman"/>
+          <w:sz w:val="24"/>
+        </w:rPr>
+      </w:pPr>
     </w:p>
     <w:p>
       <w:pPr>
@@ -5398,7 +5816,7 @@
           <w:szCs w:val="30"/>
         </w:rPr>
       </w:pPr>
-      <w:bookmarkStart w:id="32" w:name="_Toc517650013"/>
+      <w:bookmarkStart w:id="32" w:name="_Toc517650698"/>
       <w:r>
         <w:rPr>
           <w:rFonts w:ascii="Times New Roman" w:hAnsi="Times New Roman" w:cs="Times New Roman"/>
@@ -5409,6 +5827,14 @@
         <w:t>Adatok mozgása</w:t>
       </w:r>
       <w:bookmarkEnd w:id="32"/>
+    </w:p>
+    <w:p>
+      <w:pPr>
+        <w:rPr>
+          <w:rFonts w:ascii="Times New Roman" w:hAnsi="Times New Roman" w:cs="Times New Roman"/>
+          <w:sz w:val="24"/>
+        </w:rPr>
+      </w:pPr>
     </w:p>
     <w:p>
       <w:pPr>
@@ -5425,7 +5851,7 @@
           <w:szCs w:val="30"/>
         </w:rPr>
       </w:pPr>
-      <w:bookmarkStart w:id="33" w:name="_Toc517650014"/>
+      <w:bookmarkStart w:id="33" w:name="_Toc517650699"/>
       <w:r>
         <w:rPr>
           <w:rFonts w:ascii="Times New Roman" w:hAnsi="Times New Roman" w:cs="Times New Roman"/>
@@ -5436,6 +5862,14 @@
         <w:t>A rendszer felhasználása</w:t>
       </w:r>
       <w:bookmarkEnd w:id="33"/>
+    </w:p>
+    <w:p>
+      <w:pPr>
+        <w:rPr>
+          <w:rFonts w:ascii="Times New Roman" w:hAnsi="Times New Roman" w:cs="Times New Roman"/>
+          <w:sz w:val="24"/>
+        </w:rPr>
+      </w:pPr>
     </w:p>
     <w:p>
       <w:pPr>
@@ -5453,7 +5887,7 @@
           <w:szCs w:val="30"/>
         </w:rPr>
       </w:pPr>
-      <w:bookmarkStart w:id="34" w:name="_Toc517650015"/>
+      <w:bookmarkStart w:id="34" w:name="_Toc517650700"/>
       <w:r>
         <w:rPr>
           <w:rFonts w:ascii="Times New Roman" w:hAnsi="Times New Roman" w:cs="Times New Roman"/>
@@ -5464,6 +5898,14 @@
         <w:t>Adatgyűjtő felület</w:t>
       </w:r>
       <w:bookmarkEnd w:id="34"/>
+    </w:p>
+    <w:p>
+      <w:pPr>
+        <w:rPr>
+          <w:rFonts w:ascii="Times New Roman" w:hAnsi="Times New Roman" w:cs="Times New Roman"/>
+          <w:sz w:val="24"/>
+        </w:rPr>
+      </w:pPr>
     </w:p>
     <w:p>
       <w:pPr>
@@ -5481,7 +5923,7 @@
           <w:szCs w:val="30"/>
         </w:rPr>
       </w:pPr>
-      <w:bookmarkStart w:id="35" w:name="_Toc517650016"/>
+      <w:bookmarkStart w:id="35" w:name="_Toc517650701"/>
       <w:r>
         <w:rPr>
           <w:rFonts w:ascii="Times New Roman" w:hAnsi="Times New Roman" w:cs="Times New Roman"/>
@@ -5489,10 +5931,17 @@
           <w:sz w:val="30"/>
           <w:szCs w:val="30"/>
         </w:rPr>
-        <w:lastRenderedPageBreak/>
         <w:t>Bejelentkezési felület</w:t>
       </w:r>
       <w:bookmarkEnd w:id="35"/>
+    </w:p>
+    <w:p>
+      <w:pPr>
+        <w:rPr>
+          <w:rFonts w:ascii="Times New Roman" w:hAnsi="Times New Roman" w:cs="Times New Roman"/>
+          <w:sz w:val="24"/>
+        </w:rPr>
+      </w:pPr>
     </w:p>
     <w:p>
       <w:pPr>
@@ -5509,7 +5958,7 @@
           <w:szCs w:val="30"/>
         </w:rPr>
       </w:pPr>
-      <w:bookmarkStart w:id="36" w:name="_Toc517650017"/>
+      <w:bookmarkStart w:id="36" w:name="_Toc517650702"/>
       <w:r>
         <w:rPr>
           <w:rFonts w:ascii="Times New Roman" w:hAnsi="Times New Roman" w:cs="Times New Roman"/>
@@ -5529,6 +5978,14 @@
         <w:t xml:space="preserve"> helyezése és kísérleti eredmények</w:t>
       </w:r>
       <w:bookmarkEnd w:id="36"/>
+    </w:p>
+    <w:p>
+      <w:pPr>
+        <w:rPr>
+          <w:rFonts w:ascii="Times New Roman" w:hAnsi="Times New Roman" w:cs="Times New Roman"/>
+          <w:sz w:val="24"/>
+        </w:rPr>
+      </w:pPr>
     </w:p>
     <w:p>
       <w:pPr>
@@ -5546,7 +6003,7 @@
           <w:szCs w:val="30"/>
         </w:rPr>
       </w:pPr>
-      <w:bookmarkStart w:id="37" w:name="_Toc517650018"/>
+      <w:bookmarkStart w:id="37" w:name="_Toc517650703"/>
       <w:r>
         <w:rPr>
           <w:rFonts w:ascii="Times New Roman" w:hAnsi="Times New Roman" w:cs="Times New Roman"/>
@@ -5557,6 +6014,14 @@
         <w:t>Gyűjtő üzembe helyezése</w:t>
       </w:r>
       <w:bookmarkEnd w:id="37"/>
+    </w:p>
+    <w:p>
+      <w:pPr>
+        <w:rPr>
+          <w:rFonts w:ascii="Times New Roman" w:hAnsi="Times New Roman" w:cs="Times New Roman"/>
+          <w:sz w:val="24"/>
+        </w:rPr>
+      </w:pPr>
     </w:p>
     <w:p>
       <w:pPr>
@@ -5574,7 +6039,7 @@
           <w:szCs w:val="30"/>
         </w:rPr>
       </w:pPr>
-      <w:bookmarkStart w:id="38" w:name="_Toc517650019"/>
+      <w:bookmarkStart w:id="38" w:name="_Toc517650704"/>
       <w:r>
         <w:rPr>
           <w:rFonts w:ascii="Times New Roman" w:hAnsi="Times New Roman" w:cs="Times New Roman"/>
@@ -5585,6 +6050,14 @@
         <w:t>Felmerült problémák és megoldásaik</w:t>
       </w:r>
       <w:bookmarkEnd w:id="38"/>
+    </w:p>
+    <w:p>
+      <w:pPr>
+        <w:rPr>
+          <w:rFonts w:ascii="Times New Roman" w:hAnsi="Times New Roman" w:cs="Times New Roman"/>
+          <w:sz w:val="24"/>
+        </w:rPr>
+      </w:pPr>
     </w:p>
     <w:p>
       <w:pPr>
@@ -5602,7 +6075,7 @@
           <w:szCs w:val="30"/>
         </w:rPr>
       </w:pPr>
-      <w:bookmarkStart w:id="39" w:name="_Toc517650020"/>
+      <w:bookmarkStart w:id="39" w:name="_Toc517650705"/>
       <w:r>
         <w:rPr>
           <w:rFonts w:ascii="Times New Roman" w:hAnsi="Times New Roman" w:cs="Times New Roman"/>
@@ -5613,6 +6086,14 @@
         <w:t>Kísérleti eredmények</w:t>
       </w:r>
       <w:bookmarkEnd w:id="39"/>
+    </w:p>
+    <w:p>
+      <w:pPr>
+        <w:rPr>
+          <w:rFonts w:ascii="Times New Roman" w:hAnsi="Times New Roman" w:cs="Times New Roman"/>
+          <w:sz w:val="24"/>
+        </w:rPr>
+      </w:pPr>
     </w:p>
     <w:p>
       <w:pPr>
@@ -5629,7 +6110,7 @@
           <w:szCs w:val="30"/>
         </w:rPr>
       </w:pPr>
-      <w:bookmarkStart w:id="40" w:name="_Toc517650021"/>
+      <w:bookmarkStart w:id="40" w:name="_Toc517650706"/>
       <w:r>
         <w:rPr>
           <w:rFonts w:ascii="Times New Roman" w:hAnsi="Times New Roman" w:cs="Times New Roman"/>
@@ -5640,6 +6121,14 @@
         <w:t>Következtetések</w:t>
       </w:r>
       <w:bookmarkEnd w:id="40"/>
+    </w:p>
+    <w:p>
+      <w:pPr>
+        <w:rPr>
+          <w:rFonts w:ascii="Times New Roman" w:hAnsi="Times New Roman" w:cs="Times New Roman"/>
+          <w:sz w:val="24"/>
+        </w:rPr>
+      </w:pPr>
     </w:p>
     <w:p>
       <w:pPr>
@@ -5657,7 +6146,7 @@
           <w:szCs w:val="30"/>
         </w:rPr>
       </w:pPr>
-      <w:bookmarkStart w:id="41" w:name="_Toc517650022"/>
+      <w:bookmarkStart w:id="41" w:name="_Toc517650707"/>
       <w:r>
         <w:rPr>
           <w:rFonts w:ascii="Times New Roman" w:hAnsi="Times New Roman" w:cs="Times New Roman"/>
@@ -5668,6 +6157,14 @@
         <w:t>Megvalósítások</w:t>
       </w:r>
       <w:bookmarkEnd w:id="41"/>
+    </w:p>
+    <w:p>
+      <w:pPr>
+        <w:rPr>
+          <w:rFonts w:ascii="Times New Roman" w:hAnsi="Times New Roman" w:cs="Times New Roman"/>
+          <w:sz w:val="24"/>
+        </w:rPr>
+      </w:pPr>
     </w:p>
     <w:p>
       <w:pPr>
@@ -5685,7 +6182,7 @@
           <w:szCs w:val="30"/>
         </w:rPr>
       </w:pPr>
-      <w:bookmarkStart w:id="42" w:name="_Toc517650023"/>
+      <w:bookmarkStart w:id="42" w:name="_Toc517650708"/>
       <w:r>
         <w:rPr>
           <w:rFonts w:ascii="Times New Roman" w:hAnsi="Times New Roman" w:cs="Times New Roman"/>
@@ -5696,6 +6193,14 @@
         <w:t>Összehasonlítás hasonló rendszerekkel</w:t>
       </w:r>
       <w:bookmarkEnd w:id="42"/>
+    </w:p>
+    <w:p>
+      <w:pPr>
+        <w:rPr>
+          <w:rFonts w:ascii="Times New Roman" w:hAnsi="Times New Roman" w:cs="Times New Roman"/>
+          <w:sz w:val="24"/>
+        </w:rPr>
+      </w:pPr>
     </w:p>
     <w:p>
       <w:pPr>
@@ -5713,7 +6218,7 @@
           <w:szCs w:val="30"/>
         </w:rPr>
       </w:pPr>
-      <w:bookmarkStart w:id="43" w:name="_Toc517650024"/>
+      <w:bookmarkStart w:id="43" w:name="_Toc517650709"/>
       <w:r>
         <w:rPr>
           <w:rFonts w:ascii="Times New Roman" w:hAnsi="Times New Roman" w:cs="Times New Roman"/>
@@ -5721,9 +6226,18 @@
           <w:sz w:val="30"/>
           <w:szCs w:val="30"/>
         </w:rPr>
+        <w:lastRenderedPageBreak/>
         <w:t>További fejlesztési irányok</w:t>
       </w:r>
       <w:bookmarkEnd w:id="43"/>
+    </w:p>
+    <w:p>
+      <w:pPr>
+        <w:rPr>
+          <w:rFonts w:ascii="Times New Roman" w:hAnsi="Times New Roman" w:cs="Times New Roman"/>
+          <w:sz w:val="24"/>
+        </w:rPr>
+      </w:pPr>
     </w:p>
     <w:p>
       <w:pPr>
@@ -5741,7 +6255,7 @@
           <w:szCs w:val="32"/>
         </w:rPr>
       </w:pPr>
-      <w:bookmarkStart w:id="44" w:name="_Toc517650025"/>
+      <w:bookmarkStart w:id="44" w:name="_Toc517650710"/>
       <w:r>
         <w:rPr>
           <w:rFonts w:ascii="Times New Roman" w:hAnsi="Times New Roman" w:cs="Times New Roman"/>
@@ -5752,6 +6266,14 @@
         <w:t>Irodalomjegyzék</w:t>
       </w:r>
       <w:bookmarkEnd w:id="44"/>
+    </w:p>
+    <w:p>
+      <w:pPr>
+        <w:rPr>
+          <w:rFonts w:ascii="Times New Roman" w:hAnsi="Times New Roman" w:cs="Times New Roman"/>
+          <w:sz w:val="24"/>
+        </w:rPr>
+      </w:pPr>
     </w:p>
     <w:p>
       <w:pPr>
@@ -5769,7 +6291,7 @@
           <w:szCs w:val="32"/>
         </w:rPr>
       </w:pPr>
-      <w:bookmarkStart w:id="45" w:name="_Toc517650026"/>
+      <w:bookmarkStart w:id="45" w:name="_Toc517650711"/>
       <w:r>
         <w:rPr>
           <w:rFonts w:ascii="Times New Roman" w:hAnsi="Times New Roman" w:cs="Times New Roman"/>
@@ -5783,207 +6305,166 @@
     </w:p>
     <w:p>
       <w:pPr>
-        <w:tabs>
-          <w:tab w:val="left" w:pos="7588"/>
-        </w:tabs>
-        <w:rPr>
-          <w:rFonts w:ascii="Times New Roman" w:hAnsi="Times New Roman" w:cs="Times New Roman"/>
-          <w:sz w:val="24"/>
-        </w:rPr>
-      </w:pPr>
-    </w:p>
-    <w:p>
-      <w:pPr>
-        <w:tabs>
-          <w:tab w:val="left" w:pos="7588"/>
-        </w:tabs>
-        <w:rPr>
-          <w:rFonts w:ascii="Times New Roman" w:hAnsi="Times New Roman" w:cs="Times New Roman"/>
-          <w:sz w:val="24"/>
-        </w:rPr>
-      </w:pPr>
-    </w:p>
-    <w:p>
-      <w:pPr>
-        <w:tabs>
-          <w:tab w:val="left" w:pos="7588"/>
-        </w:tabs>
-        <w:rPr>
-          <w:rFonts w:ascii="Times New Roman" w:hAnsi="Times New Roman" w:cs="Times New Roman"/>
-          <w:sz w:val="24"/>
-        </w:rPr>
-      </w:pPr>
-    </w:p>
-    <w:p>
-      <w:pPr>
-        <w:tabs>
-          <w:tab w:val="left" w:pos="7588"/>
-        </w:tabs>
-        <w:rPr>
-          <w:rFonts w:ascii="Times New Roman" w:hAnsi="Times New Roman" w:cs="Times New Roman"/>
-          <w:sz w:val="24"/>
-        </w:rPr>
-      </w:pPr>
-    </w:p>
-    <w:p>
-      <w:pPr>
-        <w:tabs>
-          <w:tab w:val="left" w:pos="7588"/>
-        </w:tabs>
-        <w:rPr>
-          <w:rFonts w:ascii="Times New Roman" w:hAnsi="Times New Roman" w:cs="Times New Roman"/>
-          <w:sz w:val="24"/>
-        </w:rPr>
-      </w:pPr>
-    </w:p>
-    <w:p>
-      <w:pPr>
-        <w:tabs>
-          <w:tab w:val="left" w:pos="7588"/>
-        </w:tabs>
-        <w:rPr>
-          <w:rFonts w:ascii="Times New Roman" w:hAnsi="Times New Roman" w:cs="Times New Roman"/>
-          <w:sz w:val="24"/>
-        </w:rPr>
-      </w:pPr>
-    </w:p>
-    <w:p>
-      <w:pPr>
-        <w:tabs>
-          <w:tab w:val="left" w:pos="7588"/>
-        </w:tabs>
-        <w:rPr>
-          <w:rFonts w:ascii="Times New Roman" w:hAnsi="Times New Roman" w:cs="Times New Roman"/>
-          <w:sz w:val="24"/>
-        </w:rPr>
-      </w:pPr>
-    </w:p>
-    <w:p>
-      <w:pPr>
-        <w:tabs>
-          <w:tab w:val="left" w:pos="7588"/>
-        </w:tabs>
-        <w:rPr>
-          <w:rFonts w:ascii="Times New Roman" w:hAnsi="Times New Roman" w:cs="Times New Roman"/>
-          <w:sz w:val="24"/>
-        </w:rPr>
-      </w:pPr>
-    </w:p>
-    <w:p>
-      <w:pPr>
-        <w:tabs>
-          <w:tab w:val="left" w:pos="7588"/>
-        </w:tabs>
-        <w:rPr>
-          <w:rFonts w:ascii="Times New Roman" w:hAnsi="Times New Roman" w:cs="Times New Roman"/>
-          <w:sz w:val="24"/>
-        </w:rPr>
-      </w:pPr>
-    </w:p>
-    <w:p>
-      <w:pPr>
-        <w:tabs>
-          <w:tab w:val="left" w:pos="7588"/>
-        </w:tabs>
-        <w:rPr>
-          <w:rFonts w:ascii="Times New Roman" w:hAnsi="Times New Roman" w:cs="Times New Roman"/>
-          <w:sz w:val="24"/>
-        </w:rPr>
-      </w:pPr>
-    </w:p>
-    <w:p>
-      <w:pPr>
-        <w:tabs>
-          <w:tab w:val="left" w:pos="7588"/>
-        </w:tabs>
-        <w:rPr>
-          <w:rFonts w:ascii="Times New Roman" w:hAnsi="Times New Roman" w:cs="Times New Roman"/>
-          <w:sz w:val="24"/>
-        </w:rPr>
-      </w:pPr>
-    </w:p>
-    <w:p>
-      <w:pPr>
-        <w:tabs>
-          <w:tab w:val="left" w:pos="7588"/>
-        </w:tabs>
-        <w:rPr>
-          <w:rFonts w:ascii="Times New Roman" w:hAnsi="Times New Roman" w:cs="Times New Roman"/>
-          <w:sz w:val="24"/>
-        </w:rPr>
-      </w:pPr>
-    </w:p>
-    <w:p>
-      <w:pPr>
-        <w:tabs>
-          <w:tab w:val="left" w:pos="7588"/>
-        </w:tabs>
-        <w:rPr>
-          <w:rFonts w:ascii="Times New Roman" w:hAnsi="Times New Roman" w:cs="Times New Roman"/>
-          <w:sz w:val="24"/>
-        </w:rPr>
-      </w:pPr>
-    </w:p>
-    <w:p>
-      <w:pPr>
-        <w:tabs>
-          <w:tab w:val="left" w:pos="7588"/>
-        </w:tabs>
-        <w:rPr>
-          <w:rFonts w:ascii="Times New Roman" w:hAnsi="Times New Roman" w:cs="Times New Roman"/>
-          <w:sz w:val="24"/>
-        </w:rPr>
-      </w:pPr>
-    </w:p>
-    <w:p>
-      <w:pPr>
-        <w:tabs>
-          <w:tab w:val="left" w:pos="7588"/>
-        </w:tabs>
-        <w:rPr>
-          <w:rFonts w:ascii="Times New Roman" w:hAnsi="Times New Roman" w:cs="Times New Roman"/>
-          <w:sz w:val="24"/>
-        </w:rPr>
-      </w:pPr>
-    </w:p>
-    <w:p>
-      <w:pPr>
-        <w:tabs>
-          <w:tab w:val="left" w:pos="7588"/>
-        </w:tabs>
-        <w:rPr>
-          <w:rFonts w:ascii="Times New Roman" w:hAnsi="Times New Roman" w:cs="Times New Roman"/>
-          <w:sz w:val="24"/>
-        </w:rPr>
-      </w:pPr>
-    </w:p>
-    <w:p>
-      <w:pPr>
-        <w:tabs>
-          <w:tab w:val="left" w:pos="7588"/>
-        </w:tabs>
-        <w:rPr>
-          <w:rFonts w:ascii="Times New Roman" w:hAnsi="Times New Roman" w:cs="Times New Roman"/>
-          <w:sz w:val="24"/>
-        </w:rPr>
-      </w:pPr>
-    </w:p>
-    <w:p>
-      <w:pPr>
-        <w:tabs>
-          <w:tab w:val="left" w:pos="7588"/>
-        </w:tabs>
-        <w:rPr>
-          <w:rFonts w:ascii="Times New Roman" w:hAnsi="Times New Roman" w:cs="Times New Roman"/>
-          <w:sz w:val="24"/>
-        </w:rPr>
-      </w:pPr>
-    </w:p>
-    <w:p>
-      <w:pPr>
-        <w:tabs>
-          <w:tab w:val="left" w:pos="7588"/>
-        </w:tabs>
+        <w:rPr>
+          <w:rFonts w:ascii="Times New Roman" w:hAnsi="Times New Roman" w:cs="Times New Roman"/>
+          <w:sz w:val="24"/>
+        </w:rPr>
+      </w:pPr>
+    </w:p>
+    <w:p>
+      <w:pPr>
+        <w:rPr>
+          <w:rFonts w:ascii="Times New Roman" w:hAnsi="Times New Roman" w:cs="Times New Roman"/>
+          <w:sz w:val="24"/>
+        </w:rPr>
+      </w:pPr>
+    </w:p>
+    <w:p>
+      <w:pPr>
+        <w:rPr>
+          <w:rFonts w:ascii="Times New Roman" w:hAnsi="Times New Roman" w:cs="Times New Roman"/>
+          <w:sz w:val="24"/>
+        </w:rPr>
+      </w:pPr>
+    </w:p>
+    <w:p>
+      <w:pPr>
+        <w:rPr>
+          <w:rFonts w:ascii="Times New Roman" w:hAnsi="Times New Roman" w:cs="Times New Roman"/>
+          <w:sz w:val="24"/>
+        </w:rPr>
+      </w:pPr>
+    </w:p>
+    <w:p>
+      <w:pPr>
+        <w:rPr>
+          <w:rFonts w:ascii="Times New Roman" w:hAnsi="Times New Roman" w:cs="Times New Roman"/>
+          <w:sz w:val="24"/>
+        </w:rPr>
+      </w:pPr>
+    </w:p>
+    <w:p>
+      <w:pPr>
+        <w:rPr>
+          <w:rFonts w:ascii="Times New Roman" w:hAnsi="Times New Roman" w:cs="Times New Roman"/>
+          <w:sz w:val="24"/>
+        </w:rPr>
+      </w:pPr>
+    </w:p>
+    <w:p>
+      <w:pPr>
+        <w:rPr>
+          <w:rFonts w:ascii="Times New Roman" w:hAnsi="Times New Roman" w:cs="Times New Roman"/>
+          <w:sz w:val="24"/>
+        </w:rPr>
+      </w:pPr>
+    </w:p>
+    <w:p>
+      <w:pPr>
+        <w:rPr>
+          <w:rFonts w:ascii="Times New Roman" w:hAnsi="Times New Roman" w:cs="Times New Roman"/>
+          <w:sz w:val="24"/>
+        </w:rPr>
+      </w:pPr>
+    </w:p>
+    <w:p>
+      <w:pPr>
+        <w:rPr>
+          <w:rFonts w:ascii="Times New Roman" w:hAnsi="Times New Roman" w:cs="Times New Roman"/>
+          <w:sz w:val="24"/>
+        </w:rPr>
+      </w:pPr>
+    </w:p>
+    <w:p>
+      <w:pPr>
+        <w:rPr>
+          <w:rFonts w:ascii="Times New Roman" w:hAnsi="Times New Roman" w:cs="Times New Roman"/>
+          <w:sz w:val="24"/>
+        </w:rPr>
+      </w:pPr>
+    </w:p>
+    <w:p>
+      <w:pPr>
+        <w:rPr>
+          <w:rFonts w:ascii="Times New Roman" w:hAnsi="Times New Roman" w:cs="Times New Roman"/>
+          <w:sz w:val="24"/>
+        </w:rPr>
+      </w:pPr>
+    </w:p>
+    <w:p>
+      <w:pPr>
+        <w:rPr>
+          <w:rFonts w:ascii="Times New Roman" w:hAnsi="Times New Roman" w:cs="Times New Roman"/>
+          <w:sz w:val="24"/>
+        </w:rPr>
+      </w:pPr>
+    </w:p>
+    <w:p>
+      <w:pPr>
+        <w:rPr>
+          <w:rFonts w:ascii="Times New Roman" w:hAnsi="Times New Roman" w:cs="Times New Roman"/>
+          <w:sz w:val="24"/>
+        </w:rPr>
+      </w:pPr>
+    </w:p>
+    <w:p>
+      <w:pPr>
+        <w:rPr>
+          <w:rFonts w:ascii="Times New Roman" w:hAnsi="Times New Roman" w:cs="Times New Roman"/>
+          <w:sz w:val="24"/>
+        </w:rPr>
+      </w:pPr>
+    </w:p>
+    <w:p>
+      <w:pPr>
+        <w:rPr>
+          <w:rFonts w:ascii="Times New Roman" w:hAnsi="Times New Roman" w:cs="Times New Roman"/>
+          <w:sz w:val="24"/>
+        </w:rPr>
+      </w:pPr>
+    </w:p>
+    <w:p>
+      <w:pPr>
+        <w:rPr>
+          <w:rFonts w:ascii="Times New Roman" w:hAnsi="Times New Roman" w:cs="Times New Roman"/>
+          <w:sz w:val="24"/>
+        </w:rPr>
+      </w:pPr>
+    </w:p>
+    <w:p>
+      <w:pPr>
+        <w:rPr>
+          <w:rFonts w:ascii="Times New Roman" w:hAnsi="Times New Roman" w:cs="Times New Roman"/>
+          <w:sz w:val="24"/>
+        </w:rPr>
+      </w:pPr>
+    </w:p>
+    <w:p>
+      <w:pPr>
+        <w:rPr>
+          <w:rFonts w:ascii="Times New Roman" w:hAnsi="Times New Roman" w:cs="Times New Roman"/>
+          <w:sz w:val="24"/>
+        </w:rPr>
+      </w:pPr>
+    </w:p>
+    <w:p>
+      <w:pPr>
+        <w:rPr>
+          <w:rFonts w:ascii="Times New Roman" w:hAnsi="Times New Roman" w:cs="Times New Roman"/>
+          <w:sz w:val="24"/>
+        </w:rPr>
+      </w:pPr>
+    </w:p>
+    <w:p>
+      <w:pPr>
+        <w:rPr>
+          <w:rFonts w:ascii="Times New Roman" w:hAnsi="Times New Roman" w:cs="Times New Roman"/>
+          <w:sz w:val="24"/>
+        </w:rPr>
+      </w:pPr>
+    </w:p>
+    <w:p>
+      <w:pPr>
         <w:rPr>
           <w:rFonts w:ascii="Times New Roman" w:hAnsi="Times New Roman" w:cs="Times New Roman"/>
           <w:sz w:val="24"/>
@@ -6032,45 +6513,51 @@
   <w:p>
     <w:pPr>
       <w:pStyle w:val="llb"/>
-      <w:jc w:val="center"/>
+      <w:jc w:val="right"/>
       <w:rPr>
+        <w:rFonts w:ascii="Times New Roman" w:hAnsi="Times New Roman" w:cs="Times New Roman"/>
         <w:caps/>
-        <w:color w:val="5B9BD5" w:themeColor="accent1"/>
+        <w:sz w:val="24"/>
       </w:rPr>
     </w:pPr>
     <w:r>
       <w:rPr>
+        <w:rFonts w:ascii="Times New Roman" w:hAnsi="Times New Roman" w:cs="Times New Roman"/>
         <w:caps/>
-        <w:color w:val="5B9BD5" w:themeColor="accent1"/>
+        <w:sz w:val="24"/>
       </w:rPr>
       <w:fldChar w:fldCharType="begin"/>
     </w:r>
     <w:r>
       <w:rPr>
+        <w:rFonts w:ascii="Times New Roman" w:hAnsi="Times New Roman" w:cs="Times New Roman"/>
         <w:caps/>
-        <w:color w:val="5B9BD5" w:themeColor="accent1"/>
+        <w:sz w:val="24"/>
       </w:rPr>
       <w:instrText>PAGE   \* MERGEFORMAT</w:instrText>
     </w:r>
     <w:r>
       <w:rPr>
+        <w:rFonts w:ascii="Times New Roman" w:hAnsi="Times New Roman" w:cs="Times New Roman"/>
         <w:caps/>
-        <w:color w:val="5B9BD5" w:themeColor="accent1"/>
+        <w:sz w:val="24"/>
       </w:rPr>
       <w:fldChar w:fldCharType="separate"/>
     </w:r>
     <w:r>
       <w:rPr>
+        <w:rFonts w:ascii="Times New Roman" w:hAnsi="Times New Roman" w:cs="Times New Roman"/>
         <w:caps/>
         <w:noProof/>
-        <w:color w:val="5B9BD5" w:themeColor="accent1"/>
+        <w:sz w:val="24"/>
       </w:rPr>
-      <w:t>1</w:t>
+      <w:t>3</w:t>
     </w:r>
     <w:r>
       <w:rPr>
+        <w:rFonts w:ascii="Times New Roman" w:hAnsi="Times New Roman" w:cs="Times New Roman"/>
         <w:caps/>
-        <w:color w:val="5B9BD5" w:themeColor="accent1"/>
+        <w:sz w:val="24"/>
       </w:rPr>
       <w:fldChar w:fldCharType="end"/>
     </w:r>
@@ -6120,7 +6607,7 @@
         <w:rPr>
           <w:noProof/>
         </w:rPr>
-        <w:t>Bevezető</w:t>
+        <w:t>Elméleti megalapozás</w:t>
       </w:r>
     </w:fldSimple>
     <w:r>
@@ -6191,7 +6678,7 @@
         </mc:Choice>
         <mc:Fallback>
           <w:pict>
-            <v:line w14:anchorId="7D47C922" id="Egyenes összekötő 5" o:spid="_x0000_s1026" style="position:absolute;flip:y;z-index:251659264;visibility:visible;mso-wrap-style:square;mso-width-percent:0;mso-height-percent:0;mso-wrap-distance-left:9pt;mso-wrap-distance-top:0;mso-wrap-distance-right:9pt;mso-wrap-distance-bottom:0;mso-position-horizontal:absolute;mso-position-horizontal-relative:text;mso-position-vertical:absolute;mso-position-vertical-relative:text;mso-width-percent:0;mso-height-percent:0;mso-width-relative:margin;mso-height-relative:margin" from="-5.75pt,19.05pt" to="453.4pt,19.05pt" o:gfxdata="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" strokecolor="black [3213]" strokeweight=".5pt">
+            <v:line w14:anchorId="3640B5DA" id="Egyenes összekötő 5" o:spid="_x0000_s1026" style="position:absolute;flip:y;z-index:251659264;visibility:visible;mso-wrap-style:square;mso-width-percent:0;mso-height-percent:0;mso-wrap-distance-left:9pt;mso-wrap-distance-top:0;mso-wrap-distance-right:9pt;mso-wrap-distance-bottom:0;mso-position-horizontal:absolute;mso-position-horizontal-relative:text;mso-position-vertical:absolute;mso-position-vertical-relative:text;mso-width-percent:0;mso-height-percent:0;mso-width-relative:margin;mso-height-relative:margin" from="-5.75pt,19.05pt" to="453.4pt,19.05pt" o:gfxdata="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" strokecolor="black [3213]" strokeweight=".5pt">
               <v:stroke joinstyle="miter"/>
             </v:line>
           </w:pict>
@@ -6276,7 +6763,7 @@
         </mc:Choice>
         <mc:Fallback>
           <w:pict>
-            <v:line w14:anchorId="1F50D136" id="Egyenes összekötő 6" o:spid="_x0000_s1026" style="position:absolute;flip:y;z-index:251661312;visibility:visible;mso-wrap-style:square;mso-width-percent:0;mso-height-percent:0;mso-wrap-distance-left:9pt;mso-wrap-distance-top:0;mso-wrap-distance-right:9pt;mso-wrap-distance-bottom:0;mso-position-horizontal:absolute;mso-position-horizontal-relative:text;mso-position-vertical:absolute;mso-position-vertical-relative:text;mso-width-percent:0;mso-height-percent:0;mso-width-relative:margin;mso-height-relative:margin" from="0,18.75pt" to="459.15pt,18.75pt" o:gfxdata="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" strokecolor="black [3213]" strokeweight=".5pt">
+            <v:line w14:anchorId="7CDE2316" id="Egyenes összekötő 6" o:spid="_x0000_s1026" style="position:absolute;flip:y;z-index:251661312;visibility:visible;mso-wrap-style:square;mso-width-percent:0;mso-height-percent:0;mso-wrap-distance-left:9pt;mso-wrap-distance-top:0;mso-wrap-distance-right:9pt;mso-wrap-distance-bottom:0;mso-position-horizontal:absolute;mso-position-horizontal-relative:text;mso-position-vertical:absolute;mso-position-vertical-relative:text;mso-width-percent:0;mso-height-percent:0;mso-width-relative:margin;mso-height-relative:margin" from="0,18.75pt" to="459.15pt,18.75pt" o:gfxdata="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" strokecolor="black [3213]" strokeweight=".5pt">
               <v:stroke joinstyle="miter"/>
             </v:line>
           </w:pict>
@@ -6480,7 +6967,7 @@
       <w:lvlText w:val="%1.%2."/>
       <w:lvlJc w:val="left"/>
       <w:pPr>
-        <w:ind w:left="792" w:hanging="432"/>
+        <w:ind w:left="716" w:hanging="432"/>
       </w:pPr>
     </w:lvl>
     <w:lvl w:ilvl="2">
@@ -6489,7 +6976,7 @@
       <w:lvlText w:val="%1.%2.%3."/>
       <w:lvlJc w:val="left"/>
       <w:pPr>
-        <w:ind w:left="1224" w:hanging="504"/>
+        <w:ind w:left="646" w:hanging="504"/>
       </w:pPr>
     </w:lvl>
     <w:lvl w:ilvl="3">
@@ -7183,8 +7670,8 @@
   </w:compat>
   <w:rsids>
     <w:rsidRoot w:val="003A38C8"/>
-    <w:rsid w:val="00254773"/>
     <w:rsid w:val="003A38C8"/>
+    <w:rsid w:val="00DD1B20"/>
   </w:rsids>
   <m:mathPr>
     <m:mathFont m:val="Cambria Math"/>
@@ -7912,7 +8399,7 @@
 </file>
 
 <file path=customXml/itemProps1.xml><?xml version="1.0" encoding="utf-8"?>
-<ds:datastoreItem xmlns:ds="http://schemas.openxmlformats.org/officeDocument/2006/customXml" ds:itemID="{785ADA94-28E3-44E9-88E2-3CE0588F768A}">
+<ds:datastoreItem xmlns:ds="http://schemas.openxmlformats.org/officeDocument/2006/customXml" ds:itemID="{AF98C146-98D9-44E0-A477-2C6E1AF3EB12}">
   <ds:schemaRefs>
     <ds:schemaRef ds:uri="http://schemas.openxmlformats.org/officeDocument/2006/bibliography"/>
   </ds:schemaRefs>

</xml_diff>

<commit_message>
Bevezető és a projekt céljai megadva
</commit_message>
<xml_diff>
--- a/Államvizsga_Dolgozat_Ágoston_István.docx
+++ b/Államvizsga_Dolgozat_Ágoston_István.docx
@@ -4594,6 +4594,7 @@
     </w:p>
     <w:p>
       <w:pPr>
+        <w:spacing w:after="0"/>
         <w:ind w:firstLine="567"/>
         <w:rPr>
           <w:rFonts w:ascii="Times New Roman" w:hAnsi="Times New Roman" w:cs="Times New Roman"/>
@@ -4668,37 +4669,175 @@
     </w:p>
     <w:p>
       <w:pPr>
-        <w:rPr>
-          <w:rFonts w:ascii="Times New Roman" w:hAnsi="Times New Roman" w:cs="Times New Roman"/>
-          <w:sz w:val="24"/>
-        </w:rPr>
-      </w:pPr>
-    </w:p>
-    <w:p>
-      <w:pPr>
-        <w:rPr>
-          <w:rFonts w:ascii="Times New Roman" w:hAnsi="Times New Roman" w:cs="Times New Roman"/>
-          <w:sz w:val="24"/>
-        </w:rPr>
-      </w:pPr>
-      <w:bookmarkStart w:id="1" w:name="_GoBack"/>
-      <w:bookmarkEnd w:id="1"/>
-    </w:p>
-    <w:p>
-      <w:pPr>
-        <w:rPr>
-          <w:rFonts w:ascii="Times New Roman" w:hAnsi="Times New Roman" w:cs="Times New Roman"/>
-          <w:sz w:val="24"/>
-        </w:rPr>
-      </w:pPr>
-    </w:p>
-    <w:p>
-      <w:pPr>
-        <w:rPr>
-          <w:rFonts w:ascii="Times New Roman" w:hAnsi="Times New Roman" w:cs="Times New Roman"/>
-          <w:sz w:val="24"/>
-        </w:rPr>
-      </w:pPr>
+        <w:spacing w:after="0"/>
+        <w:ind w:firstLine="567"/>
+        <w:rPr>
+          <w:rFonts w:ascii="Times New Roman" w:hAnsi="Times New Roman" w:cs="Times New Roman"/>
+          <w:sz w:val="24"/>
+        </w:rPr>
+      </w:pPr>
+      <w:r>
+        <w:rPr>
+          <w:rFonts w:ascii="Times New Roman" w:hAnsi="Times New Roman" w:cs="Times New Roman"/>
+          <w:sz w:val="24"/>
+        </w:rPr>
+        <w:t>Tegyük fel, hogy nem biztonságosan kezeltük egy online banki alkalmazásnál használt fiókunkat</w:t>
+      </w:r>
+      <w:r>
+        <w:rPr>
+          <w:rFonts w:ascii="Times New Roman" w:hAnsi="Times New Roman" w:cs="Times New Roman"/>
+          <w:sz w:val="24"/>
+        </w:rPr>
+        <w:t>, és a belépési adatainkat</w:t>
+      </w:r>
+      <w:r>
+        <w:rPr>
+          <w:rFonts w:ascii="Times New Roman" w:hAnsi="Times New Roman" w:cs="Times New Roman"/>
+          <w:sz w:val="24"/>
+        </w:rPr>
+        <w:t xml:space="preserve"> megszerezte egy harmadik fél, akinek szándéka ezt a lehetőséget kihasználni.</w:t>
+      </w:r>
+      <w:r>
+        <w:rPr>
+          <w:rFonts w:ascii="Times New Roman" w:hAnsi="Times New Roman" w:cs="Times New Roman"/>
+          <w:sz w:val="24"/>
+        </w:rPr>
+        <w:t xml:space="preserve"> Ilyen esetben segít egy másodlagos hitelesítő rendszer, ami képes a detektálására az esetleges betolakodóknak. </w:t>
+      </w:r>
+      <w:r>
+        <w:rPr>
+          <w:rFonts w:ascii="Times New Roman" w:hAnsi="Times New Roman" w:cs="Times New Roman"/>
+          <w:sz w:val="24"/>
+        </w:rPr>
+        <w:t>A rendszer észleli azt, hogy a belépett személynek egyes tulajdonságai nem egyeznek meg a regisztrált felhasználóéval, ezért jelzést küld, és további megerősítést kér. Amennyiben a megerősítés nem megy végbe, a rendszer elkönyvelheti, hogy feltörés ment végbe, és segítséget tud nyújtani a felhasználónak a további biztonsági lépések megtételéhez.</w:t>
+      </w:r>
+    </w:p>
+    <w:p>
+      <w:pPr>
+        <w:spacing w:after="0"/>
+        <w:ind w:firstLine="567"/>
+        <w:rPr>
+          <w:rFonts w:ascii="Times New Roman" w:hAnsi="Times New Roman" w:cs="Times New Roman"/>
+          <w:sz w:val="24"/>
+        </w:rPr>
+      </w:pPr>
+      <w:r>
+        <w:rPr>
+          <w:rFonts w:ascii="Times New Roman" w:hAnsi="Times New Roman" w:cs="Times New Roman"/>
+          <w:sz w:val="24"/>
+        </w:rPr>
+        <w:t xml:space="preserve">Egy ilyen rendszernél például ajánlatos viselkedési </w:t>
+      </w:r>
+      <w:proofErr w:type="spellStart"/>
+      <w:r>
+        <w:rPr>
+          <w:rFonts w:ascii="Times New Roman" w:hAnsi="Times New Roman" w:cs="Times New Roman"/>
+          <w:sz w:val="24"/>
+        </w:rPr>
+        <w:t>biometrián</w:t>
+      </w:r>
+      <w:proofErr w:type="spellEnd"/>
+      <w:r>
+        <w:rPr>
+          <w:rFonts w:ascii="Times New Roman" w:hAnsi="Times New Roman" w:cs="Times New Roman"/>
+          <w:sz w:val="24"/>
+        </w:rPr>
+        <w:t xml:space="preserve"> alapuló eszközökkel ellenőrizni, hogy valódi-e a felhasználó. Ezek az eszközök képesek arra, hogy a felhasználót a vele született, egyedi viselkedés mintái és mikro-mozzanatai alapján összehasonlítsák a korábbi belépéseihez, és megállapítsák, hogy mekkora hasonlóság mérhető nála.</w:t>
+      </w:r>
+    </w:p>
+    <w:p>
+      <w:pPr>
+        <w:spacing w:after="0"/>
+        <w:ind w:firstLine="567"/>
+        <w:rPr>
+          <w:rFonts w:ascii="Times New Roman" w:hAnsi="Times New Roman" w:cs="Times New Roman"/>
+          <w:sz w:val="24"/>
+        </w:rPr>
+      </w:pPr>
+      <w:r>
+        <w:rPr>
+          <w:rFonts w:ascii="Times New Roman" w:hAnsi="Times New Roman" w:cs="Times New Roman"/>
+          <w:sz w:val="24"/>
+        </w:rPr>
+        <w:t xml:space="preserve">Általában egy ilyen rendszernél nem csak egyfajta viselkedést ellenőriznek, ugyanis a viselkedési </w:t>
+      </w:r>
+      <w:proofErr w:type="spellStart"/>
+      <w:r>
+        <w:rPr>
+          <w:rFonts w:ascii="Times New Roman" w:hAnsi="Times New Roman" w:cs="Times New Roman"/>
+          <w:sz w:val="24"/>
+        </w:rPr>
+        <w:t>biometrián</w:t>
+      </w:r>
+      <w:proofErr w:type="spellEnd"/>
+      <w:r>
+        <w:rPr>
+          <w:rFonts w:ascii="Times New Roman" w:hAnsi="Times New Roman" w:cs="Times New Roman"/>
+          <w:sz w:val="24"/>
+        </w:rPr>
+        <w:t xml:space="preserve"> alapuló hitelesítők nem képesek száz százalékos eredményt garantálni, és megeshet, hogy a hamis felhasználót beengedik, vagy éppen a valós felhasználót kizárják. Ennek elkerülésére a rendszer több viselkedést is kell, hogy figyeljen, és az egyes tulajdonságok (billentyűzés, egérmozgás, </w:t>
+      </w:r>
+      <w:r>
+        <w:rPr>
+          <w:rFonts w:ascii="Times New Roman" w:hAnsi="Times New Roman" w:cs="Times New Roman"/>
+          <w:sz w:val="24"/>
+        </w:rPr>
+        <w:t>szóhasználat, stb.</w:t>
+      </w:r>
+      <w:r>
+        <w:rPr>
+          <w:rFonts w:ascii="Times New Roman" w:hAnsi="Times New Roman" w:cs="Times New Roman"/>
+          <w:sz w:val="24"/>
+        </w:rPr>
+        <w:t>)</w:t>
+      </w:r>
+      <w:r>
+        <w:rPr>
+          <w:rFonts w:ascii="Times New Roman" w:hAnsi="Times New Roman" w:cs="Times New Roman"/>
+          <w:sz w:val="24"/>
+        </w:rPr>
+        <w:t xml:space="preserve"> mind visszaadnak egy szavazatot, amit összegezve megkapjuk, hogy mi a teendő az adott felhasználóval.</w:t>
+      </w:r>
+    </w:p>
+    <w:p>
+      <w:pPr>
+        <w:spacing w:after="0"/>
+        <w:ind w:firstLine="567"/>
+        <w:rPr>
+          <w:rFonts w:ascii="Times New Roman" w:hAnsi="Times New Roman" w:cs="Times New Roman"/>
+          <w:sz w:val="24"/>
+        </w:rPr>
+      </w:pPr>
+      <w:r>
+        <w:rPr>
+          <w:rFonts w:ascii="Times New Roman" w:hAnsi="Times New Roman" w:cs="Times New Roman"/>
+          <w:sz w:val="24"/>
+        </w:rPr>
+        <w:t>A fiókunk biztonsága érdekében tehát érdemes minél jobban megerősíteni a védelmet, és erre egy módszer a billentyűzési ritmus figyelése. A felhasználónak tudnia nem kell róla, mert a háttérben működik. Emellett már egyre jobb és jobb eredményeket érnek el ilyen téren, tehát valószínű, hogy hamarosan egyre több oldalon lesz lehetőség ez a fajta másodlagos azonosítás is.</w:t>
+      </w:r>
+    </w:p>
+    <w:p>
+      <w:pPr>
+        <w:rPr>
+          <w:rFonts w:ascii="Times New Roman" w:hAnsi="Times New Roman" w:cs="Times New Roman"/>
+          <w:sz w:val="24"/>
+        </w:rPr>
+      </w:pPr>
+    </w:p>
+    <w:p>
+      <w:pPr>
+        <w:rPr>
+          <w:rFonts w:ascii="Times New Roman" w:hAnsi="Times New Roman" w:cs="Times New Roman"/>
+          <w:sz w:val="24"/>
+        </w:rPr>
+      </w:pPr>
+      <w:r>
+        <w:rPr>
+          <w:rFonts w:ascii="Times New Roman" w:hAnsi="Times New Roman" w:cs="Times New Roman"/>
+          <w:sz w:val="24"/>
+        </w:rPr>
+        <w:br w:type="page"/>
+      </w:r>
     </w:p>
     <w:p>
       <w:pPr>
@@ -4717,40 +4856,244 @@
           <w:sz w:val="32"/>
         </w:rPr>
       </w:pPr>
-      <w:bookmarkStart w:id="2" w:name="_Toc517650668"/>
+      <w:bookmarkStart w:id="1" w:name="_Toc517650668"/>
       <w:r>
         <w:rPr>
           <w:rFonts w:ascii="Times New Roman" w:hAnsi="Times New Roman" w:cs="Times New Roman"/>
           <w:b/>
           <w:sz w:val="32"/>
         </w:rPr>
+        <w:lastRenderedPageBreak/>
         <w:t>A projekt célja</w:t>
       </w:r>
-      <w:bookmarkEnd w:id="2"/>
-    </w:p>
-    <w:p>
-      <w:pPr>
-        <w:rPr>
-          <w:rFonts w:ascii="Times New Roman" w:hAnsi="Times New Roman" w:cs="Times New Roman"/>
-          <w:sz w:val="24"/>
-        </w:rPr>
-      </w:pPr>
-    </w:p>
-    <w:p>
-      <w:pPr>
-        <w:rPr>
-          <w:rFonts w:ascii="Times New Roman" w:hAnsi="Times New Roman" w:cs="Times New Roman"/>
-          <w:sz w:val="24"/>
-        </w:rPr>
-      </w:pPr>
-    </w:p>
-    <w:p>
-      <w:pPr>
-        <w:rPr>
-          <w:rFonts w:ascii="Times New Roman" w:hAnsi="Times New Roman" w:cs="Times New Roman"/>
-          <w:sz w:val="24"/>
-        </w:rPr>
-      </w:pPr>
+      <w:bookmarkEnd w:id="1"/>
+    </w:p>
+    <w:p>
+      <w:pPr>
+        <w:ind w:firstLine="567"/>
+        <w:rPr>
+          <w:rFonts w:ascii="Times New Roman" w:hAnsi="Times New Roman" w:cs="Times New Roman"/>
+          <w:sz w:val="24"/>
+        </w:rPr>
+      </w:pPr>
+      <w:r>
+        <w:rPr>
+          <w:rFonts w:ascii="Times New Roman" w:hAnsi="Times New Roman" w:cs="Times New Roman"/>
+          <w:sz w:val="24"/>
+        </w:rPr>
+        <w:t xml:space="preserve">Az első fejezetben említett billentyűzés alapú azonosítási modul megvalósításában nyilvánul meg a célom. Ez magába foglalja egy gyűjtő rendszer létrehozását, mely segítségével a további kísérletekhez tudunk tanító és tesztelő adathalmazokat biztosítani, valamint egy azonosító rendszer létrehozását, ami segítségével a felhasználót egy második biztonsági réteggel is meg tudjuk védeni. </w:t>
+      </w:r>
+    </w:p>
+    <w:p>
+      <w:pPr>
+        <w:ind w:firstLine="567"/>
+        <w:rPr>
+          <w:rFonts w:ascii="Times New Roman" w:hAnsi="Times New Roman" w:cs="Times New Roman"/>
+          <w:sz w:val="24"/>
+        </w:rPr>
+      </w:pPr>
+      <w:r>
+        <w:rPr>
+          <w:rFonts w:ascii="Times New Roman" w:hAnsi="Times New Roman" w:cs="Times New Roman"/>
+          <w:sz w:val="24"/>
+        </w:rPr>
+        <w:t xml:space="preserve">Jelenleg számos kísérlet folyik jobb és jobb eredményekért a billentyűzési ritmus alapú felismeréssel kapcsolatosan. Már a telegráf korában felfigyeltek az emberek a tényre, hogy be tudják egymást azonosítani a beütési ritmusuk alapján. Ez többnyire annak is köszönhet, hogy hogy az emberi agynak ugyanazok a </w:t>
+      </w:r>
+      <w:proofErr w:type="spellStart"/>
+      <w:r>
+        <w:rPr>
+          <w:rFonts w:ascii="Times New Roman" w:hAnsi="Times New Roman" w:cs="Times New Roman"/>
+          <w:sz w:val="24"/>
+        </w:rPr>
+        <w:t>neuro-fiziológiai</w:t>
+      </w:r>
+      <w:proofErr w:type="spellEnd"/>
+      <w:r>
+        <w:rPr>
+          <w:rFonts w:ascii="Times New Roman" w:hAnsi="Times New Roman" w:cs="Times New Roman"/>
+          <w:sz w:val="24"/>
+        </w:rPr>
+        <w:t xml:space="preserve"> részei kerülnek használatba gépeléskor, mint amik az aláírások esetében is. Bár egyre több kísérlet folyik ilyen irányban, teljes pontosságú megoldást még nem találtak, és viszonylag kevés rendszernél alkalmazzák a módszert.</w:t>
+      </w:r>
+    </w:p>
+    <w:p>
+      <w:pPr>
+        <w:ind w:firstLine="567"/>
+        <w:rPr>
+          <w:rFonts w:ascii="Times New Roman" w:hAnsi="Times New Roman" w:cs="Times New Roman"/>
+          <w:sz w:val="24"/>
+        </w:rPr>
+      </w:pPr>
+      <w:r>
+        <w:rPr>
+          <w:rFonts w:ascii="Times New Roman" w:hAnsi="Times New Roman" w:cs="Times New Roman"/>
+          <w:sz w:val="24"/>
+        </w:rPr>
+        <w:t xml:space="preserve">Az alkalmazás célközönsége az érzékeny adatokat kezelő alkalmazások köre, mivel ilyen esetekben kifejezetten fontos az, hogy az belépett felhasználó az legyen, aki a tulajdonosa a fióknak. </w:t>
+      </w:r>
+    </w:p>
+    <w:p>
+      <w:pPr>
+        <w:ind w:firstLine="567"/>
+        <w:rPr>
+          <w:rFonts w:ascii="Times New Roman" w:hAnsi="Times New Roman" w:cs="Times New Roman"/>
+          <w:sz w:val="24"/>
+        </w:rPr>
+      </w:pPr>
+      <w:r>
+        <w:rPr>
+          <w:rFonts w:ascii="Times New Roman" w:hAnsi="Times New Roman" w:cs="Times New Roman"/>
+          <w:sz w:val="24"/>
+        </w:rPr>
+        <w:softHyphen/>
+      </w:r>
+      <w:r>
+        <w:rPr>
+          <w:rFonts w:ascii="Times New Roman" w:hAnsi="Times New Roman" w:cs="Times New Roman"/>
+          <w:sz w:val="24"/>
+        </w:rPr>
+        <w:t xml:space="preserve">Megvalósítás céljából a PHP egyik keretrendszerét, a </w:t>
+      </w:r>
+      <w:proofErr w:type="spellStart"/>
+      <w:r>
+        <w:rPr>
+          <w:rFonts w:ascii="Times New Roman" w:hAnsi="Times New Roman" w:cs="Times New Roman"/>
+          <w:sz w:val="24"/>
+        </w:rPr>
+        <w:t>Laravelt</w:t>
+      </w:r>
+      <w:proofErr w:type="spellEnd"/>
+      <w:r>
+        <w:rPr>
+          <w:rFonts w:ascii="Times New Roman" w:hAnsi="Times New Roman" w:cs="Times New Roman"/>
+          <w:sz w:val="24"/>
+        </w:rPr>
+        <w:t xml:space="preserve"> használtam. A választás azért esett a </w:t>
+      </w:r>
+      <w:proofErr w:type="spellStart"/>
+      <w:r>
+        <w:rPr>
+          <w:rFonts w:ascii="Times New Roman" w:hAnsi="Times New Roman" w:cs="Times New Roman"/>
+          <w:sz w:val="24"/>
+        </w:rPr>
+        <w:t>Laravel-re</w:t>
+      </w:r>
+      <w:proofErr w:type="spellEnd"/>
+      <w:r>
+        <w:rPr>
+          <w:rFonts w:ascii="Times New Roman" w:hAnsi="Times New Roman" w:cs="Times New Roman"/>
+          <w:sz w:val="24"/>
+        </w:rPr>
+        <w:t xml:space="preserve">, mert számos ponton megkönnyíti a rendszer implementációját, és amennyiben más PHP alapú rendszerbe szeretnénk a modult integrálni, kevés átalakítással képesek vagyunk rá. Az alkalmazás egyaránt képes gyűjteni adatokat a valós felhasználótól, valamint külön oldal van létre hozva arra is, hogy pár, a kísérletbe beavatott személy próbáljon belépni a tesztelt felhasználó adataival. Ezeket a belépési kísérleteket szintén elmentjük. </w:t>
+      </w:r>
+      <w:r>
+        <w:rPr>
+          <w:rFonts w:ascii="Times New Roman" w:hAnsi="Times New Roman" w:cs="Times New Roman"/>
+          <w:sz w:val="24"/>
+        </w:rPr>
+        <w:t xml:space="preserve">A teljes adatbázis JSON formátumban van eltárolva a </w:t>
+      </w:r>
+      <w:proofErr w:type="spellStart"/>
+      <w:r>
+        <w:rPr>
+          <w:rFonts w:ascii="Times New Roman" w:hAnsi="Times New Roman" w:cs="Times New Roman"/>
+          <w:sz w:val="24"/>
+        </w:rPr>
+        <w:t>Firebase</w:t>
+      </w:r>
+      <w:proofErr w:type="spellEnd"/>
+      <w:r>
+        <w:rPr>
+          <w:rFonts w:ascii="Times New Roman" w:hAnsi="Times New Roman" w:cs="Times New Roman"/>
+          <w:sz w:val="24"/>
+        </w:rPr>
+        <w:t xml:space="preserve"> valós idejű adatbázisban, ezért a kísérletekhez, amiket </w:t>
+      </w:r>
+      <w:proofErr w:type="spellStart"/>
+      <w:r>
+        <w:rPr>
+          <w:rFonts w:ascii="Times New Roman" w:hAnsi="Times New Roman" w:cs="Times New Roman"/>
+          <w:sz w:val="24"/>
+        </w:rPr>
+        <w:t>Matlabban</w:t>
+      </w:r>
+      <w:proofErr w:type="spellEnd"/>
+      <w:r>
+        <w:rPr>
+          <w:rFonts w:ascii="Times New Roman" w:hAnsi="Times New Roman" w:cs="Times New Roman"/>
+          <w:sz w:val="24"/>
+        </w:rPr>
+        <w:t xml:space="preserve"> folytattunk, létrehoztunk egy átalakítót is, ami a JSON formátumban megadott adatainkat </w:t>
+      </w:r>
+      <w:proofErr w:type="spellStart"/>
+      <w:r>
+        <w:rPr>
+          <w:rFonts w:ascii="Times New Roman" w:hAnsi="Times New Roman" w:cs="Times New Roman"/>
+          <w:sz w:val="24"/>
+        </w:rPr>
+        <w:t>csv</w:t>
+      </w:r>
+      <w:proofErr w:type="spellEnd"/>
+      <w:r>
+        <w:rPr>
+          <w:rFonts w:ascii="Times New Roman" w:hAnsi="Times New Roman" w:cs="Times New Roman"/>
+          <w:sz w:val="24"/>
+        </w:rPr>
+        <w:t xml:space="preserve"> formátumba konvertálja. </w:t>
+      </w:r>
+    </w:p>
+    <w:p>
+      <w:pPr>
+        <w:ind w:firstLine="567"/>
+        <w:rPr>
+          <w:rFonts w:ascii="Times New Roman" w:hAnsi="Times New Roman" w:cs="Times New Roman"/>
+          <w:sz w:val="24"/>
+        </w:rPr>
+      </w:pPr>
+      <w:r>
+        <w:rPr>
+          <w:rFonts w:ascii="Times New Roman" w:hAnsi="Times New Roman" w:cs="Times New Roman"/>
+          <w:sz w:val="24"/>
+        </w:rPr>
+        <w:t>Egy másik célja az államvizsga munkámnak, hogy minél hatékonyabb algoritmust, illetve jellemző</w:t>
+      </w:r>
+      <w:r>
+        <w:rPr>
+          <w:rFonts w:ascii="Times New Roman" w:hAnsi="Times New Roman" w:cs="Times New Roman"/>
+          <w:sz w:val="24"/>
+        </w:rPr>
+        <w:t xml:space="preserve"> </w:t>
+      </w:r>
+      <w:r>
+        <w:rPr>
+          <w:rFonts w:ascii="Times New Roman" w:hAnsi="Times New Roman" w:cs="Times New Roman"/>
+          <w:sz w:val="24"/>
+        </w:rPr>
+        <w:t xml:space="preserve">kiemelő módszert találjak kísérletek által. Emellett az alkalmazást működővé tenni mobil eszközökön illetve táblagépeken is. </w:t>
+      </w:r>
+    </w:p>
+    <w:p>
+      <w:pPr>
+        <w:rPr>
+          <w:rFonts w:ascii="Times New Roman" w:hAnsi="Times New Roman" w:cs="Times New Roman"/>
+          <w:sz w:val="24"/>
+        </w:rPr>
+      </w:pPr>
+    </w:p>
+    <w:p>
+      <w:pPr>
+        <w:rPr>
+          <w:rFonts w:ascii="Times New Roman" w:hAnsi="Times New Roman" w:cs="Times New Roman"/>
+          <w:sz w:val="24"/>
+        </w:rPr>
+      </w:pPr>
+      <w:r>
+        <w:rPr>
+          <w:rFonts w:ascii="Times New Roman" w:hAnsi="Times New Roman" w:cs="Times New Roman"/>
+          <w:sz w:val="24"/>
+        </w:rPr>
+        <w:br w:type="page"/>
+      </w:r>
     </w:p>
     <w:p>
       <w:pPr>
@@ -4777,7 +5120,7 @@
           <w:sz w:val="32"/>
         </w:rPr>
       </w:pPr>
-      <w:bookmarkStart w:id="3" w:name="_Toc517650669"/>
+      <w:bookmarkStart w:id="2" w:name="_Toc517650669"/>
       <w:r>
         <w:rPr>
           <w:rFonts w:ascii="Times New Roman" w:hAnsi="Times New Roman" w:cs="Times New Roman"/>
@@ -4786,15 +5129,17 @@
         </w:rPr>
         <w:t>Bibliográfiai tanulmány</w:t>
       </w:r>
+      <w:bookmarkEnd w:id="2"/>
+    </w:p>
+    <w:p>
+      <w:pPr>
+        <w:rPr>
+          <w:rFonts w:ascii="Times New Roman" w:hAnsi="Times New Roman" w:cs="Times New Roman"/>
+          <w:sz w:val="24"/>
+        </w:rPr>
+      </w:pPr>
+      <w:bookmarkStart w:id="3" w:name="_GoBack"/>
       <w:bookmarkEnd w:id="3"/>
-    </w:p>
-    <w:p>
-      <w:pPr>
-        <w:rPr>
-          <w:rFonts w:ascii="Times New Roman" w:hAnsi="Times New Roman" w:cs="Times New Roman"/>
-          <w:sz w:val="24"/>
-        </w:rPr>
-      </w:pPr>
     </w:p>
     <w:p>
       <w:pPr>
@@ -5024,7 +5369,6 @@
           <w:sz w:val="30"/>
           <w:szCs w:val="30"/>
         </w:rPr>
-        <w:lastRenderedPageBreak/>
         <w:t>Bemeneti mezők megválasztása</w:t>
       </w:r>
       <w:bookmarkEnd w:id="7"/>
@@ -5277,6 +5621,7 @@
           <w:sz w:val="30"/>
           <w:szCs w:val="30"/>
         </w:rPr>
+        <w:lastRenderedPageBreak/>
         <w:t>Más technológiák</w:t>
       </w:r>
       <w:bookmarkEnd w:id="13"/>
@@ -5528,7 +5873,6 @@
           <w:sz w:val="30"/>
           <w:szCs w:val="30"/>
         </w:rPr>
-        <w:lastRenderedPageBreak/>
         <w:t>Funkcionális követelmények</w:t>
       </w:r>
       <w:bookmarkEnd w:id="20"/>
@@ -5793,6 +6137,7 @@
           <w:sz w:val="30"/>
           <w:szCs w:val="30"/>
         </w:rPr>
+        <w:lastRenderedPageBreak/>
         <w:t>A kontroller rész</w:t>
       </w:r>
       <w:bookmarkEnd w:id="27"/>
@@ -6082,7 +6427,6 @@
           <w:sz w:val="30"/>
           <w:szCs w:val="30"/>
         </w:rPr>
-        <w:lastRenderedPageBreak/>
         <w:t>Adatgyűjtő felület</w:t>
       </w:r>
       <w:bookmarkEnd w:id="34"/>
@@ -6342,6 +6686,7 @@
           <w:sz w:val="30"/>
           <w:szCs w:val="30"/>
         </w:rPr>
+        <w:lastRenderedPageBreak/>
         <w:t>Megvalósítások</w:t>
       </w:r>
       <w:bookmarkEnd w:id="41"/>
@@ -6738,7 +7083,7 @@
         <w:noProof/>
         <w:sz w:val="24"/>
       </w:rPr>
-      <w:t>6</w:t>
+      <w:t>4</w:t>
     </w:r>
     <w:r>
       <w:rPr>
@@ -6802,7 +7147,7 @@
       <w:rPr>
         <w:noProof/>
       </w:rPr>
-      <w:t>Függelékek</w:t>
+      <w:t>Bibliográfiai tanulmány</w:t>
     </w:r>
     <w:r>
       <w:rPr>
@@ -8090,7 +8435,7 @@
 </file>
 
 <file path=customXml/itemProps1.xml><?xml version="1.0" encoding="utf-8"?>
-<ds:datastoreItem xmlns:ds="http://schemas.openxmlformats.org/officeDocument/2006/customXml" ds:itemID="{4F312CEE-B7F7-4913-ADA7-34E3F4FB9B50}">
+<ds:datastoreItem xmlns:ds="http://schemas.openxmlformats.org/officeDocument/2006/customXml" ds:itemID="{D3B3A826-B4BE-45D1-B1AF-9025586C8E71}">
   <ds:schemaRefs>
     <ds:schemaRef ds:uri="http://schemas.openxmlformats.org/officeDocument/2006/bibliography"/>
   </ds:schemaRefs>

</xml_diff>